<commit_message>
Base datos 3G(diseño conceptual+diseño logico+diseño fisico) Agregado script de base de datos
</commit_message>
<xml_diff>
--- a/BASE DE DATOS 3G.docx
+++ b/BASE DE DATOS 3G.docx
@@ -1,6 +1,6 @@
 
 <file path=word/document.xml><?xml version="1.0" encoding="utf-8"?>
-<w:document xmlns:wpc="http://schemas.microsoft.com/office/word/2010/wordprocessingCanvas" xmlns:mc="http://schemas.openxmlformats.org/markup-compatibility/2006" xmlns:o="urn:schemas-microsoft-com:office:office" xmlns:r="http://schemas.openxmlformats.org/officeDocument/2006/relationships" xmlns:m="http://schemas.openxmlformats.org/officeDocument/2006/math" xmlns:v="urn:schemas-microsoft-com:vml" xmlns:wp14="http://schemas.microsoft.com/office/word/2010/wordprocessingDrawing" xmlns:wp="http://schemas.openxmlformats.org/drawingml/2006/wordprocessingDrawing" xmlns:w10="urn:schemas-microsoft-com:office:word" xmlns:w="http://schemas.openxmlformats.org/wordprocessingml/2006/main" xmlns:w14="http://schemas.microsoft.com/office/word/2010/wordml" xmlns:w15="http://schemas.microsoft.com/office/word/2012/wordml" xmlns:wpg="http://schemas.microsoft.com/office/word/2010/wordprocessingGroup" xmlns:wpi="http://schemas.microsoft.com/office/word/2010/wordprocessingInk" xmlns:wne="http://schemas.microsoft.com/office/word/2006/wordml" xmlns:wps="http://schemas.microsoft.com/office/word/2010/wordprocessingShape" mc:Ignorable="w14 w15 wp14">
+<w:document xmlns:wpc="http://schemas.microsoft.com/office/word/2010/wordprocessingCanvas" xmlns:mc="http://schemas.openxmlformats.org/markup-compatibility/2006" xmlns:o="urn:schemas-microsoft-com:office:office" xmlns:r="http://schemas.openxmlformats.org/officeDocument/2006/relationships" xmlns:m="http://schemas.openxmlformats.org/officeDocument/2006/math" xmlns:v="urn:schemas-microsoft-com:vml" xmlns:wp14="http://schemas.microsoft.com/office/word/2010/wordprocessingDrawing" xmlns:wp="http://schemas.openxmlformats.org/drawingml/2006/wordprocessingDrawing" xmlns:w10="urn:schemas-microsoft-com:office:word" xmlns:w="http://schemas.openxmlformats.org/wordprocessingml/2006/main" xmlns:w14="http://schemas.microsoft.com/office/word/2010/wordml" xmlns:wpg="http://schemas.microsoft.com/office/word/2010/wordprocessingGroup" xmlns:wpi="http://schemas.microsoft.com/office/word/2010/wordprocessingInk" xmlns:wne="http://schemas.microsoft.com/office/word/2006/wordml" xmlns:wps="http://schemas.microsoft.com/office/word/2010/wordprocessingShape" mc:Ignorable="w14 wp14">
   <w:body>
     <w:p>
       <w:pPr>
@@ -167,7 +167,7 @@
                     <pic:cNvPicPr/>
                   </pic:nvPicPr>
                   <pic:blipFill>
-                    <a:blip r:embed="rId6">
+                    <a:blip r:embed="rId7">
                       <a:extLst>
                         <a:ext uri="{28A0092B-C50C-407E-A947-70E740481C1C}">
                           <a14:useLocalDpi xmlns:a14="http://schemas.microsoft.com/office/drawing/2010/main" val="0"/>
@@ -351,7 +351,6 @@
           <w:szCs w:val="28"/>
           <w:lang w:val="es-ES"/>
         </w:rPr>
-        <w:lastRenderedPageBreak/>
         <w:t>Entidades:</w:t>
       </w:r>
     </w:p>
@@ -400,6 +399,7 @@
           <w:szCs w:val="24"/>
           <w:lang w:val="es-ES"/>
         </w:rPr>
+        <w:lastRenderedPageBreak/>
         <w:t>Compra</w:t>
       </w:r>
     </w:p>
@@ -1206,6 +1206,36 @@
         <w:rPr>
           <w:rFonts w:ascii="Arial" w:hAnsi="Arial" w:cs="Arial"/>
           <w:b/>
+          <w:sz w:val="40"/>
+          <w:szCs w:val="40"/>
+        </w:rPr>
+      </w:pPr>
+    </w:p>
+    <w:p>
+      <w:pPr>
+        <w:rPr>
+          <w:rFonts w:ascii="Arial" w:hAnsi="Arial" w:cs="Arial"/>
+          <w:b/>
+          <w:sz w:val="40"/>
+          <w:szCs w:val="40"/>
+        </w:rPr>
+      </w:pPr>
+    </w:p>
+    <w:p>
+      <w:pPr>
+        <w:rPr>
+          <w:rFonts w:ascii="Arial" w:hAnsi="Arial" w:cs="Arial"/>
+          <w:b/>
+          <w:sz w:val="40"/>
+          <w:szCs w:val="40"/>
+        </w:rPr>
+      </w:pPr>
+    </w:p>
+    <w:p>
+      <w:pPr>
+        <w:rPr>
+          <w:rFonts w:ascii="Arial" w:hAnsi="Arial" w:cs="Arial"/>
+          <w:b/>
           <w:sz w:val="32"/>
           <w:szCs w:val="32"/>
           <w:u w:val="single"/>
@@ -1219,7 +1249,6 @@
           <w:szCs w:val="32"/>
           <w:u w:val="single"/>
         </w:rPr>
-        <w:lastRenderedPageBreak/>
         <w:t>Diseño lógico</w:t>
       </w:r>
     </w:p>
@@ -1359,17 +1388,7 @@
     <w:p>
       <w:pPr>
         <w:pStyle w:val="Prrafodelista"/>
-        <w:rPr>
-          <w:rFonts w:ascii="Arial" w:hAnsi="Arial" w:cs="Arial"/>
-          <w:sz w:val="24"/>
-          <w:szCs w:val="24"/>
-          <w:lang w:val="es-ES"/>
-        </w:rPr>
-      </w:pPr>
-    </w:p>
-    <w:p>
-      <w:pPr>
-        <w:pStyle w:val="Prrafodelista"/>
+        <w:jc w:val="both"/>
         <w:rPr>
           <w:rFonts w:ascii="Arial" w:hAnsi="Arial" w:cs="Arial"/>
           <w:sz w:val="24"/>
@@ -1385,6 +1404,7 @@
           <w:ilvl w:val="0"/>
           <w:numId w:val="5"/>
         </w:numPr>
+        <w:jc w:val="both"/>
         <w:rPr>
           <w:rFonts w:ascii="Arial" w:hAnsi="Arial" w:cs="Arial"/>
           <w:sz w:val="24"/>
@@ -1401,6 +1421,7 @@
         </w:rPr>
         <w:t>Compra(</w:t>
       </w:r>
+      <w:proofErr w:type="spellStart"/>
       <w:r>
         <w:rPr>
           <w:rFonts w:ascii="Arial" w:hAnsi="Arial" w:cs="Arial"/>
@@ -1432,6 +1453,7 @@
         </w:rPr>
         <w:t>DNI</w:t>
       </w:r>
+      <w:proofErr w:type="spellEnd"/>
       <w:r>
         <w:rPr>
           <w:rFonts w:ascii="Arial" w:hAnsi="Arial" w:cs="Arial"/>
@@ -1445,17 +1467,19 @@
     <w:p>
       <w:pPr>
         <w:pStyle w:val="Prrafodelista"/>
-        <w:rPr>
-          <w:rFonts w:ascii="Arial" w:hAnsi="Arial" w:cs="Arial"/>
-          <w:sz w:val="24"/>
-          <w:szCs w:val="24"/>
-          <w:lang w:val="es-ES"/>
-        </w:rPr>
-      </w:pPr>
-    </w:p>
-    <w:p>
-      <w:pPr>
-        <w:pStyle w:val="Prrafodelista"/>
+        <w:jc w:val="both"/>
+        <w:rPr>
+          <w:rFonts w:ascii="Arial" w:hAnsi="Arial" w:cs="Arial"/>
+          <w:sz w:val="24"/>
+          <w:szCs w:val="24"/>
+          <w:lang w:val="es-ES"/>
+        </w:rPr>
+      </w:pPr>
+    </w:p>
+    <w:p>
+      <w:pPr>
+        <w:pStyle w:val="Prrafodelista"/>
+        <w:jc w:val="both"/>
         <w:rPr>
           <w:rFonts w:ascii="Arial" w:hAnsi="Arial" w:cs="Arial"/>
           <w:sz w:val="24"/>
@@ -1471,6 +1495,7 @@
           <w:ilvl w:val="0"/>
           <w:numId w:val="5"/>
         </w:numPr>
+        <w:jc w:val="both"/>
         <w:rPr>
           <w:rFonts w:ascii="Arial" w:hAnsi="Arial" w:cs="Arial"/>
           <w:sz w:val="24"/>
@@ -1487,6 +1512,7 @@
         </w:rPr>
         <w:t>Articulo(</w:t>
       </w:r>
+      <w:proofErr w:type="spellStart"/>
       <w:r>
         <w:rPr>
           <w:rFonts w:ascii="Arial" w:hAnsi="Arial" w:cs="Arial"/>
@@ -1497,6 +1523,7 @@
         </w:rPr>
         <w:t>Idarticulo</w:t>
       </w:r>
+      <w:proofErr w:type="spellEnd"/>
       <w:r>
         <w:rPr>
           <w:rFonts w:ascii="Arial" w:hAnsi="Arial" w:cs="Arial"/>
@@ -1522,8 +1549,19 @@
           <w:szCs w:val="24"/>
           <w:lang w:val="es-ES"/>
         </w:rPr>
-        <w:t xml:space="preserve"> Nmobreart</w:t>
-      </w:r>
+        <w:t xml:space="preserve"> </w:t>
+      </w:r>
+      <w:proofErr w:type="spellStart"/>
+      <w:r>
+        <w:rPr>
+          <w:rFonts w:ascii="Arial" w:hAnsi="Arial" w:cs="Arial"/>
+          <w:sz w:val="24"/>
+          <w:szCs w:val="24"/>
+          <w:lang w:val="es-ES"/>
+        </w:rPr>
+        <w:t>Nmobreart</w:t>
+      </w:r>
+      <w:proofErr w:type="spellEnd"/>
       <w:r>
         <w:rPr>
           <w:rFonts w:ascii="Arial" w:hAnsi="Arial" w:cs="Arial"/>
@@ -1533,6 +1571,7 @@
         </w:rPr>
         <w:t xml:space="preserve">, </w:t>
       </w:r>
+      <w:proofErr w:type="spellStart"/>
       <w:r>
         <w:rPr>
           <w:rFonts w:ascii="Arial" w:hAnsi="Arial" w:cs="Arial"/>
@@ -1542,6 +1581,7 @@
         </w:rPr>
         <w:t>Precio,Modelo,Descripción</w:t>
       </w:r>
+      <w:proofErr w:type="spellEnd"/>
       <w:r>
         <w:rPr>
           <w:rFonts w:ascii="Arial" w:hAnsi="Arial" w:cs="Arial"/>
@@ -1560,8 +1600,21 @@
           <w:szCs w:val="24"/>
           <w:lang w:val="es-ES"/>
         </w:rPr>
-        <w:t xml:space="preserve"> Idcategoria</w:t>
-      </w:r>
+        <w:t xml:space="preserve"> </w:t>
+      </w:r>
+      <w:proofErr w:type="spellStart"/>
+      <w:r>
+        <w:rPr>
+          <w:rFonts w:ascii="Arial" w:hAnsi="Arial" w:cs="Arial"/>
+          <w:b/>
+          <w:i/>
+          <w:sz w:val="24"/>
+          <w:szCs w:val="24"/>
+          <w:lang w:val="es-ES"/>
+        </w:rPr>
+        <w:t>Idcategoria</w:t>
+      </w:r>
+      <w:proofErr w:type="spellEnd"/>
       <w:r>
         <w:rPr>
           <w:rFonts w:ascii="Arial" w:hAnsi="Arial" w:cs="Arial"/>
@@ -1575,17 +1628,19 @@
     <w:p>
       <w:pPr>
         <w:pStyle w:val="Prrafodelista"/>
-        <w:rPr>
-          <w:rFonts w:ascii="Arial" w:hAnsi="Arial" w:cs="Arial"/>
-          <w:sz w:val="24"/>
-          <w:szCs w:val="24"/>
-          <w:lang w:val="es-ES"/>
-        </w:rPr>
-      </w:pPr>
-    </w:p>
-    <w:p>
-      <w:pPr>
-        <w:pStyle w:val="Prrafodelista"/>
+        <w:jc w:val="both"/>
+        <w:rPr>
+          <w:rFonts w:ascii="Arial" w:hAnsi="Arial" w:cs="Arial"/>
+          <w:sz w:val="24"/>
+          <w:szCs w:val="24"/>
+          <w:lang w:val="es-ES"/>
+        </w:rPr>
+      </w:pPr>
+    </w:p>
+    <w:p>
+      <w:pPr>
+        <w:pStyle w:val="Prrafodelista"/>
+        <w:jc w:val="both"/>
         <w:rPr>
           <w:rFonts w:ascii="Arial" w:hAnsi="Arial" w:cs="Arial"/>
           <w:sz w:val="24"/>
@@ -1601,6 +1656,7 @@
           <w:ilvl w:val="0"/>
           <w:numId w:val="5"/>
         </w:numPr>
+        <w:jc w:val="both"/>
         <w:rPr>
           <w:rFonts w:ascii="Arial" w:hAnsi="Arial" w:cs="Arial"/>
           <w:sz w:val="24"/>
@@ -1647,61 +1703,37 @@
           <w:szCs w:val="24"/>
           <w:lang w:val="es-ES"/>
         </w:rPr>
-        <w:t>,F</w:t>
-      </w:r>
-      <w:r>
-        <w:rPr>
-          <w:rFonts w:ascii="Arial" w:hAnsi="Arial" w:cs="Arial"/>
-          <w:sz w:val="24"/>
-          <w:szCs w:val="24"/>
-          <w:lang w:val="es-ES"/>
-        </w:rPr>
-        <w:t>echa</w:t>
-      </w:r>
-      <w:r>
-        <w:rPr>
-          <w:rFonts w:ascii="Arial" w:hAnsi="Arial" w:cs="Arial"/>
-          <w:sz w:val="24"/>
-          <w:szCs w:val="24"/>
-          <w:lang w:val="es-ES"/>
-        </w:rPr>
-        <w:t>comp</w:t>
-      </w:r>
-      <w:r>
-        <w:rPr>
-          <w:rFonts w:ascii="Arial" w:hAnsi="Arial" w:cs="Arial"/>
-          <w:sz w:val="24"/>
-          <w:szCs w:val="24"/>
-          <w:lang w:val="es-ES"/>
-        </w:rPr>
-        <w:t>)</w:t>
-      </w:r>
-    </w:p>
-    <w:p>
-      <w:pPr>
-        <w:pStyle w:val="Prrafodelista"/>
-        <w:rPr>
-          <w:rFonts w:ascii="Arial" w:hAnsi="Arial" w:cs="Arial"/>
-          <w:sz w:val="24"/>
-          <w:szCs w:val="24"/>
-          <w:lang w:val="es-ES"/>
-        </w:rPr>
-      </w:pPr>
-    </w:p>
-    <w:p>
-      <w:pPr>
-        <w:pStyle w:val="Prrafodelista"/>
-        <w:rPr>
-          <w:rFonts w:ascii="Arial" w:hAnsi="Arial" w:cs="Arial"/>
-          <w:sz w:val="24"/>
-          <w:szCs w:val="24"/>
-          <w:lang w:val="es-ES"/>
-        </w:rPr>
-      </w:pPr>
-    </w:p>
-    <w:p>
-      <w:pPr>
-        <w:pStyle w:val="Prrafodelista"/>
+        <w:t>,Cantidad)</w:t>
+      </w:r>
+    </w:p>
+    <w:p>
+      <w:pPr>
+        <w:pStyle w:val="Prrafodelista"/>
+        <w:jc w:val="both"/>
+        <w:rPr>
+          <w:rFonts w:ascii="Arial" w:hAnsi="Arial" w:cs="Arial"/>
+          <w:sz w:val="24"/>
+          <w:szCs w:val="24"/>
+          <w:lang w:val="es-ES"/>
+        </w:rPr>
+      </w:pPr>
+    </w:p>
+    <w:p>
+      <w:pPr>
+        <w:pStyle w:val="Prrafodelista"/>
+        <w:jc w:val="both"/>
+        <w:rPr>
+          <w:rFonts w:ascii="Arial" w:hAnsi="Arial" w:cs="Arial"/>
+          <w:sz w:val="24"/>
+          <w:szCs w:val="24"/>
+          <w:lang w:val="es-ES"/>
+        </w:rPr>
+      </w:pPr>
+    </w:p>
+    <w:p>
+      <w:pPr>
+        <w:pStyle w:val="Prrafodelista"/>
+        <w:jc w:val="both"/>
         <w:rPr>
           <w:rFonts w:ascii="Arial" w:hAnsi="Arial" w:cs="Arial"/>
           <w:sz w:val="24"/>
@@ -1717,6 +1749,7 @@
           <w:ilvl w:val="0"/>
           <w:numId w:val="5"/>
         </w:numPr>
+        <w:jc w:val="both"/>
         <w:rPr>
           <w:rFonts w:ascii="Arial" w:hAnsi="Arial" w:cs="Arial"/>
           <w:sz w:val="24"/>
@@ -1781,7 +1814,7 @@
           <w:szCs w:val="24"/>
           <w:lang w:val="es-ES"/>
         </w:rPr>
-        <w:t xml:space="preserve"> Monto</w:t>
+        <w:t xml:space="preserve"> Montopedido,Fechapedido</w:t>
       </w:r>
       <w:r>
         <w:rPr>
@@ -1796,28 +1829,31 @@
     <w:p>
       <w:pPr>
         <w:pStyle w:val="Prrafodelista"/>
-        <w:rPr>
-          <w:rFonts w:ascii="Arial" w:hAnsi="Arial" w:cs="Arial"/>
-          <w:sz w:val="24"/>
-          <w:szCs w:val="24"/>
-          <w:lang w:val="es-ES"/>
-        </w:rPr>
-      </w:pPr>
-    </w:p>
-    <w:p>
-      <w:pPr>
-        <w:pStyle w:val="Prrafodelista"/>
-        <w:rPr>
-          <w:rFonts w:ascii="Arial" w:hAnsi="Arial" w:cs="Arial"/>
-          <w:sz w:val="24"/>
-          <w:szCs w:val="24"/>
-          <w:lang w:val="es-ES"/>
-        </w:rPr>
-      </w:pPr>
-    </w:p>
-    <w:p>
-      <w:pPr>
-        <w:pStyle w:val="Prrafodelista"/>
+        <w:jc w:val="both"/>
+        <w:rPr>
+          <w:rFonts w:ascii="Arial" w:hAnsi="Arial" w:cs="Arial"/>
+          <w:sz w:val="24"/>
+          <w:szCs w:val="24"/>
+          <w:lang w:val="es-ES"/>
+        </w:rPr>
+      </w:pPr>
+    </w:p>
+    <w:p>
+      <w:pPr>
+        <w:pStyle w:val="Prrafodelista"/>
+        <w:jc w:val="both"/>
+        <w:rPr>
+          <w:rFonts w:ascii="Arial" w:hAnsi="Arial" w:cs="Arial"/>
+          <w:sz w:val="24"/>
+          <w:szCs w:val="24"/>
+          <w:lang w:val="es-ES"/>
+        </w:rPr>
+      </w:pPr>
+    </w:p>
+    <w:p>
+      <w:pPr>
+        <w:pStyle w:val="Prrafodelista"/>
+        <w:jc w:val="both"/>
         <w:rPr>
           <w:rFonts w:ascii="Arial" w:hAnsi="Arial" w:cs="Arial"/>
           <w:sz w:val="24"/>
@@ -1833,6 +1869,7 @@
           <w:ilvl w:val="0"/>
           <w:numId w:val="5"/>
         </w:numPr>
+        <w:jc w:val="both"/>
         <w:rPr>
           <w:rFonts w:ascii="Arial" w:hAnsi="Arial" w:cs="Arial"/>
           <w:sz w:val="24"/>
@@ -1879,41 +1916,25 @@
           <w:szCs w:val="24"/>
           <w:lang w:val="es-ES"/>
         </w:rPr>
-        <w:t>,F</w:t>
-      </w:r>
-      <w:r>
-        <w:rPr>
-          <w:rFonts w:ascii="Arial" w:hAnsi="Arial" w:cs="Arial"/>
-          <w:sz w:val="24"/>
-          <w:szCs w:val="24"/>
-          <w:lang w:val="es-ES"/>
-        </w:rPr>
-        <w:t>echa</w:t>
-      </w:r>
-      <w:r>
-        <w:rPr>
-          <w:rFonts w:ascii="Arial" w:hAnsi="Arial" w:cs="Arial"/>
-          <w:sz w:val="24"/>
-          <w:szCs w:val="24"/>
-          <w:lang w:val="es-ES"/>
-        </w:rPr>
-        <w:t>ped)</w:t>
-      </w:r>
-    </w:p>
-    <w:p>
-      <w:pPr>
-        <w:pStyle w:val="Prrafodelista"/>
-        <w:rPr>
-          <w:rFonts w:ascii="Arial" w:hAnsi="Arial" w:cs="Arial"/>
-          <w:sz w:val="24"/>
-          <w:szCs w:val="24"/>
-          <w:lang w:val="es-ES"/>
-        </w:rPr>
-      </w:pPr>
-    </w:p>
-    <w:p>
-      <w:pPr>
-        <w:pStyle w:val="Prrafodelista"/>
+        <w:t>,CantidadPedido)</w:t>
+      </w:r>
+    </w:p>
+    <w:p>
+      <w:pPr>
+        <w:pStyle w:val="Prrafodelista"/>
+        <w:jc w:val="both"/>
+        <w:rPr>
+          <w:rFonts w:ascii="Arial" w:hAnsi="Arial" w:cs="Arial"/>
+          <w:sz w:val="24"/>
+          <w:szCs w:val="24"/>
+          <w:lang w:val="es-ES"/>
+        </w:rPr>
+      </w:pPr>
+    </w:p>
+    <w:p>
+      <w:pPr>
+        <w:pStyle w:val="Prrafodelista"/>
+        <w:jc w:val="both"/>
         <w:rPr>
           <w:rFonts w:ascii="Arial" w:hAnsi="Arial" w:cs="Arial"/>
           <w:sz w:val="24"/>
@@ -1929,6 +1950,7 @@
           <w:ilvl w:val="0"/>
           <w:numId w:val="5"/>
         </w:numPr>
+        <w:jc w:val="both"/>
         <w:rPr>
           <w:rFonts w:ascii="Arial" w:hAnsi="Arial" w:cs="Arial"/>
           <w:sz w:val="24"/>
@@ -1945,6 +1967,7 @@
         </w:rPr>
         <w:t>Categoría(</w:t>
       </w:r>
+      <w:proofErr w:type="spellStart"/>
       <w:r>
         <w:rPr>
           <w:rFonts w:ascii="Arial" w:hAnsi="Arial" w:cs="Arial"/>
@@ -1963,23 +1986,35 @@
           <w:szCs w:val="24"/>
           <w:lang w:val="es-ES"/>
         </w:rPr>
-        <w:t>,Nombrecat)</w:t>
-      </w:r>
-    </w:p>
-    <w:p>
-      <w:pPr>
-        <w:pStyle w:val="Prrafodelista"/>
-        <w:rPr>
-          <w:rFonts w:ascii="Arial" w:hAnsi="Arial" w:cs="Arial"/>
-          <w:sz w:val="24"/>
-          <w:szCs w:val="24"/>
-          <w:lang w:val="es-ES"/>
-        </w:rPr>
-      </w:pPr>
-    </w:p>
-    <w:p>
-      <w:pPr>
-        <w:pStyle w:val="Prrafodelista"/>
+        <w:t>,Nombrecat</w:t>
+      </w:r>
+      <w:proofErr w:type="spellEnd"/>
+      <w:r>
+        <w:rPr>
+          <w:rFonts w:ascii="Arial" w:hAnsi="Arial" w:cs="Arial"/>
+          <w:sz w:val="24"/>
+          <w:szCs w:val="24"/>
+          <w:lang w:val="es-ES"/>
+        </w:rPr>
+        <w:t>)</w:t>
+      </w:r>
+    </w:p>
+    <w:p>
+      <w:pPr>
+        <w:pStyle w:val="Prrafodelista"/>
+        <w:jc w:val="both"/>
+        <w:rPr>
+          <w:rFonts w:ascii="Arial" w:hAnsi="Arial" w:cs="Arial"/>
+          <w:sz w:val="24"/>
+          <w:szCs w:val="24"/>
+          <w:lang w:val="es-ES"/>
+        </w:rPr>
+      </w:pPr>
+    </w:p>
+    <w:p>
+      <w:pPr>
+        <w:pStyle w:val="Prrafodelista"/>
+        <w:jc w:val="both"/>
         <w:rPr>
           <w:rFonts w:ascii="Arial" w:hAnsi="Arial" w:cs="Arial"/>
           <w:sz w:val="24"/>
@@ -1995,6 +2030,7 @@
           <w:ilvl w:val="0"/>
           <w:numId w:val="5"/>
         </w:numPr>
+        <w:jc w:val="both"/>
         <w:rPr>
           <w:rFonts w:ascii="Arial" w:hAnsi="Arial" w:cs="Arial"/>
           <w:sz w:val="24"/>
@@ -2020,7 +2056,16 @@
           <w:u w:val="single"/>
           <w:lang w:val="es-ES"/>
         </w:rPr>
-        <w:t>RUC</w:t>
+        <w:t>Idroveedor</w:t>
+      </w:r>
+      <w:r>
+        <w:rPr>
+          <w:rFonts w:ascii="Arial" w:hAnsi="Arial" w:cs="Arial"/>
+          <w:sz w:val="24"/>
+          <w:szCs w:val="24"/>
+          <w:lang w:val="es-ES"/>
+        </w:rPr>
+        <w:t>,RUC</w:t>
       </w:r>
       <w:r>
         <w:rPr>
@@ -2031,6 +2076,27 @@
         </w:rPr>
         <w:t>,Nombrepro)</w:t>
       </w:r>
+    </w:p>
+    <w:p>
+      <w:pPr>
+        <w:rPr>
+          <w:lang w:val="es-ES"/>
+        </w:rPr>
+      </w:pPr>
+    </w:p>
+    <w:p>
+      <w:pPr>
+        <w:rPr>
+          <w:lang w:val="es-ES"/>
+        </w:rPr>
+      </w:pPr>
+    </w:p>
+    <w:p>
+      <w:pPr>
+        <w:rPr>
+          <w:lang w:val="es-ES"/>
+        </w:rPr>
+      </w:pPr>
     </w:p>
     <w:p>
       <w:pPr>
@@ -2101,7 +2167,6 @@
           <w:u w:val="single"/>
           <w:lang w:val="es-ES"/>
         </w:rPr>
-        <w:lastRenderedPageBreak/>
         <w:t>Normalización de la base de datos</w:t>
       </w:r>
     </w:p>
@@ -2151,6 +2216,7 @@
           <w:ilvl w:val="0"/>
           <w:numId w:val="5"/>
         </w:numPr>
+        <w:jc w:val="both"/>
         <w:rPr>
           <w:rFonts w:ascii="Arial" w:hAnsi="Arial" w:cs="Arial"/>
           <w:sz w:val="24"/>
@@ -2194,59 +2260,43 @@
           <w:szCs w:val="24"/>
           <w:lang w:val="es-ES"/>
         </w:rPr>
-        <w:t xml:space="preserve">, </w:t>
-      </w:r>
-      <w:r>
-        <w:rPr>
-          <w:rFonts w:ascii="Arial" w:hAnsi="Arial" w:cs="Arial"/>
-          <w:sz w:val="24"/>
-          <w:szCs w:val="24"/>
-          <w:lang w:val="es-ES"/>
-        </w:rPr>
-        <w:t>PrimerNombre</w:t>
-      </w:r>
-      <w:r>
-        <w:rPr>
-          <w:rFonts w:ascii="Arial" w:hAnsi="Arial" w:cs="Arial"/>
-          <w:sz w:val="24"/>
-          <w:szCs w:val="24"/>
-          <w:lang w:val="es-ES"/>
-        </w:rPr>
-        <w:t xml:space="preserve">, </w:t>
-      </w:r>
-      <w:r>
-        <w:rPr>
-          <w:rFonts w:ascii="Arial" w:hAnsi="Arial" w:cs="Arial"/>
-          <w:sz w:val="24"/>
-          <w:szCs w:val="24"/>
-          <w:lang w:val="es-ES"/>
-        </w:rPr>
-        <w:t>SegundoNombre,</w:t>
-      </w:r>
-      <w:r>
-        <w:rPr>
-          <w:rFonts w:ascii="Arial" w:hAnsi="Arial" w:cs="Arial"/>
-          <w:sz w:val="24"/>
-          <w:szCs w:val="24"/>
-          <w:lang w:val="es-ES"/>
-        </w:rPr>
-        <w:t>Apellidos)</w:t>
-      </w:r>
-    </w:p>
-    <w:p>
-      <w:pPr>
-        <w:pStyle w:val="Prrafodelista"/>
-        <w:rPr>
-          <w:rFonts w:ascii="Arial" w:hAnsi="Arial" w:cs="Arial"/>
-          <w:sz w:val="24"/>
-          <w:szCs w:val="24"/>
-          <w:lang w:val="es-ES"/>
-        </w:rPr>
-      </w:pPr>
-    </w:p>
-    <w:p>
-      <w:pPr>
-        <w:pStyle w:val="Prrafodelista"/>
+        <w:t>,PrimerNombre,</w:t>
+      </w:r>
+      <w:r>
+        <w:rPr>
+          <w:rFonts w:ascii="Arial" w:hAnsi="Arial" w:cs="Arial"/>
+          <w:sz w:val="24"/>
+          <w:szCs w:val="24"/>
+          <w:lang w:val="es-ES"/>
+        </w:rPr>
+        <w:t>SegundoNombre,PrimerApellido,SegundoApellido</w:t>
+      </w:r>
+      <w:r>
+        <w:rPr>
+          <w:rFonts w:ascii="Arial" w:hAnsi="Arial" w:cs="Arial"/>
+          <w:sz w:val="24"/>
+          <w:szCs w:val="24"/>
+          <w:lang w:val="es-ES"/>
+        </w:rPr>
+        <w:t>)</w:t>
+      </w:r>
+    </w:p>
+    <w:p>
+      <w:pPr>
+        <w:pStyle w:val="Prrafodelista"/>
+        <w:jc w:val="both"/>
+        <w:rPr>
+          <w:rFonts w:ascii="Arial" w:hAnsi="Arial" w:cs="Arial"/>
+          <w:sz w:val="24"/>
+          <w:szCs w:val="24"/>
+          <w:lang w:val="es-ES"/>
+        </w:rPr>
+      </w:pPr>
+    </w:p>
+    <w:p>
+      <w:pPr>
+        <w:pStyle w:val="Prrafodelista"/>
+        <w:jc w:val="both"/>
         <w:rPr>
           <w:rFonts w:ascii="Arial" w:hAnsi="Arial" w:cs="Arial"/>
           <w:sz w:val="24"/>
@@ -2262,6 +2312,7 @@
           <w:ilvl w:val="0"/>
           <w:numId w:val="5"/>
         </w:numPr>
+        <w:jc w:val="both"/>
         <w:rPr>
           <w:rFonts w:ascii="Arial" w:hAnsi="Arial" w:cs="Arial"/>
           <w:sz w:val="24"/>
@@ -2278,6 +2329,7 @@
         </w:rPr>
         <w:t>Compra(</w:t>
       </w:r>
+      <w:proofErr w:type="spellStart"/>
       <w:r>
         <w:rPr>
           <w:rFonts w:ascii="Arial" w:hAnsi="Arial" w:cs="Arial"/>
@@ -2309,6 +2361,7 @@
         </w:rPr>
         <w:t>DNI</w:t>
       </w:r>
+      <w:proofErr w:type="spellEnd"/>
       <w:r>
         <w:rPr>
           <w:rFonts w:ascii="Arial" w:hAnsi="Arial" w:cs="Arial"/>
@@ -2322,17 +2375,19 @@
     <w:p>
       <w:pPr>
         <w:pStyle w:val="Prrafodelista"/>
-        <w:rPr>
-          <w:rFonts w:ascii="Arial" w:hAnsi="Arial" w:cs="Arial"/>
-          <w:sz w:val="24"/>
-          <w:szCs w:val="24"/>
-          <w:lang w:val="es-ES"/>
-        </w:rPr>
-      </w:pPr>
-    </w:p>
-    <w:p>
-      <w:pPr>
-        <w:pStyle w:val="Prrafodelista"/>
+        <w:jc w:val="both"/>
+        <w:rPr>
+          <w:rFonts w:ascii="Arial" w:hAnsi="Arial" w:cs="Arial"/>
+          <w:sz w:val="24"/>
+          <w:szCs w:val="24"/>
+          <w:lang w:val="es-ES"/>
+        </w:rPr>
+      </w:pPr>
+    </w:p>
+    <w:p>
+      <w:pPr>
+        <w:pStyle w:val="Prrafodelista"/>
+        <w:jc w:val="both"/>
         <w:rPr>
           <w:rFonts w:ascii="Arial" w:hAnsi="Arial" w:cs="Arial"/>
           <w:sz w:val="24"/>
@@ -2348,6 +2403,7 @@
           <w:ilvl w:val="0"/>
           <w:numId w:val="5"/>
         </w:numPr>
+        <w:jc w:val="both"/>
         <w:rPr>
           <w:rFonts w:ascii="Arial" w:hAnsi="Arial" w:cs="Arial"/>
           <w:sz w:val="24"/>
@@ -2364,6 +2420,7 @@
         </w:rPr>
         <w:t>Articulo(</w:t>
       </w:r>
+      <w:proofErr w:type="spellStart"/>
       <w:r>
         <w:rPr>
           <w:rFonts w:ascii="Arial" w:hAnsi="Arial" w:cs="Arial"/>
@@ -2374,6 +2431,7 @@
         </w:rPr>
         <w:t>Idarticulo</w:t>
       </w:r>
+      <w:proofErr w:type="spellEnd"/>
       <w:r>
         <w:rPr>
           <w:rFonts w:ascii="Arial" w:hAnsi="Arial" w:cs="Arial"/>
@@ -2399,17 +2457,39 @@
           <w:szCs w:val="24"/>
           <w:lang w:val="es-ES"/>
         </w:rPr>
-        <w:t xml:space="preserve"> Nmobreart</w:t>
-      </w:r>
-      <w:r>
-        <w:rPr>
-          <w:rFonts w:ascii="Arial" w:hAnsi="Arial" w:cs="Arial"/>
-          <w:sz w:val="24"/>
-          <w:szCs w:val="24"/>
-          <w:lang w:val="es-ES"/>
-        </w:rPr>
-        <w:t>, Precio,Modelo,Descripción</w:t>
-      </w:r>
+        <w:t xml:space="preserve"> </w:t>
+      </w:r>
+      <w:proofErr w:type="spellStart"/>
+      <w:r>
+        <w:rPr>
+          <w:rFonts w:ascii="Arial" w:hAnsi="Arial" w:cs="Arial"/>
+          <w:sz w:val="24"/>
+          <w:szCs w:val="24"/>
+          <w:lang w:val="es-ES"/>
+        </w:rPr>
+        <w:t>Nmobreart</w:t>
+      </w:r>
+      <w:proofErr w:type="spellEnd"/>
+      <w:r>
+        <w:rPr>
+          <w:rFonts w:ascii="Arial" w:hAnsi="Arial" w:cs="Arial"/>
+          <w:sz w:val="24"/>
+          <w:szCs w:val="24"/>
+          <w:lang w:val="es-ES"/>
+        </w:rPr>
+        <w:t xml:space="preserve">, </w:t>
+      </w:r>
+      <w:proofErr w:type="spellStart"/>
+      <w:r>
+        <w:rPr>
+          <w:rFonts w:ascii="Arial" w:hAnsi="Arial" w:cs="Arial"/>
+          <w:sz w:val="24"/>
+          <w:szCs w:val="24"/>
+          <w:lang w:val="es-ES"/>
+        </w:rPr>
+        <w:t>Precio,Modelo,Descripción</w:t>
+      </w:r>
+      <w:proofErr w:type="spellEnd"/>
       <w:r>
         <w:rPr>
           <w:rFonts w:ascii="Arial" w:hAnsi="Arial" w:cs="Arial"/>
@@ -2428,8 +2508,21 @@
           <w:szCs w:val="24"/>
           <w:lang w:val="es-ES"/>
         </w:rPr>
-        <w:t xml:space="preserve"> Idcategoria</w:t>
-      </w:r>
+        <w:t xml:space="preserve"> </w:t>
+      </w:r>
+      <w:proofErr w:type="spellStart"/>
+      <w:r>
+        <w:rPr>
+          <w:rFonts w:ascii="Arial" w:hAnsi="Arial" w:cs="Arial"/>
+          <w:b/>
+          <w:i/>
+          <w:sz w:val="24"/>
+          <w:szCs w:val="24"/>
+          <w:lang w:val="es-ES"/>
+        </w:rPr>
+        <w:t>Idcategoria</w:t>
+      </w:r>
+      <w:proofErr w:type="spellEnd"/>
       <w:r>
         <w:rPr>
           <w:rFonts w:ascii="Arial" w:hAnsi="Arial" w:cs="Arial"/>
@@ -2443,17 +2536,19 @@
     <w:p>
       <w:pPr>
         <w:pStyle w:val="Prrafodelista"/>
-        <w:rPr>
-          <w:rFonts w:ascii="Arial" w:hAnsi="Arial" w:cs="Arial"/>
-          <w:sz w:val="24"/>
-          <w:szCs w:val="24"/>
-          <w:lang w:val="es-ES"/>
-        </w:rPr>
-      </w:pPr>
-    </w:p>
-    <w:p>
-      <w:pPr>
-        <w:pStyle w:val="Prrafodelista"/>
+        <w:jc w:val="both"/>
+        <w:rPr>
+          <w:rFonts w:ascii="Arial" w:hAnsi="Arial" w:cs="Arial"/>
+          <w:sz w:val="24"/>
+          <w:szCs w:val="24"/>
+          <w:lang w:val="es-ES"/>
+        </w:rPr>
+      </w:pPr>
+    </w:p>
+    <w:p>
+      <w:pPr>
+        <w:pStyle w:val="Prrafodelista"/>
+        <w:jc w:val="both"/>
         <w:rPr>
           <w:rFonts w:ascii="Arial" w:hAnsi="Arial" w:cs="Arial"/>
           <w:sz w:val="24"/>
@@ -2469,6 +2564,7 @@
           <w:ilvl w:val="0"/>
           <w:numId w:val="5"/>
         </w:numPr>
+        <w:jc w:val="both"/>
         <w:rPr>
           <w:rFonts w:ascii="Arial" w:hAnsi="Arial" w:cs="Arial"/>
           <w:sz w:val="24"/>
@@ -2515,34 +2611,37 @@
           <w:szCs w:val="24"/>
           <w:lang w:val="es-ES"/>
         </w:rPr>
-        <w:t>,Fechacomp)</w:t>
-      </w:r>
-    </w:p>
-    <w:p>
-      <w:pPr>
-        <w:pStyle w:val="Prrafodelista"/>
-        <w:rPr>
-          <w:rFonts w:ascii="Arial" w:hAnsi="Arial" w:cs="Arial"/>
-          <w:sz w:val="24"/>
-          <w:szCs w:val="24"/>
-          <w:lang w:val="es-ES"/>
-        </w:rPr>
-      </w:pPr>
-    </w:p>
-    <w:p>
-      <w:pPr>
-        <w:pStyle w:val="Prrafodelista"/>
-        <w:rPr>
-          <w:rFonts w:ascii="Arial" w:hAnsi="Arial" w:cs="Arial"/>
-          <w:sz w:val="24"/>
-          <w:szCs w:val="24"/>
-          <w:lang w:val="es-ES"/>
-        </w:rPr>
-      </w:pPr>
-    </w:p>
-    <w:p>
-      <w:pPr>
-        <w:pStyle w:val="Prrafodelista"/>
+        <w:t>,Cantidad)</w:t>
+      </w:r>
+    </w:p>
+    <w:p>
+      <w:pPr>
+        <w:pStyle w:val="Prrafodelista"/>
+        <w:jc w:val="both"/>
+        <w:rPr>
+          <w:rFonts w:ascii="Arial" w:hAnsi="Arial" w:cs="Arial"/>
+          <w:sz w:val="24"/>
+          <w:szCs w:val="24"/>
+          <w:lang w:val="es-ES"/>
+        </w:rPr>
+      </w:pPr>
+    </w:p>
+    <w:p>
+      <w:pPr>
+        <w:pStyle w:val="Prrafodelista"/>
+        <w:jc w:val="both"/>
+        <w:rPr>
+          <w:rFonts w:ascii="Arial" w:hAnsi="Arial" w:cs="Arial"/>
+          <w:sz w:val="24"/>
+          <w:szCs w:val="24"/>
+          <w:lang w:val="es-ES"/>
+        </w:rPr>
+      </w:pPr>
+    </w:p>
+    <w:p>
+      <w:pPr>
+        <w:pStyle w:val="Prrafodelista"/>
+        <w:jc w:val="both"/>
         <w:rPr>
           <w:rFonts w:ascii="Arial" w:hAnsi="Arial" w:cs="Arial"/>
           <w:sz w:val="24"/>
@@ -2558,6 +2657,7 @@
           <w:ilvl w:val="0"/>
           <w:numId w:val="5"/>
         </w:numPr>
+        <w:jc w:val="both"/>
         <w:rPr>
           <w:rFonts w:ascii="Arial" w:hAnsi="Arial" w:cs="Arial"/>
           <w:sz w:val="24"/>
@@ -2622,7 +2722,7 @@
           <w:szCs w:val="24"/>
           <w:lang w:val="es-ES"/>
         </w:rPr>
-        <w:t xml:space="preserve"> Monto</w:t>
+        <w:t xml:space="preserve"> Montopedido,Fechapedido</w:t>
       </w:r>
       <w:r>
         <w:rPr>
@@ -2637,28 +2737,31 @@
     <w:p>
       <w:pPr>
         <w:pStyle w:val="Prrafodelista"/>
-        <w:rPr>
-          <w:rFonts w:ascii="Arial" w:hAnsi="Arial" w:cs="Arial"/>
-          <w:sz w:val="24"/>
-          <w:szCs w:val="24"/>
-          <w:lang w:val="es-ES"/>
-        </w:rPr>
-      </w:pPr>
-    </w:p>
-    <w:p>
-      <w:pPr>
-        <w:pStyle w:val="Prrafodelista"/>
-        <w:rPr>
-          <w:rFonts w:ascii="Arial" w:hAnsi="Arial" w:cs="Arial"/>
-          <w:sz w:val="24"/>
-          <w:szCs w:val="24"/>
-          <w:lang w:val="es-ES"/>
-        </w:rPr>
-      </w:pPr>
-    </w:p>
-    <w:p>
-      <w:pPr>
-        <w:pStyle w:val="Prrafodelista"/>
+        <w:jc w:val="both"/>
+        <w:rPr>
+          <w:rFonts w:ascii="Arial" w:hAnsi="Arial" w:cs="Arial"/>
+          <w:sz w:val="24"/>
+          <w:szCs w:val="24"/>
+          <w:lang w:val="es-ES"/>
+        </w:rPr>
+      </w:pPr>
+    </w:p>
+    <w:p>
+      <w:pPr>
+        <w:pStyle w:val="Prrafodelista"/>
+        <w:jc w:val="both"/>
+        <w:rPr>
+          <w:rFonts w:ascii="Arial" w:hAnsi="Arial" w:cs="Arial"/>
+          <w:sz w:val="24"/>
+          <w:szCs w:val="24"/>
+          <w:lang w:val="es-ES"/>
+        </w:rPr>
+      </w:pPr>
+    </w:p>
+    <w:p>
+      <w:pPr>
+        <w:pStyle w:val="Prrafodelista"/>
+        <w:jc w:val="both"/>
         <w:rPr>
           <w:rFonts w:ascii="Arial" w:hAnsi="Arial" w:cs="Arial"/>
           <w:sz w:val="24"/>
@@ -2674,6 +2777,7 @@
           <w:ilvl w:val="0"/>
           <w:numId w:val="5"/>
         </w:numPr>
+        <w:jc w:val="both"/>
         <w:rPr>
           <w:rFonts w:ascii="Arial" w:hAnsi="Arial" w:cs="Arial"/>
           <w:sz w:val="24"/>
@@ -2720,23 +2824,25 @@
           <w:szCs w:val="24"/>
           <w:lang w:val="es-ES"/>
         </w:rPr>
-        <w:t>,Fechaped)</w:t>
-      </w:r>
-    </w:p>
-    <w:p>
-      <w:pPr>
-        <w:pStyle w:val="Prrafodelista"/>
-        <w:rPr>
-          <w:rFonts w:ascii="Arial" w:hAnsi="Arial" w:cs="Arial"/>
-          <w:sz w:val="24"/>
-          <w:szCs w:val="24"/>
-          <w:lang w:val="es-ES"/>
-        </w:rPr>
-      </w:pPr>
-    </w:p>
-    <w:p>
-      <w:pPr>
-        <w:pStyle w:val="Prrafodelista"/>
+        <w:t>,CantidadPedido)</w:t>
+      </w:r>
+    </w:p>
+    <w:p>
+      <w:pPr>
+        <w:pStyle w:val="Prrafodelista"/>
+        <w:jc w:val="both"/>
+        <w:rPr>
+          <w:rFonts w:ascii="Arial" w:hAnsi="Arial" w:cs="Arial"/>
+          <w:sz w:val="24"/>
+          <w:szCs w:val="24"/>
+          <w:lang w:val="es-ES"/>
+        </w:rPr>
+      </w:pPr>
+    </w:p>
+    <w:p>
+      <w:pPr>
+        <w:pStyle w:val="Prrafodelista"/>
+        <w:jc w:val="both"/>
         <w:rPr>
           <w:rFonts w:ascii="Arial" w:hAnsi="Arial" w:cs="Arial"/>
           <w:sz w:val="24"/>
@@ -2752,6 +2858,7 @@
           <w:ilvl w:val="0"/>
           <w:numId w:val="5"/>
         </w:numPr>
+        <w:jc w:val="both"/>
         <w:rPr>
           <w:rFonts w:ascii="Arial" w:hAnsi="Arial" w:cs="Arial"/>
           <w:sz w:val="24"/>
@@ -2768,6 +2875,7 @@
         </w:rPr>
         <w:t>Categoría(</w:t>
       </w:r>
+      <w:proofErr w:type="spellStart"/>
       <w:r>
         <w:rPr>
           <w:rFonts w:ascii="Arial" w:hAnsi="Arial" w:cs="Arial"/>
@@ -2786,23 +2894,35 @@
           <w:szCs w:val="24"/>
           <w:lang w:val="es-ES"/>
         </w:rPr>
-        <w:t>,Nombrecat)</w:t>
-      </w:r>
-    </w:p>
-    <w:p>
-      <w:pPr>
-        <w:pStyle w:val="Prrafodelista"/>
-        <w:rPr>
-          <w:rFonts w:ascii="Arial" w:hAnsi="Arial" w:cs="Arial"/>
-          <w:sz w:val="24"/>
-          <w:szCs w:val="24"/>
-          <w:lang w:val="es-ES"/>
-        </w:rPr>
-      </w:pPr>
-    </w:p>
-    <w:p>
-      <w:pPr>
-        <w:pStyle w:val="Prrafodelista"/>
+        <w:t>,Nombrecat</w:t>
+      </w:r>
+      <w:proofErr w:type="spellEnd"/>
+      <w:r>
+        <w:rPr>
+          <w:rFonts w:ascii="Arial" w:hAnsi="Arial" w:cs="Arial"/>
+          <w:sz w:val="24"/>
+          <w:szCs w:val="24"/>
+          <w:lang w:val="es-ES"/>
+        </w:rPr>
+        <w:t>)</w:t>
+      </w:r>
+    </w:p>
+    <w:p>
+      <w:pPr>
+        <w:pStyle w:val="Prrafodelista"/>
+        <w:jc w:val="both"/>
+        <w:rPr>
+          <w:rFonts w:ascii="Arial" w:hAnsi="Arial" w:cs="Arial"/>
+          <w:sz w:val="24"/>
+          <w:szCs w:val="24"/>
+          <w:lang w:val="es-ES"/>
+        </w:rPr>
+      </w:pPr>
+    </w:p>
+    <w:p>
+      <w:pPr>
+        <w:pStyle w:val="Prrafodelista"/>
+        <w:jc w:val="both"/>
         <w:rPr>
           <w:rFonts w:ascii="Arial" w:hAnsi="Arial" w:cs="Arial"/>
           <w:sz w:val="24"/>
@@ -2818,6 +2938,7 @@
           <w:ilvl w:val="0"/>
           <w:numId w:val="5"/>
         </w:numPr>
+        <w:jc w:val="both"/>
         <w:rPr>
           <w:rFonts w:ascii="Arial" w:hAnsi="Arial" w:cs="Arial"/>
           <w:sz w:val="24"/>
@@ -2843,7 +2964,16 @@
           <w:u w:val="single"/>
           <w:lang w:val="es-ES"/>
         </w:rPr>
-        <w:t>RUC</w:t>
+        <w:t>Idroveedor</w:t>
+      </w:r>
+      <w:r>
+        <w:rPr>
+          <w:rFonts w:ascii="Arial" w:hAnsi="Arial" w:cs="Arial"/>
+          <w:sz w:val="24"/>
+          <w:szCs w:val="24"/>
+          <w:lang w:val="es-ES"/>
+        </w:rPr>
+        <w:t>,RUC</w:t>
       </w:r>
       <w:r>
         <w:rPr>
@@ -2854,6 +2984,72 @@
         </w:rPr>
         <w:t>,Nombrepro)</w:t>
       </w:r>
+    </w:p>
+    <w:p>
+      <w:pPr>
+        <w:pStyle w:val="Prrafodelista"/>
+        <w:rPr>
+          <w:rFonts w:ascii="Arial" w:hAnsi="Arial" w:cs="Arial"/>
+          <w:sz w:val="24"/>
+          <w:szCs w:val="24"/>
+          <w:lang w:val="es-ES"/>
+        </w:rPr>
+      </w:pPr>
+    </w:p>
+    <w:p>
+      <w:pPr>
+        <w:pStyle w:val="Prrafodelista"/>
+        <w:rPr>
+          <w:rFonts w:ascii="Arial" w:hAnsi="Arial" w:cs="Arial"/>
+          <w:sz w:val="24"/>
+          <w:szCs w:val="24"/>
+          <w:lang w:val="es-ES"/>
+        </w:rPr>
+      </w:pPr>
+    </w:p>
+    <w:p>
+      <w:pPr>
+        <w:pStyle w:val="Prrafodelista"/>
+        <w:rPr>
+          <w:rFonts w:ascii="Arial" w:hAnsi="Arial" w:cs="Arial"/>
+          <w:sz w:val="24"/>
+          <w:szCs w:val="24"/>
+          <w:lang w:val="es-ES"/>
+        </w:rPr>
+      </w:pPr>
+    </w:p>
+    <w:p>
+      <w:pPr>
+        <w:pStyle w:val="Prrafodelista"/>
+        <w:rPr>
+          <w:rFonts w:ascii="Arial" w:hAnsi="Arial" w:cs="Arial"/>
+          <w:sz w:val="24"/>
+          <w:szCs w:val="24"/>
+          <w:lang w:val="es-ES"/>
+        </w:rPr>
+      </w:pPr>
+    </w:p>
+    <w:p>
+      <w:pPr>
+        <w:pStyle w:val="Prrafodelista"/>
+        <w:rPr>
+          <w:rFonts w:ascii="Arial" w:hAnsi="Arial" w:cs="Arial"/>
+          <w:sz w:val="24"/>
+          <w:szCs w:val="24"/>
+          <w:lang w:val="es-ES"/>
+        </w:rPr>
+      </w:pPr>
+    </w:p>
+    <w:p>
+      <w:pPr>
+        <w:pStyle w:val="Prrafodelista"/>
+        <w:rPr>
+          <w:rFonts w:ascii="Arial" w:hAnsi="Arial" w:cs="Arial"/>
+          <w:sz w:val="24"/>
+          <w:szCs w:val="24"/>
+          <w:lang w:val="es-ES"/>
+        </w:rPr>
+      </w:pPr>
     </w:p>
     <w:p>
       <w:pPr>
@@ -2894,6 +3090,7 @@
           <w:szCs w:val="28"/>
           <w:lang w:val="es-ES"/>
         </w:rPr>
+        <w:lastRenderedPageBreak/>
         <w:t>Segunda forma normal</w:t>
       </w:r>
     </w:p>
@@ -2965,6 +3162,13 @@
         </w:rPr>
         <w:t>No hay dependencias transitivas</w:t>
       </w:r>
+    </w:p>
+    <w:p>
+      <w:pPr>
+        <w:rPr>
+          <w:lang w:val="es-ES"/>
+        </w:rPr>
+      </w:pPr>
     </w:p>
     <w:p>
       <w:pPr>
@@ -3022,6 +3226,7 @@
           <w:ilvl w:val="0"/>
           <w:numId w:val="5"/>
         </w:numPr>
+        <w:jc w:val="both"/>
         <w:rPr>
           <w:rFonts w:ascii="Arial" w:hAnsi="Arial" w:cs="Arial"/>
           <w:sz w:val="24"/>
@@ -3065,7 +3270,7 @@
           <w:szCs w:val="24"/>
           <w:lang w:val="es-ES"/>
         </w:rPr>
-        <w:t xml:space="preserve">, </w:t>
+        <w:t>,</w:t>
       </w:r>
       <w:r>
         <w:rPr>
@@ -3083,41 +3288,43 @@
           <w:szCs w:val="24"/>
           <w:lang w:val="es-ES"/>
         </w:rPr>
-        <w:t xml:space="preserve">, </w:t>
-      </w:r>
-      <w:r>
-        <w:rPr>
-          <w:rFonts w:ascii="Arial" w:hAnsi="Arial" w:cs="Arial"/>
-          <w:sz w:val="24"/>
-          <w:szCs w:val="24"/>
-          <w:lang w:val="es-ES"/>
-        </w:rPr>
-        <w:t>SegundoNombre,</w:t>
-      </w:r>
-      <w:r>
-        <w:rPr>
-          <w:rFonts w:ascii="Arial" w:hAnsi="Arial" w:cs="Arial"/>
-          <w:sz w:val="24"/>
-          <w:szCs w:val="24"/>
-          <w:lang w:val="es-ES"/>
-        </w:rPr>
-        <w:t>Apellidos)</w:t>
-      </w:r>
-    </w:p>
-    <w:p>
-      <w:pPr>
-        <w:pStyle w:val="Prrafodelista"/>
-        <w:rPr>
-          <w:rFonts w:ascii="Arial" w:hAnsi="Arial" w:cs="Arial"/>
-          <w:sz w:val="24"/>
-          <w:szCs w:val="24"/>
-          <w:lang w:val="es-ES"/>
-        </w:rPr>
-      </w:pPr>
-    </w:p>
-    <w:p>
-      <w:pPr>
-        <w:pStyle w:val="Prrafodelista"/>
+        <w:t>,</w:t>
+      </w:r>
+      <w:r>
+        <w:rPr>
+          <w:rFonts w:ascii="Arial" w:hAnsi="Arial" w:cs="Arial"/>
+          <w:sz w:val="24"/>
+          <w:szCs w:val="24"/>
+          <w:lang w:val="es-ES"/>
+        </w:rPr>
+        <w:t>SegundoNombre,PrimerApellido,SegundoApellido</w:t>
+      </w:r>
+      <w:r>
+        <w:rPr>
+          <w:rFonts w:ascii="Arial" w:hAnsi="Arial" w:cs="Arial"/>
+          <w:sz w:val="24"/>
+          <w:szCs w:val="24"/>
+          <w:lang w:val="es-ES"/>
+        </w:rPr>
+        <w:t>)</w:t>
+      </w:r>
+    </w:p>
+    <w:p>
+      <w:pPr>
+        <w:pStyle w:val="Prrafodelista"/>
+        <w:jc w:val="both"/>
+        <w:rPr>
+          <w:rFonts w:ascii="Arial" w:hAnsi="Arial" w:cs="Arial"/>
+          <w:sz w:val="24"/>
+          <w:szCs w:val="24"/>
+          <w:lang w:val="es-ES"/>
+        </w:rPr>
+      </w:pPr>
+    </w:p>
+    <w:p>
+      <w:pPr>
+        <w:pStyle w:val="Prrafodelista"/>
+        <w:jc w:val="both"/>
         <w:rPr>
           <w:rFonts w:ascii="Arial" w:hAnsi="Arial" w:cs="Arial"/>
           <w:sz w:val="24"/>
@@ -3133,6 +3340,7 @@
           <w:ilvl w:val="0"/>
           <w:numId w:val="5"/>
         </w:numPr>
+        <w:jc w:val="both"/>
         <w:rPr>
           <w:rFonts w:ascii="Arial" w:hAnsi="Arial" w:cs="Arial"/>
           <w:sz w:val="24"/>
@@ -3193,17 +3401,19 @@
     <w:p>
       <w:pPr>
         <w:pStyle w:val="Prrafodelista"/>
-        <w:rPr>
-          <w:rFonts w:ascii="Arial" w:hAnsi="Arial" w:cs="Arial"/>
-          <w:sz w:val="24"/>
-          <w:szCs w:val="24"/>
-          <w:lang w:val="es-ES"/>
-        </w:rPr>
-      </w:pPr>
-    </w:p>
-    <w:p>
-      <w:pPr>
-        <w:pStyle w:val="Prrafodelista"/>
+        <w:jc w:val="both"/>
+        <w:rPr>
+          <w:rFonts w:ascii="Arial" w:hAnsi="Arial" w:cs="Arial"/>
+          <w:sz w:val="24"/>
+          <w:szCs w:val="24"/>
+          <w:lang w:val="es-ES"/>
+        </w:rPr>
+      </w:pPr>
+    </w:p>
+    <w:p>
+      <w:pPr>
+        <w:pStyle w:val="Prrafodelista"/>
+        <w:jc w:val="both"/>
         <w:rPr>
           <w:rFonts w:ascii="Arial" w:hAnsi="Arial" w:cs="Arial"/>
           <w:sz w:val="24"/>
@@ -3219,6 +3429,7 @@
           <w:ilvl w:val="0"/>
           <w:numId w:val="5"/>
         </w:numPr>
+        <w:jc w:val="both"/>
         <w:rPr>
           <w:rFonts w:ascii="Arial" w:hAnsi="Arial" w:cs="Arial"/>
           <w:sz w:val="24"/>
@@ -3314,17 +3525,19 @@
     <w:p>
       <w:pPr>
         <w:pStyle w:val="Prrafodelista"/>
-        <w:rPr>
-          <w:rFonts w:ascii="Arial" w:hAnsi="Arial" w:cs="Arial"/>
-          <w:sz w:val="24"/>
-          <w:szCs w:val="24"/>
-          <w:lang w:val="es-ES"/>
-        </w:rPr>
-      </w:pPr>
-    </w:p>
-    <w:p>
-      <w:pPr>
-        <w:pStyle w:val="Prrafodelista"/>
+        <w:jc w:val="both"/>
+        <w:rPr>
+          <w:rFonts w:ascii="Arial" w:hAnsi="Arial" w:cs="Arial"/>
+          <w:sz w:val="24"/>
+          <w:szCs w:val="24"/>
+          <w:lang w:val="es-ES"/>
+        </w:rPr>
+      </w:pPr>
+    </w:p>
+    <w:p>
+      <w:pPr>
+        <w:pStyle w:val="Prrafodelista"/>
+        <w:jc w:val="both"/>
         <w:rPr>
           <w:rFonts w:ascii="Arial" w:hAnsi="Arial" w:cs="Arial"/>
           <w:sz w:val="24"/>
@@ -3340,6 +3553,7 @@
           <w:ilvl w:val="0"/>
           <w:numId w:val="5"/>
         </w:numPr>
+        <w:jc w:val="both"/>
         <w:rPr>
           <w:rFonts w:ascii="Arial" w:hAnsi="Arial" w:cs="Arial"/>
           <w:sz w:val="24"/>
@@ -3386,34 +3600,46 @@
           <w:szCs w:val="24"/>
           <w:lang w:val="es-ES"/>
         </w:rPr>
-        <w:t>,Fechacomp)</w:t>
-      </w:r>
-    </w:p>
-    <w:p>
-      <w:pPr>
-        <w:pStyle w:val="Prrafodelista"/>
-        <w:rPr>
-          <w:rFonts w:ascii="Arial" w:hAnsi="Arial" w:cs="Arial"/>
-          <w:sz w:val="24"/>
-          <w:szCs w:val="24"/>
-          <w:lang w:val="es-ES"/>
-        </w:rPr>
-      </w:pPr>
-    </w:p>
-    <w:p>
-      <w:pPr>
-        <w:pStyle w:val="Prrafodelista"/>
-        <w:rPr>
-          <w:rFonts w:ascii="Arial" w:hAnsi="Arial" w:cs="Arial"/>
-          <w:sz w:val="24"/>
-          <w:szCs w:val="24"/>
-          <w:lang w:val="es-ES"/>
-        </w:rPr>
-      </w:pPr>
-    </w:p>
-    <w:p>
-      <w:pPr>
-        <w:pStyle w:val="Prrafodelista"/>
+        <w:t>,Cantidad</w:t>
+      </w:r>
+      <w:r>
+        <w:rPr>
+          <w:rFonts w:ascii="Arial" w:hAnsi="Arial" w:cs="Arial"/>
+          <w:sz w:val="24"/>
+          <w:szCs w:val="24"/>
+          <w:lang w:val="es-ES"/>
+        </w:rPr>
+        <w:t>)</w:t>
+      </w:r>
+    </w:p>
+    <w:p>
+      <w:pPr>
+        <w:pStyle w:val="Prrafodelista"/>
+        <w:jc w:val="both"/>
+        <w:rPr>
+          <w:rFonts w:ascii="Arial" w:hAnsi="Arial" w:cs="Arial"/>
+          <w:sz w:val="24"/>
+          <w:szCs w:val="24"/>
+          <w:lang w:val="es-ES"/>
+        </w:rPr>
+      </w:pPr>
+    </w:p>
+    <w:p>
+      <w:pPr>
+        <w:pStyle w:val="Prrafodelista"/>
+        <w:jc w:val="both"/>
+        <w:rPr>
+          <w:rFonts w:ascii="Arial" w:hAnsi="Arial" w:cs="Arial"/>
+          <w:sz w:val="24"/>
+          <w:szCs w:val="24"/>
+          <w:lang w:val="es-ES"/>
+        </w:rPr>
+      </w:pPr>
+    </w:p>
+    <w:p>
+      <w:pPr>
+        <w:pStyle w:val="Prrafodelista"/>
+        <w:jc w:val="both"/>
         <w:rPr>
           <w:rFonts w:ascii="Arial" w:hAnsi="Arial" w:cs="Arial"/>
           <w:sz w:val="24"/>
@@ -3429,6 +3655,7 @@
           <w:ilvl w:val="0"/>
           <w:numId w:val="5"/>
         </w:numPr>
+        <w:jc w:val="both"/>
         <w:rPr>
           <w:rFonts w:ascii="Arial" w:hAnsi="Arial" w:cs="Arial"/>
           <w:sz w:val="24"/>
@@ -3493,7 +3720,7 @@
           <w:szCs w:val="24"/>
           <w:lang w:val="es-ES"/>
         </w:rPr>
-        <w:t xml:space="preserve"> Monto</w:t>
+        <w:t xml:space="preserve"> Montopedido,Fechapedido</w:t>
       </w:r>
       <w:r>
         <w:rPr>
@@ -3508,28 +3735,31 @@
     <w:p>
       <w:pPr>
         <w:pStyle w:val="Prrafodelista"/>
-        <w:rPr>
-          <w:rFonts w:ascii="Arial" w:hAnsi="Arial" w:cs="Arial"/>
-          <w:sz w:val="24"/>
-          <w:szCs w:val="24"/>
-          <w:lang w:val="es-ES"/>
-        </w:rPr>
-      </w:pPr>
-    </w:p>
-    <w:p>
-      <w:pPr>
-        <w:pStyle w:val="Prrafodelista"/>
-        <w:rPr>
-          <w:rFonts w:ascii="Arial" w:hAnsi="Arial" w:cs="Arial"/>
-          <w:sz w:val="24"/>
-          <w:szCs w:val="24"/>
-          <w:lang w:val="es-ES"/>
-        </w:rPr>
-      </w:pPr>
-    </w:p>
-    <w:p>
-      <w:pPr>
-        <w:pStyle w:val="Prrafodelista"/>
+        <w:jc w:val="both"/>
+        <w:rPr>
+          <w:rFonts w:ascii="Arial" w:hAnsi="Arial" w:cs="Arial"/>
+          <w:sz w:val="24"/>
+          <w:szCs w:val="24"/>
+          <w:lang w:val="es-ES"/>
+        </w:rPr>
+      </w:pPr>
+    </w:p>
+    <w:p>
+      <w:pPr>
+        <w:pStyle w:val="Prrafodelista"/>
+        <w:jc w:val="both"/>
+        <w:rPr>
+          <w:rFonts w:ascii="Arial" w:hAnsi="Arial" w:cs="Arial"/>
+          <w:sz w:val="24"/>
+          <w:szCs w:val="24"/>
+          <w:lang w:val="es-ES"/>
+        </w:rPr>
+      </w:pPr>
+    </w:p>
+    <w:p>
+      <w:pPr>
+        <w:pStyle w:val="Prrafodelista"/>
+        <w:jc w:val="both"/>
         <w:rPr>
           <w:rFonts w:ascii="Arial" w:hAnsi="Arial" w:cs="Arial"/>
           <w:sz w:val="24"/>
@@ -3545,6 +3775,7 @@
           <w:ilvl w:val="0"/>
           <w:numId w:val="5"/>
         </w:numPr>
+        <w:jc w:val="both"/>
         <w:rPr>
           <w:rFonts w:ascii="Arial" w:hAnsi="Arial" w:cs="Arial"/>
           <w:sz w:val="24"/>
@@ -3591,23 +3822,34 @@
           <w:szCs w:val="24"/>
           <w:lang w:val="es-ES"/>
         </w:rPr>
-        <w:t>,Fechaped)</w:t>
-      </w:r>
-    </w:p>
-    <w:p>
-      <w:pPr>
-        <w:pStyle w:val="Prrafodelista"/>
-        <w:rPr>
-          <w:rFonts w:ascii="Arial" w:hAnsi="Arial" w:cs="Arial"/>
-          <w:sz w:val="24"/>
-          <w:szCs w:val="24"/>
-          <w:lang w:val="es-ES"/>
-        </w:rPr>
-      </w:pPr>
-    </w:p>
-    <w:p>
-      <w:pPr>
-        <w:pStyle w:val="Prrafodelista"/>
+        <w:t>,CantidadPedido</w:t>
+      </w:r>
+      <w:r>
+        <w:rPr>
+          <w:rFonts w:ascii="Arial" w:hAnsi="Arial" w:cs="Arial"/>
+          <w:sz w:val="24"/>
+          <w:szCs w:val="24"/>
+          <w:lang w:val="es-ES"/>
+        </w:rPr>
+        <w:t>)</w:t>
+      </w:r>
+    </w:p>
+    <w:p>
+      <w:pPr>
+        <w:pStyle w:val="Prrafodelista"/>
+        <w:jc w:val="both"/>
+        <w:rPr>
+          <w:rFonts w:ascii="Arial" w:hAnsi="Arial" w:cs="Arial"/>
+          <w:sz w:val="24"/>
+          <w:szCs w:val="24"/>
+          <w:lang w:val="es-ES"/>
+        </w:rPr>
+      </w:pPr>
+    </w:p>
+    <w:p>
+      <w:pPr>
+        <w:pStyle w:val="Prrafodelista"/>
+        <w:jc w:val="both"/>
         <w:rPr>
           <w:rFonts w:ascii="Arial" w:hAnsi="Arial" w:cs="Arial"/>
           <w:sz w:val="24"/>
@@ -3623,6 +3865,7 @@
           <w:ilvl w:val="0"/>
           <w:numId w:val="5"/>
         </w:numPr>
+        <w:jc w:val="both"/>
         <w:rPr>
           <w:rFonts w:ascii="Arial" w:hAnsi="Arial" w:cs="Arial"/>
           <w:sz w:val="24"/>
@@ -3663,17 +3906,19 @@
     <w:p>
       <w:pPr>
         <w:pStyle w:val="Prrafodelista"/>
-        <w:rPr>
-          <w:rFonts w:ascii="Arial" w:hAnsi="Arial" w:cs="Arial"/>
-          <w:sz w:val="24"/>
-          <w:szCs w:val="24"/>
-          <w:lang w:val="es-ES"/>
-        </w:rPr>
-      </w:pPr>
-    </w:p>
-    <w:p>
-      <w:pPr>
-        <w:pStyle w:val="Prrafodelista"/>
+        <w:jc w:val="both"/>
+        <w:rPr>
+          <w:rFonts w:ascii="Arial" w:hAnsi="Arial" w:cs="Arial"/>
+          <w:sz w:val="24"/>
+          <w:szCs w:val="24"/>
+          <w:lang w:val="es-ES"/>
+        </w:rPr>
+      </w:pPr>
+    </w:p>
+    <w:p>
+      <w:pPr>
+        <w:pStyle w:val="Prrafodelista"/>
+        <w:jc w:val="both"/>
         <w:rPr>
           <w:rFonts w:ascii="Arial" w:hAnsi="Arial" w:cs="Arial"/>
           <w:sz w:val="24"/>
@@ -3689,6 +3934,7 @@
           <w:ilvl w:val="0"/>
           <w:numId w:val="5"/>
         </w:numPr>
+        <w:jc w:val="both"/>
         <w:rPr>
           <w:rFonts w:ascii="Arial" w:hAnsi="Arial" w:cs="Arial"/>
           <w:sz w:val="24"/>
@@ -3714,6 +3960,24 @@
           <w:u w:val="single"/>
           <w:lang w:val="es-ES"/>
         </w:rPr>
+        <w:t>Idroveedor</w:t>
+      </w:r>
+      <w:r>
+        <w:rPr>
+          <w:rFonts w:ascii="Arial" w:hAnsi="Arial" w:cs="Arial"/>
+          <w:sz w:val="24"/>
+          <w:szCs w:val="24"/>
+          <w:lang w:val="es-ES"/>
+        </w:rPr>
+        <w:t>,</w:t>
+      </w:r>
+      <w:r>
+        <w:rPr>
+          <w:rFonts w:ascii="Arial" w:hAnsi="Arial" w:cs="Arial"/>
+          <w:sz w:val="24"/>
+          <w:szCs w:val="24"/>
+          <w:lang w:val="es-ES"/>
+        </w:rPr>
         <w:t>RUC</w:t>
       </w:r>
       <w:r>
@@ -3726,72 +3990,14 @@
         <w:t>,Nombrepro)</w:t>
       </w:r>
     </w:p>
-    <w:p>
-      <w:pPr>
-        <w:rPr>
-          <w:rFonts w:ascii="Arial" w:hAnsi="Arial" w:cs="Arial"/>
-          <w:b/>
-          <w:sz w:val="32"/>
-          <w:szCs w:val="32"/>
-          <w:u w:val="single"/>
-        </w:rPr>
+    <w:p/>
+    <w:p>
+      <w:pPr>
+        <w:ind w:left="2832" w:firstLine="708"/>
+        <w:jc w:val="center"/>
       </w:pPr>
       <w:bookmarkStart w:id="0" w:name="_GoBack"/>
       <w:bookmarkEnd w:id="0"/>
-    </w:p>
-    <w:p>
-      <w:pPr>
-        <w:rPr>
-          <w:rFonts w:ascii="Arial" w:hAnsi="Arial" w:cs="Arial"/>
-          <w:b/>
-          <w:sz w:val="40"/>
-          <w:szCs w:val="40"/>
-        </w:rPr>
-      </w:pPr>
-    </w:p>
-    <w:p>
-      <w:pPr>
-        <w:rPr>
-          <w:rFonts w:ascii="Arial" w:hAnsi="Arial" w:cs="Arial"/>
-          <w:b/>
-          <w:sz w:val="40"/>
-          <w:szCs w:val="40"/>
-        </w:rPr>
-      </w:pPr>
-    </w:p>
-    <w:p>
-      <w:pPr>
-        <w:rPr>
-          <w:rFonts w:ascii="Arial" w:hAnsi="Arial" w:cs="Arial"/>
-          <w:b/>
-          <w:sz w:val="24"/>
-          <w:szCs w:val="24"/>
-        </w:rPr>
-      </w:pPr>
-    </w:p>
-    <w:p>
-      <w:pPr>
-        <w:ind w:left="2832" w:firstLine="708"/>
-        <w:jc w:val="center"/>
-      </w:pPr>
-    </w:p>
-    <w:p>
-      <w:pPr>
-        <w:ind w:left="2832" w:firstLine="708"/>
-        <w:jc w:val="center"/>
-      </w:pPr>
-    </w:p>
-    <w:p>
-      <w:pPr>
-        <w:ind w:left="2832" w:firstLine="708"/>
-        <w:jc w:val="center"/>
-      </w:pPr>
-    </w:p>
-    <w:p>
-      <w:pPr>
-        <w:ind w:left="2832" w:firstLine="708"/>
-        <w:jc w:val="center"/>
-      </w:pPr>
     </w:p>
     <w:sectPr>
       <w:pgSz w:w="12240" w:h="15840"/>
@@ -3804,7 +4010,7 @@
 </file>
 
 <file path=word/numbering.xml><?xml version="1.0" encoding="utf-8"?>
-<w:numbering xmlns:wpc="http://schemas.microsoft.com/office/word/2010/wordprocessingCanvas" xmlns:mc="http://schemas.openxmlformats.org/markup-compatibility/2006" xmlns:o="urn:schemas-microsoft-com:office:office" xmlns:r="http://schemas.openxmlformats.org/officeDocument/2006/relationships" xmlns:m="http://schemas.openxmlformats.org/officeDocument/2006/math" xmlns:v="urn:schemas-microsoft-com:vml" xmlns:wp14="http://schemas.microsoft.com/office/word/2010/wordprocessingDrawing" xmlns:wp="http://schemas.openxmlformats.org/drawingml/2006/wordprocessingDrawing" xmlns:w10="urn:schemas-microsoft-com:office:word" xmlns:w="http://schemas.openxmlformats.org/wordprocessingml/2006/main" xmlns:w14="http://schemas.microsoft.com/office/word/2010/wordml" xmlns:w15="http://schemas.microsoft.com/office/word/2012/wordml" xmlns:wpg="http://schemas.microsoft.com/office/word/2010/wordprocessingGroup" xmlns:wpi="http://schemas.microsoft.com/office/word/2010/wordprocessingInk" xmlns:wne="http://schemas.microsoft.com/office/word/2006/wordml" xmlns:wps="http://schemas.microsoft.com/office/word/2010/wordprocessingShape" mc:Ignorable="w14 w15 wp14">
+<w:numbering xmlns:wpc="http://schemas.microsoft.com/office/word/2010/wordprocessingCanvas" xmlns:mc="http://schemas.openxmlformats.org/markup-compatibility/2006" xmlns:o="urn:schemas-microsoft-com:office:office" xmlns:r="http://schemas.openxmlformats.org/officeDocument/2006/relationships" xmlns:m="http://schemas.openxmlformats.org/officeDocument/2006/math" xmlns:v="urn:schemas-microsoft-com:vml" xmlns:wp14="http://schemas.microsoft.com/office/word/2010/wordprocessingDrawing" xmlns:wp="http://schemas.openxmlformats.org/drawingml/2006/wordprocessingDrawing" xmlns:w10="urn:schemas-microsoft-com:office:word" xmlns:w="http://schemas.openxmlformats.org/wordprocessingml/2006/main" xmlns:w14="http://schemas.microsoft.com/office/word/2010/wordml" xmlns:wpg="http://schemas.microsoft.com/office/word/2010/wordprocessingGroup" xmlns:wpi="http://schemas.microsoft.com/office/word/2010/wordprocessingInk" xmlns:wne="http://schemas.microsoft.com/office/word/2006/wordml" xmlns:wps="http://schemas.microsoft.com/office/word/2010/wordprocessingShape" mc:Ignorable="w14 wp14">
   <w:abstractNum w:abstractNumId="0">
     <w:nsid w:val="16D63D7D"/>
     <w:multiLevelType w:val="hybridMultilevel"/>
@@ -4425,7 +4631,7 @@
 </file>
 
 <file path=word/styles.xml><?xml version="1.0" encoding="utf-8"?>
-<w:styles xmlns:mc="http://schemas.openxmlformats.org/markup-compatibility/2006" xmlns:r="http://schemas.openxmlformats.org/officeDocument/2006/relationships" xmlns:w="http://schemas.openxmlformats.org/wordprocessingml/2006/main" xmlns:w14="http://schemas.microsoft.com/office/word/2010/wordml" xmlns:w15="http://schemas.microsoft.com/office/word/2012/wordml" mc:Ignorable="w14 w15">
+<w:styles xmlns:mc="http://schemas.openxmlformats.org/markup-compatibility/2006" xmlns:r="http://schemas.openxmlformats.org/officeDocument/2006/relationships" xmlns:w="http://schemas.openxmlformats.org/wordprocessingml/2006/main" xmlns:w14="http://schemas.microsoft.com/office/word/2010/wordml" mc:Ignorable="w14">
   <w:docDefaults>
     <w:rPrDefault>
       <w:rPr>
@@ -4441,378 +4647,144 @@
       </w:pPr>
     </w:pPrDefault>
   </w:docDefaults>
-  <w:latentStyles w:defLockedState="0" w:defUIPriority="99" w:defSemiHidden="0" w:defUnhideWhenUsed="0" w:defQFormat="0" w:count="371">
-    <w:lsdException w:name="Normal" w:uiPriority="0" w:qFormat="1"/>
-    <w:lsdException w:name="heading 1" w:uiPriority="9" w:qFormat="1"/>
-    <w:lsdException w:name="heading 2" w:semiHidden="1" w:uiPriority="9" w:unhideWhenUsed="1" w:qFormat="1"/>
-    <w:lsdException w:name="heading 3" w:semiHidden="1" w:uiPriority="9" w:unhideWhenUsed="1" w:qFormat="1"/>
-    <w:lsdException w:name="heading 4" w:semiHidden="1" w:uiPriority="9" w:unhideWhenUsed="1" w:qFormat="1"/>
-    <w:lsdException w:name="heading 5" w:semiHidden="1" w:uiPriority="9" w:unhideWhenUsed="1" w:qFormat="1"/>
-    <w:lsdException w:name="heading 6" w:semiHidden="1" w:uiPriority="9" w:unhideWhenUsed="1" w:qFormat="1"/>
-    <w:lsdException w:name="heading 7" w:semiHidden="1" w:uiPriority="9" w:unhideWhenUsed="1" w:qFormat="1"/>
-    <w:lsdException w:name="heading 8" w:semiHidden="1" w:uiPriority="9" w:unhideWhenUsed="1" w:qFormat="1"/>
-    <w:lsdException w:name="heading 9" w:semiHidden="1" w:uiPriority="9" w:unhideWhenUsed="1" w:qFormat="1"/>
-    <w:lsdException w:name="index 1" w:semiHidden="1" w:unhideWhenUsed="1"/>
-    <w:lsdException w:name="index 2" w:semiHidden="1" w:unhideWhenUsed="1"/>
-    <w:lsdException w:name="index 3" w:semiHidden="1" w:unhideWhenUsed="1"/>
-    <w:lsdException w:name="index 4" w:semiHidden="1" w:unhideWhenUsed="1"/>
-    <w:lsdException w:name="index 5" w:semiHidden="1" w:unhideWhenUsed="1"/>
-    <w:lsdException w:name="index 6" w:semiHidden="1" w:unhideWhenUsed="1"/>
-    <w:lsdException w:name="index 7" w:semiHidden="1" w:unhideWhenUsed="1"/>
-    <w:lsdException w:name="index 8" w:semiHidden="1" w:unhideWhenUsed="1"/>
-    <w:lsdException w:name="index 9" w:semiHidden="1" w:unhideWhenUsed="1"/>
-    <w:lsdException w:name="toc 1" w:semiHidden="1" w:uiPriority="39" w:unhideWhenUsed="1"/>
-    <w:lsdException w:name="toc 2" w:semiHidden="1" w:uiPriority="39" w:unhideWhenUsed="1"/>
-    <w:lsdException w:name="toc 3" w:semiHidden="1" w:uiPriority="39" w:unhideWhenUsed="1"/>
-    <w:lsdException w:name="toc 4" w:semiHidden="1" w:uiPriority="39" w:unhideWhenUsed="1"/>
-    <w:lsdException w:name="toc 5" w:semiHidden="1" w:uiPriority="39" w:unhideWhenUsed="1"/>
-    <w:lsdException w:name="toc 6" w:semiHidden="1" w:uiPriority="39" w:unhideWhenUsed="1"/>
-    <w:lsdException w:name="toc 7" w:semiHidden="1" w:uiPriority="39" w:unhideWhenUsed="1"/>
-    <w:lsdException w:name="toc 8" w:semiHidden="1" w:uiPriority="39" w:unhideWhenUsed="1"/>
-    <w:lsdException w:name="toc 9" w:semiHidden="1" w:uiPriority="39" w:unhideWhenUsed="1"/>
-    <w:lsdException w:name="Normal Indent" w:semiHidden="1" w:unhideWhenUsed="1"/>
-    <w:lsdException w:name="footnote text" w:semiHidden="1" w:unhideWhenUsed="1"/>
-    <w:lsdException w:name="annotation text" w:semiHidden="1" w:unhideWhenUsed="1"/>
-    <w:lsdException w:name="header" w:semiHidden="1" w:unhideWhenUsed="1"/>
-    <w:lsdException w:name="footer" w:semiHidden="1" w:unhideWhenUsed="1"/>
-    <w:lsdException w:name="index heading" w:semiHidden="1" w:unhideWhenUsed="1"/>
-    <w:lsdException w:name="caption" w:semiHidden="1" w:uiPriority="35" w:unhideWhenUsed="1" w:qFormat="1"/>
-    <w:lsdException w:name="table of figures" w:semiHidden="1" w:unhideWhenUsed="1"/>
-    <w:lsdException w:name="envelope address" w:semiHidden="1" w:unhideWhenUsed="1"/>
-    <w:lsdException w:name="envelope return" w:semiHidden="1" w:unhideWhenUsed="1"/>
-    <w:lsdException w:name="footnote reference" w:semiHidden="1" w:unhideWhenUsed="1"/>
-    <w:lsdException w:name="annotation reference" w:semiHidden="1" w:unhideWhenUsed="1"/>
-    <w:lsdException w:name="line number" w:semiHidden="1" w:unhideWhenUsed="1"/>
-    <w:lsdException w:name="page number" w:semiHidden="1" w:unhideWhenUsed="1"/>
-    <w:lsdException w:name="endnote reference" w:semiHidden="1" w:unhideWhenUsed="1"/>
-    <w:lsdException w:name="endnote text" w:semiHidden="1" w:unhideWhenUsed="1"/>
-    <w:lsdException w:name="table of authorities" w:semiHidden="1" w:unhideWhenUsed="1"/>
-    <w:lsdException w:name="macro" w:semiHidden="1" w:unhideWhenUsed="1"/>
-    <w:lsdException w:name="toa heading" w:semiHidden="1" w:unhideWhenUsed="1"/>
-    <w:lsdException w:name="List" w:semiHidden="1" w:unhideWhenUsed="1"/>
-    <w:lsdException w:name="List Bullet" w:semiHidden="1" w:unhideWhenUsed="1"/>
-    <w:lsdException w:name="List Number" w:semiHidden="1" w:unhideWhenUsed="1"/>
-    <w:lsdException w:name="List 2" w:semiHidden="1" w:unhideWhenUsed="1"/>
-    <w:lsdException w:name="List 3" w:semiHidden="1" w:unhideWhenUsed="1"/>
-    <w:lsdException w:name="List 4" w:semiHidden="1" w:unhideWhenUsed="1"/>
-    <w:lsdException w:name="List 5" w:semiHidden="1" w:unhideWhenUsed="1"/>
-    <w:lsdException w:name="List Bullet 2" w:semiHidden="1" w:unhideWhenUsed="1"/>
-    <w:lsdException w:name="List Bullet 3" w:semiHidden="1" w:unhideWhenUsed="1"/>
-    <w:lsdException w:name="List Bullet 4" w:semiHidden="1" w:unhideWhenUsed="1"/>
-    <w:lsdException w:name="List Bullet 5" w:semiHidden="1" w:unhideWhenUsed="1"/>
-    <w:lsdException w:name="List Number 2" w:semiHidden="1" w:unhideWhenUsed="1"/>
-    <w:lsdException w:name="List Number 3" w:semiHidden="1" w:unhideWhenUsed="1"/>
-    <w:lsdException w:name="List Number 4" w:semiHidden="1" w:unhideWhenUsed="1"/>
-    <w:lsdException w:name="List Number 5" w:semiHidden="1" w:unhideWhenUsed="1"/>
-    <w:lsdException w:name="Title" w:uiPriority="10" w:qFormat="1"/>
-    <w:lsdException w:name="Closing" w:semiHidden="1" w:unhideWhenUsed="1"/>
-    <w:lsdException w:name="Signature" w:semiHidden="1" w:unhideWhenUsed="1"/>
-    <w:lsdException w:name="Default Paragraph Font" w:semiHidden="1" w:uiPriority="1" w:unhideWhenUsed="1"/>
-    <w:lsdException w:name="Body Text" w:semiHidden="1" w:unhideWhenUsed="1"/>
-    <w:lsdException w:name="Body Text Indent" w:semiHidden="1" w:unhideWhenUsed="1"/>
-    <w:lsdException w:name="List Continue" w:semiHidden="1" w:unhideWhenUsed="1"/>
-    <w:lsdException w:name="List Continue 2" w:semiHidden="1" w:unhideWhenUsed="1"/>
-    <w:lsdException w:name="List Continue 3" w:semiHidden="1" w:unhideWhenUsed="1"/>
-    <w:lsdException w:name="List Continue 4" w:semiHidden="1" w:unhideWhenUsed="1"/>
-    <w:lsdException w:name="List Continue 5" w:semiHidden="1" w:unhideWhenUsed="1"/>
-    <w:lsdException w:name="Message Header" w:semiHidden="1" w:unhideWhenUsed="1"/>
-    <w:lsdException w:name="Subtitle" w:uiPriority="11" w:qFormat="1"/>
-    <w:lsdException w:name="Salutation" w:semiHidden="1" w:unhideWhenUsed="1"/>
-    <w:lsdException w:name="Date" w:semiHidden="1" w:unhideWhenUsed="1"/>
-    <w:lsdException w:name="Body Text First Indent" w:semiHidden="1" w:unhideWhenUsed="1"/>
-    <w:lsdException w:name="Body Text First Indent 2" w:semiHidden="1" w:unhideWhenUsed="1"/>
-    <w:lsdException w:name="Note Heading" w:semiHidden="1" w:unhideWhenUsed="1"/>
-    <w:lsdException w:name="Body Text 2" w:semiHidden="1" w:unhideWhenUsed="1"/>
-    <w:lsdException w:name="Body Text 3" w:semiHidden="1" w:unhideWhenUsed="1"/>
-    <w:lsdException w:name="Body Text Indent 2" w:semiHidden="1" w:unhideWhenUsed="1"/>
-    <w:lsdException w:name="Body Text Indent 3" w:semiHidden="1" w:unhideWhenUsed="1"/>
-    <w:lsdException w:name="Block Text" w:semiHidden="1" w:unhideWhenUsed="1"/>
-    <w:lsdException w:name="Hyperlink" w:semiHidden="1" w:unhideWhenUsed="1"/>
-    <w:lsdException w:name="FollowedHyperlink" w:semiHidden="1" w:unhideWhenUsed="1"/>
-    <w:lsdException w:name="Strong" w:uiPriority="22" w:qFormat="1"/>
-    <w:lsdException w:name="Emphasis" w:uiPriority="20" w:qFormat="1"/>
-    <w:lsdException w:name="Document Map" w:semiHidden="1" w:unhideWhenUsed="1"/>
-    <w:lsdException w:name="Plain Text" w:semiHidden="1" w:unhideWhenUsed="1"/>
-    <w:lsdException w:name="E-mail Signature" w:semiHidden="1" w:unhideWhenUsed="1"/>
-    <w:lsdException w:name="HTML Top of Form" w:semiHidden="1" w:unhideWhenUsed="1"/>
-    <w:lsdException w:name="HTML Bottom of Form" w:semiHidden="1" w:unhideWhenUsed="1"/>
-    <w:lsdException w:name="Normal (Web)" w:semiHidden="1" w:unhideWhenUsed="1"/>
-    <w:lsdException w:name="HTML Acronym" w:semiHidden="1" w:unhideWhenUsed="1"/>
-    <w:lsdException w:name="HTML Address" w:semiHidden="1" w:unhideWhenUsed="1"/>
-    <w:lsdException w:name="HTML Cite" w:semiHidden="1" w:unhideWhenUsed="1"/>
-    <w:lsdException w:name="HTML Code" w:semiHidden="1" w:unhideWhenUsed="1"/>
-    <w:lsdException w:name="HTML Definition" w:semiHidden="1" w:unhideWhenUsed="1"/>
-    <w:lsdException w:name="HTML Keyboard" w:semiHidden="1" w:unhideWhenUsed="1"/>
-    <w:lsdException w:name="HTML Preformatted" w:semiHidden="1" w:unhideWhenUsed="1"/>
-    <w:lsdException w:name="HTML Sample" w:semiHidden="1" w:unhideWhenUsed="1"/>
-    <w:lsdException w:name="HTML Typewriter" w:semiHidden="1" w:unhideWhenUsed="1"/>
-    <w:lsdException w:name="HTML Variable" w:semiHidden="1" w:unhideWhenUsed="1"/>
-    <w:lsdException w:name="Normal Table" w:semiHidden="1" w:unhideWhenUsed="1"/>
-    <w:lsdException w:name="annotation subject" w:semiHidden="1" w:unhideWhenUsed="1"/>
-    <w:lsdException w:name="No List" w:semiHidden="1" w:unhideWhenUsed="1"/>
-    <w:lsdException w:name="Outline List 1" w:semiHidden="1" w:unhideWhenUsed="1"/>
-    <w:lsdException w:name="Outline List 2" w:semiHidden="1" w:unhideWhenUsed="1"/>
-    <w:lsdException w:name="Outline List 3" w:semiHidden="1" w:unhideWhenUsed="1"/>
-    <w:lsdException w:name="Table Simple 1" w:semiHidden="1" w:unhideWhenUsed="1"/>
-    <w:lsdException w:name="Table Simple 2" w:semiHidden="1" w:unhideWhenUsed="1"/>
-    <w:lsdException w:name="Table Simple 3" w:semiHidden="1" w:unhideWhenUsed="1"/>
-    <w:lsdException w:name="Table Classic 1" w:semiHidden="1" w:unhideWhenUsed="1"/>
-    <w:lsdException w:name="Table Classic 2" w:semiHidden="1" w:unhideWhenUsed="1"/>
-    <w:lsdException w:name="Table Classic 3" w:semiHidden="1" w:unhideWhenUsed="1"/>
-    <w:lsdException w:name="Table Classic 4" w:semiHidden="1" w:unhideWhenUsed="1"/>
-    <w:lsdException w:name="Table Colorful 1" w:semiHidden="1" w:unhideWhenUsed="1"/>
-    <w:lsdException w:name="Table Colorful 2" w:semiHidden="1" w:unhideWhenUsed="1"/>
-    <w:lsdException w:name="Table Colorful 3" w:semiHidden="1" w:unhideWhenUsed="1"/>
-    <w:lsdException w:name="Table Columns 1" w:semiHidden="1" w:unhideWhenUsed="1"/>
-    <w:lsdException w:name="Table Columns 2" w:semiHidden="1" w:unhideWhenUsed="1"/>
-    <w:lsdException w:name="Table Columns 3" w:semiHidden="1" w:unhideWhenUsed="1"/>
-    <w:lsdException w:name="Table Columns 4" w:semiHidden="1" w:unhideWhenUsed="1"/>
-    <w:lsdException w:name="Table Columns 5" w:semiHidden="1" w:unhideWhenUsed="1"/>
-    <w:lsdException w:name="Table Grid 1" w:semiHidden="1" w:unhideWhenUsed="1"/>
-    <w:lsdException w:name="Table Grid 2" w:semiHidden="1" w:unhideWhenUsed="1"/>
-    <w:lsdException w:name="Table Grid 3" w:semiHidden="1" w:unhideWhenUsed="1"/>
-    <w:lsdException w:name="Table Grid 4" w:semiHidden="1" w:unhideWhenUsed="1"/>
-    <w:lsdException w:name="Table Grid 5" w:semiHidden="1" w:unhideWhenUsed="1"/>
-    <w:lsdException w:name="Table Grid 6" w:semiHidden="1" w:unhideWhenUsed="1"/>
-    <w:lsdException w:name="Table Grid 7" w:semiHidden="1" w:unhideWhenUsed="1"/>
-    <w:lsdException w:name="Table Grid 8" w:semiHidden="1" w:unhideWhenUsed="1"/>
-    <w:lsdException w:name="Table List 1" w:semiHidden="1" w:unhideWhenUsed="1"/>
-    <w:lsdException w:name="Table List 2" w:semiHidden="1" w:unhideWhenUsed="1"/>
-    <w:lsdException w:name="Table List 3" w:semiHidden="1" w:unhideWhenUsed="1"/>
-    <w:lsdException w:name="Table List 4" w:semiHidden="1" w:unhideWhenUsed="1"/>
-    <w:lsdException w:name="Table List 5" w:semiHidden="1" w:unhideWhenUsed="1"/>
-    <w:lsdException w:name="Table List 6" w:semiHidden="1" w:unhideWhenUsed="1"/>
-    <w:lsdException w:name="Table List 7" w:semiHidden="1" w:unhideWhenUsed="1"/>
-    <w:lsdException w:name="Table List 8" w:semiHidden="1" w:unhideWhenUsed="1"/>
-    <w:lsdException w:name="Table 3D effects 1" w:semiHidden="1" w:unhideWhenUsed="1"/>
-    <w:lsdException w:name="Table 3D effects 2" w:semiHidden="1" w:unhideWhenUsed="1"/>
-    <w:lsdException w:name="Table 3D effects 3" w:semiHidden="1" w:unhideWhenUsed="1"/>
-    <w:lsdException w:name="Table Contemporary" w:semiHidden="1" w:unhideWhenUsed="1"/>
-    <w:lsdException w:name="Table Elegant" w:semiHidden="1" w:unhideWhenUsed="1"/>
-    <w:lsdException w:name="Table Professional" w:semiHidden="1" w:unhideWhenUsed="1"/>
-    <w:lsdException w:name="Table Subtle 1" w:semiHidden="1" w:unhideWhenUsed="1"/>
-    <w:lsdException w:name="Table Subtle 2" w:semiHidden="1" w:unhideWhenUsed="1"/>
-    <w:lsdException w:name="Table Web 1" w:semiHidden="1" w:unhideWhenUsed="1"/>
-    <w:lsdException w:name="Table Web 2" w:semiHidden="1" w:unhideWhenUsed="1"/>
-    <w:lsdException w:name="Table Web 3" w:semiHidden="1" w:unhideWhenUsed="1"/>
-    <w:lsdException w:name="Balloon Text" w:semiHidden="1" w:unhideWhenUsed="1"/>
-    <w:lsdException w:name="Table Grid" w:uiPriority="39"/>
-    <w:lsdException w:name="Table Theme" w:semiHidden="1" w:unhideWhenUsed="1"/>
-    <w:lsdException w:name="Placeholder Text" w:semiHidden="1"/>
-    <w:lsdException w:name="No Spacing" w:uiPriority="1" w:qFormat="1"/>
-    <w:lsdException w:name="Light Shading" w:uiPriority="60"/>
-    <w:lsdException w:name="Light List" w:uiPriority="61"/>
-    <w:lsdException w:name="Light Grid" w:uiPriority="62"/>
-    <w:lsdException w:name="Medium Shading 1" w:uiPriority="63"/>
-    <w:lsdException w:name="Medium Shading 2" w:uiPriority="64"/>
-    <w:lsdException w:name="Medium List 1" w:uiPriority="65"/>
-    <w:lsdException w:name="Medium List 2" w:uiPriority="66"/>
-    <w:lsdException w:name="Medium Grid 1" w:uiPriority="67"/>
-    <w:lsdException w:name="Medium Grid 2" w:uiPriority="68"/>
-    <w:lsdException w:name="Medium Grid 3" w:uiPriority="69"/>
-    <w:lsdException w:name="Dark List" w:uiPriority="70"/>
-    <w:lsdException w:name="Colorful Shading" w:uiPriority="71"/>
-    <w:lsdException w:name="Colorful List" w:uiPriority="72"/>
-    <w:lsdException w:name="Colorful Grid" w:uiPriority="73"/>
-    <w:lsdException w:name="Light Shading Accent 1" w:uiPriority="60"/>
-    <w:lsdException w:name="Light List Accent 1" w:uiPriority="61"/>
-    <w:lsdException w:name="Light Grid Accent 1" w:uiPriority="62"/>
-    <w:lsdException w:name="Medium Shading 1 Accent 1" w:uiPriority="63"/>
-    <w:lsdException w:name="Medium Shading 2 Accent 1" w:uiPriority="64"/>
-    <w:lsdException w:name="Medium List 1 Accent 1" w:uiPriority="65"/>
-    <w:lsdException w:name="Revision" w:semiHidden="1"/>
-    <w:lsdException w:name="List Paragraph" w:uiPriority="34" w:qFormat="1"/>
-    <w:lsdException w:name="Quote" w:uiPriority="29" w:qFormat="1"/>
-    <w:lsdException w:name="Intense Quote" w:uiPriority="30" w:qFormat="1"/>
-    <w:lsdException w:name="Medium List 2 Accent 1" w:uiPriority="66"/>
-    <w:lsdException w:name="Medium Grid 1 Accent 1" w:uiPriority="67"/>
-    <w:lsdException w:name="Medium Grid 2 Accent 1" w:uiPriority="68"/>
-    <w:lsdException w:name="Medium Grid 3 Accent 1" w:uiPriority="69"/>
-    <w:lsdException w:name="Dark List Accent 1" w:uiPriority="70"/>
-    <w:lsdException w:name="Colorful Shading Accent 1" w:uiPriority="71"/>
-    <w:lsdException w:name="Colorful List Accent 1" w:uiPriority="72"/>
-    <w:lsdException w:name="Colorful Grid Accent 1" w:uiPriority="73"/>
-    <w:lsdException w:name="Light Shading Accent 2" w:uiPriority="60"/>
-    <w:lsdException w:name="Light List Accent 2" w:uiPriority="61"/>
-    <w:lsdException w:name="Light Grid Accent 2" w:uiPriority="62"/>
-    <w:lsdException w:name="Medium Shading 1 Accent 2" w:uiPriority="63"/>
-    <w:lsdException w:name="Medium Shading 2 Accent 2" w:uiPriority="64"/>
-    <w:lsdException w:name="Medium List 1 Accent 2" w:uiPriority="65"/>
-    <w:lsdException w:name="Medium List 2 Accent 2" w:uiPriority="66"/>
-    <w:lsdException w:name="Medium Grid 1 Accent 2" w:uiPriority="67"/>
-    <w:lsdException w:name="Medium Grid 2 Accent 2" w:uiPriority="68"/>
-    <w:lsdException w:name="Medium Grid 3 Accent 2" w:uiPriority="69"/>
-    <w:lsdException w:name="Dark List Accent 2" w:uiPriority="70"/>
-    <w:lsdException w:name="Colorful Shading Accent 2" w:uiPriority="71"/>
-    <w:lsdException w:name="Colorful List Accent 2" w:uiPriority="72"/>
-    <w:lsdException w:name="Colorful Grid Accent 2" w:uiPriority="73"/>
-    <w:lsdException w:name="Light Shading Accent 3" w:uiPriority="60"/>
-    <w:lsdException w:name="Light List Accent 3" w:uiPriority="61"/>
-    <w:lsdException w:name="Light Grid Accent 3" w:uiPriority="62"/>
-    <w:lsdException w:name="Medium Shading 1 Accent 3" w:uiPriority="63"/>
-    <w:lsdException w:name="Medium Shading 2 Accent 3" w:uiPriority="64"/>
-    <w:lsdException w:name="Medium List 1 Accent 3" w:uiPriority="65"/>
-    <w:lsdException w:name="Medium List 2 Accent 3" w:uiPriority="66"/>
-    <w:lsdException w:name="Medium Grid 1 Accent 3" w:uiPriority="67"/>
-    <w:lsdException w:name="Medium Grid 2 Accent 3" w:uiPriority="68"/>
-    <w:lsdException w:name="Medium Grid 3 Accent 3" w:uiPriority="69"/>
-    <w:lsdException w:name="Dark List Accent 3" w:uiPriority="70"/>
-    <w:lsdException w:name="Colorful Shading Accent 3" w:uiPriority="71"/>
-    <w:lsdException w:name="Colorful List Accent 3" w:uiPriority="72"/>
-    <w:lsdException w:name="Colorful Grid Accent 3" w:uiPriority="73"/>
-    <w:lsdException w:name="Light Shading Accent 4" w:uiPriority="60"/>
-    <w:lsdException w:name="Light List Accent 4" w:uiPriority="61"/>
-    <w:lsdException w:name="Light Grid Accent 4" w:uiPriority="62"/>
-    <w:lsdException w:name="Medium Shading 1 Accent 4" w:uiPriority="63"/>
-    <w:lsdException w:name="Medium Shading 2 Accent 4" w:uiPriority="64"/>
-    <w:lsdException w:name="Medium List 1 Accent 4" w:uiPriority="65"/>
-    <w:lsdException w:name="Medium List 2 Accent 4" w:uiPriority="66"/>
-    <w:lsdException w:name="Medium Grid 1 Accent 4" w:uiPriority="67"/>
-    <w:lsdException w:name="Medium Grid 2 Accent 4" w:uiPriority="68"/>
-    <w:lsdException w:name="Medium Grid 3 Accent 4" w:uiPriority="69"/>
-    <w:lsdException w:name="Dark List Accent 4" w:uiPriority="70"/>
-    <w:lsdException w:name="Colorful Shading Accent 4" w:uiPriority="71"/>
-    <w:lsdException w:name="Colorful List Accent 4" w:uiPriority="72"/>
-    <w:lsdException w:name="Colorful Grid Accent 4" w:uiPriority="73"/>
-    <w:lsdException w:name="Light Shading Accent 5" w:uiPriority="60"/>
-    <w:lsdException w:name="Light List Accent 5" w:uiPriority="61"/>
-    <w:lsdException w:name="Light Grid Accent 5" w:uiPriority="62"/>
-    <w:lsdException w:name="Medium Shading 1 Accent 5" w:uiPriority="63"/>
-    <w:lsdException w:name="Medium Shading 2 Accent 5" w:uiPriority="64"/>
-    <w:lsdException w:name="Medium List 1 Accent 5" w:uiPriority="65"/>
-    <w:lsdException w:name="Medium List 2 Accent 5" w:uiPriority="66"/>
-    <w:lsdException w:name="Medium Grid 1 Accent 5" w:uiPriority="67"/>
-    <w:lsdException w:name="Medium Grid 2 Accent 5" w:uiPriority="68"/>
-    <w:lsdException w:name="Medium Grid 3 Accent 5" w:uiPriority="69"/>
-    <w:lsdException w:name="Dark List Accent 5" w:uiPriority="70"/>
-    <w:lsdException w:name="Colorful Shading Accent 5" w:uiPriority="71"/>
-    <w:lsdException w:name="Colorful List Accent 5" w:uiPriority="72"/>
-    <w:lsdException w:name="Colorful Grid Accent 5" w:uiPriority="73"/>
-    <w:lsdException w:name="Light Shading Accent 6" w:uiPriority="60"/>
-    <w:lsdException w:name="Light List Accent 6" w:uiPriority="61"/>
-    <w:lsdException w:name="Light Grid Accent 6" w:uiPriority="62"/>
-    <w:lsdException w:name="Medium Shading 1 Accent 6" w:uiPriority="63"/>
-    <w:lsdException w:name="Medium Shading 2 Accent 6" w:uiPriority="64"/>
-    <w:lsdException w:name="Medium List 1 Accent 6" w:uiPriority="65"/>
-    <w:lsdException w:name="Medium List 2 Accent 6" w:uiPriority="66"/>
-    <w:lsdException w:name="Medium Grid 1 Accent 6" w:uiPriority="67"/>
-    <w:lsdException w:name="Medium Grid 2 Accent 6" w:uiPriority="68"/>
-    <w:lsdException w:name="Medium Grid 3 Accent 6" w:uiPriority="69"/>
-    <w:lsdException w:name="Dark List Accent 6" w:uiPriority="70"/>
-    <w:lsdException w:name="Colorful Shading Accent 6" w:uiPriority="71"/>
-    <w:lsdException w:name="Colorful List Accent 6" w:uiPriority="72"/>
-    <w:lsdException w:name="Colorful Grid Accent 6" w:uiPriority="73"/>
-    <w:lsdException w:name="Subtle Emphasis" w:uiPriority="19" w:qFormat="1"/>
-    <w:lsdException w:name="Intense Emphasis" w:uiPriority="21" w:qFormat="1"/>
-    <w:lsdException w:name="Subtle Reference" w:uiPriority="31" w:qFormat="1"/>
-    <w:lsdException w:name="Intense Reference" w:uiPriority="32" w:qFormat="1"/>
-    <w:lsdException w:name="Book Title" w:uiPriority="33" w:qFormat="1"/>
-    <w:lsdException w:name="Bibliography" w:semiHidden="1" w:uiPriority="37" w:unhideWhenUsed="1"/>
-    <w:lsdException w:name="TOC Heading" w:semiHidden="1" w:uiPriority="39" w:unhideWhenUsed="1" w:qFormat="1"/>
-    <w:lsdException w:name="Plain Table 1" w:uiPriority="41"/>
-    <w:lsdException w:name="Plain Table 2" w:uiPriority="42"/>
-    <w:lsdException w:name="Plain Table 3" w:uiPriority="43"/>
-    <w:lsdException w:name="Plain Table 4" w:uiPriority="44"/>
-    <w:lsdException w:name="Plain Table 5" w:uiPriority="45"/>
-    <w:lsdException w:name="Grid Table Light" w:uiPriority="40"/>
-    <w:lsdException w:name="Grid Table 1 Light" w:uiPriority="46"/>
-    <w:lsdException w:name="Grid Table 2" w:uiPriority="47"/>
-    <w:lsdException w:name="Grid Table 3" w:uiPriority="48"/>
-    <w:lsdException w:name="Grid Table 4" w:uiPriority="49"/>
-    <w:lsdException w:name="Grid Table 5 Dark" w:uiPriority="50"/>
-    <w:lsdException w:name="Grid Table 6 Colorful" w:uiPriority="51"/>
-    <w:lsdException w:name="Grid Table 7 Colorful" w:uiPriority="52"/>
-    <w:lsdException w:name="Grid Table 1 Light Accent 1" w:uiPriority="46"/>
-    <w:lsdException w:name="Grid Table 2 Accent 1" w:uiPriority="47"/>
-    <w:lsdException w:name="Grid Table 3 Accent 1" w:uiPriority="48"/>
-    <w:lsdException w:name="Grid Table 4 Accent 1" w:uiPriority="49"/>
-    <w:lsdException w:name="Grid Table 5 Dark Accent 1" w:uiPriority="50"/>
-    <w:lsdException w:name="Grid Table 6 Colorful Accent 1" w:uiPriority="51"/>
-    <w:lsdException w:name="Grid Table 7 Colorful Accent 1" w:uiPriority="52"/>
-    <w:lsdException w:name="Grid Table 1 Light Accent 2" w:uiPriority="46"/>
-    <w:lsdException w:name="Grid Table 2 Accent 2" w:uiPriority="47"/>
-    <w:lsdException w:name="Grid Table 3 Accent 2" w:uiPriority="48"/>
-    <w:lsdException w:name="Grid Table 4 Accent 2" w:uiPriority="49"/>
-    <w:lsdException w:name="Grid Table 5 Dark Accent 2" w:uiPriority="50"/>
-    <w:lsdException w:name="Grid Table 6 Colorful Accent 2" w:uiPriority="51"/>
-    <w:lsdException w:name="Grid Table 7 Colorful Accent 2" w:uiPriority="52"/>
-    <w:lsdException w:name="Grid Table 1 Light Accent 3" w:uiPriority="46"/>
-    <w:lsdException w:name="Grid Table 2 Accent 3" w:uiPriority="47"/>
-    <w:lsdException w:name="Grid Table 3 Accent 3" w:uiPriority="48"/>
-    <w:lsdException w:name="Grid Table 4 Accent 3" w:uiPriority="49"/>
-    <w:lsdException w:name="Grid Table 5 Dark Accent 3" w:uiPriority="50"/>
-    <w:lsdException w:name="Grid Table 6 Colorful Accent 3" w:uiPriority="51"/>
-    <w:lsdException w:name="Grid Table 7 Colorful Accent 3" w:uiPriority="52"/>
-    <w:lsdException w:name="Grid Table 1 Light Accent 4" w:uiPriority="46"/>
-    <w:lsdException w:name="Grid Table 2 Accent 4" w:uiPriority="47"/>
-    <w:lsdException w:name="Grid Table 3 Accent 4" w:uiPriority="48"/>
-    <w:lsdException w:name="Grid Table 4 Accent 4" w:uiPriority="49"/>
-    <w:lsdException w:name="Grid Table 5 Dark Accent 4" w:uiPriority="50"/>
-    <w:lsdException w:name="Grid Table 6 Colorful Accent 4" w:uiPriority="51"/>
-    <w:lsdException w:name="Grid Table 7 Colorful Accent 4" w:uiPriority="52"/>
-    <w:lsdException w:name="Grid Table 1 Light Accent 5" w:uiPriority="46"/>
-    <w:lsdException w:name="Grid Table 2 Accent 5" w:uiPriority="47"/>
-    <w:lsdException w:name="Grid Table 3 Accent 5" w:uiPriority="48"/>
-    <w:lsdException w:name="Grid Table 4 Accent 5" w:uiPriority="49"/>
-    <w:lsdException w:name="Grid Table 5 Dark Accent 5" w:uiPriority="50"/>
-    <w:lsdException w:name="Grid Table 6 Colorful Accent 5" w:uiPriority="51"/>
-    <w:lsdException w:name="Grid Table 7 Colorful Accent 5" w:uiPriority="52"/>
-    <w:lsdException w:name="Grid Table 1 Light Accent 6" w:uiPriority="46"/>
-    <w:lsdException w:name="Grid Table 2 Accent 6" w:uiPriority="47"/>
-    <w:lsdException w:name="Grid Table 3 Accent 6" w:uiPriority="48"/>
-    <w:lsdException w:name="Grid Table 4 Accent 6" w:uiPriority="49"/>
-    <w:lsdException w:name="Grid Table 5 Dark Accent 6" w:uiPriority="50"/>
-    <w:lsdException w:name="Grid Table 6 Colorful Accent 6" w:uiPriority="51"/>
-    <w:lsdException w:name="Grid Table 7 Colorful Accent 6" w:uiPriority="52"/>
-    <w:lsdException w:name="List Table 1 Light" w:uiPriority="46"/>
-    <w:lsdException w:name="List Table 2" w:uiPriority="47"/>
-    <w:lsdException w:name="List Table 3" w:uiPriority="48"/>
-    <w:lsdException w:name="List Table 4" w:uiPriority="49"/>
-    <w:lsdException w:name="List Table 5 Dark" w:uiPriority="50"/>
-    <w:lsdException w:name="List Table 6 Colorful" w:uiPriority="51"/>
-    <w:lsdException w:name="List Table 7 Colorful" w:uiPriority="52"/>
-    <w:lsdException w:name="List Table 1 Light Accent 1" w:uiPriority="46"/>
-    <w:lsdException w:name="List Table 2 Accent 1" w:uiPriority="47"/>
-    <w:lsdException w:name="List Table 3 Accent 1" w:uiPriority="48"/>
-    <w:lsdException w:name="List Table 4 Accent 1" w:uiPriority="49"/>
-    <w:lsdException w:name="List Table 5 Dark Accent 1" w:uiPriority="50"/>
-    <w:lsdException w:name="List Table 6 Colorful Accent 1" w:uiPriority="51"/>
-    <w:lsdException w:name="List Table 7 Colorful Accent 1" w:uiPriority="52"/>
-    <w:lsdException w:name="List Table 1 Light Accent 2" w:uiPriority="46"/>
-    <w:lsdException w:name="List Table 2 Accent 2" w:uiPriority="47"/>
-    <w:lsdException w:name="List Table 3 Accent 2" w:uiPriority="48"/>
-    <w:lsdException w:name="List Table 4 Accent 2" w:uiPriority="49"/>
-    <w:lsdException w:name="List Table 5 Dark Accent 2" w:uiPriority="50"/>
-    <w:lsdException w:name="List Table 6 Colorful Accent 2" w:uiPriority="51"/>
-    <w:lsdException w:name="List Table 7 Colorful Accent 2" w:uiPriority="52"/>
-    <w:lsdException w:name="List Table 1 Light Accent 3" w:uiPriority="46"/>
-    <w:lsdException w:name="List Table 2 Accent 3" w:uiPriority="47"/>
-    <w:lsdException w:name="List Table 3 Accent 3" w:uiPriority="48"/>
-    <w:lsdException w:name="List Table 4 Accent 3" w:uiPriority="49"/>
-    <w:lsdException w:name="List Table 5 Dark Accent 3" w:uiPriority="50"/>
-    <w:lsdException w:name="List Table 6 Colorful Accent 3" w:uiPriority="51"/>
-    <w:lsdException w:name="List Table 7 Colorful Accent 3" w:uiPriority="52"/>
-    <w:lsdException w:name="List Table 1 Light Accent 4" w:uiPriority="46"/>
-    <w:lsdException w:name="List Table 2 Accent 4" w:uiPriority="47"/>
-    <w:lsdException w:name="List Table 3 Accent 4" w:uiPriority="48"/>
-    <w:lsdException w:name="List Table 4 Accent 4" w:uiPriority="49"/>
-    <w:lsdException w:name="List Table 5 Dark Accent 4" w:uiPriority="50"/>
-    <w:lsdException w:name="List Table 6 Colorful Accent 4" w:uiPriority="51"/>
-    <w:lsdException w:name="List Table 7 Colorful Accent 4" w:uiPriority="52"/>
-    <w:lsdException w:name="List Table 1 Light Accent 5" w:uiPriority="46"/>
-    <w:lsdException w:name="List Table 2 Accent 5" w:uiPriority="47"/>
-    <w:lsdException w:name="List Table 3 Accent 5" w:uiPriority="48"/>
-    <w:lsdException w:name="List Table 4 Accent 5" w:uiPriority="49"/>
-    <w:lsdException w:name="List Table 5 Dark Accent 5" w:uiPriority="50"/>
-    <w:lsdException w:name="List Table 6 Colorful Accent 5" w:uiPriority="51"/>
-    <w:lsdException w:name="List Table 7 Colorful Accent 5" w:uiPriority="52"/>
-    <w:lsdException w:name="List Table 1 Light Accent 6" w:uiPriority="46"/>
-    <w:lsdException w:name="List Table 2 Accent 6" w:uiPriority="47"/>
-    <w:lsdException w:name="List Table 3 Accent 6" w:uiPriority="48"/>
-    <w:lsdException w:name="List Table 4 Accent 6" w:uiPriority="49"/>
-    <w:lsdException w:name="List Table 5 Dark Accent 6" w:uiPriority="50"/>
-    <w:lsdException w:name="List Table 6 Colorful Accent 6" w:uiPriority="51"/>
-    <w:lsdException w:name="List Table 7 Colorful Accent 6" w:uiPriority="52"/>
+  <w:latentStyles w:defLockedState="0" w:defUIPriority="99" w:defSemiHidden="1" w:defUnhideWhenUsed="1" w:defQFormat="0" w:count="267">
+    <w:lsdException w:name="Normal" w:semiHidden="0" w:uiPriority="0" w:unhideWhenUsed="0" w:qFormat="1"/>
+    <w:lsdException w:name="heading 1" w:semiHidden="0" w:uiPriority="9" w:unhideWhenUsed="0" w:qFormat="1"/>
+    <w:lsdException w:name="heading 2" w:uiPriority="9" w:qFormat="1"/>
+    <w:lsdException w:name="heading 3" w:uiPriority="9" w:qFormat="1"/>
+    <w:lsdException w:name="heading 4" w:uiPriority="9" w:qFormat="1"/>
+    <w:lsdException w:name="heading 5" w:uiPriority="9" w:qFormat="1"/>
+    <w:lsdException w:name="heading 6" w:uiPriority="9" w:qFormat="1"/>
+    <w:lsdException w:name="heading 7" w:uiPriority="9" w:qFormat="1"/>
+    <w:lsdException w:name="heading 8" w:uiPriority="9" w:qFormat="1"/>
+    <w:lsdException w:name="heading 9" w:uiPriority="9" w:qFormat="1"/>
+    <w:lsdException w:name="toc 1" w:uiPriority="39"/>
+    <w:lsdException w:name="toc 2" w:uiPriority="39"/>
+    <w:lsdException w:name="toc 3" w:uiPriority="39"/>
+    <w:lsdException w:name="toc 4" w:uiPriority="39"/>
+    <w:lsdException w:name="toc 5" w:uiPriority="39"/>
+    <w:lsdException w:name="toc 6" w:uiPriority="39"/>
+    <w:lsdException w:name="toc 7" w:uiPriority="39"/>
+    <w:lsdException w:name="toc 8" w:uiPriority="39"/>
+    <w:lsdException w:name="toc 9" w:uiPriority="39"/>
+    <w:lsdException w:name="caption" w:uiPriority="35" w:qFormat="1"/>
+    <w:lsdException w:name="Title" w:semiHidden="0" w:uiPriority="10" w:unhideWhenUsed="0" w:qFormat="1"/>
+    <w:lsdException w:name="Default Paragraph Font" w:uiPriority="1"/>
+    <w:lsdException w:name="Subtitle" w:semiHidden="0" w:uiPriority="11" w:unhideWhenUsed="0" w:qFormat="1"/>
+    <w:lsdException w:name="Strong" w:semiHidden="0" w:uiPriority="22" w:unhideWhenUsed="0" w:qFormat="1"/>
+    <w:lsdException w:name="Emphasis" w:semiHidden="0" w:uiPriority="20" w:unhideWhenUsed="0" w:qFormat="1"/>
+    <w:lsdException w:name="Table Grid" w:semiHidden="0" w:uiPriority="39" w:unhideWhenUsed="0"/>
+    <w:lsdException w:name="Placeholder Text" w:unhideWhenUsed="0"/>
+    <w:lsdException w:name="No Spacing" w:semiHidden="0" w:uiPriority="1" w:unhideWhenUsed="0" w:qFormat="1"/>
+    <w:lsdException w:name="Light Shading" w:semiHidden="0" w:uiPriority="60" w:unhideWhenUsed="0"/>
+    <w:lsdException w:name="Light List" w:semiHidden="0" w:uiPriority="61" w:unhideWhenUsed="0"/>
+    <w:lsdException w:name="Light Grid" w:semiHidden="0" w:uiPriority="62" w:unhideWhenUsed="0"/>
+    <w:lsdException w:name="Medium Shading 1" w:semiHidden="0" w:uiPriority="63" w:unhideWhenUsed="0"/>
+    <w:lsdException w:name="Medium Shading 2" w:semiHidden="0" w:uiPriority="64" w:unhideWhenUsed="0"/>
+    <w:lsdException w:name="Medium List 1" w:semiHidden="0" w:uiPriority="65" w:unhideWhenUsed="0"/>
+    <w:lsdException w:name="Medium List 2" w:semiHidden="0" w:uiPriority="66" w:unhideWhenUsed="0"/>
+    <w:lsdException w:name="Medium Grid 1" w:semiHidden="0" w:uiPriority="67" w:unhideWhenUsed="0"/>
+    <w:lsdException w:name="Medium Grid 2" w:semiHidden="0" w:uiPriority="68" w:unhideWhenUsed="0"/>
+    <w:lsdException w:name="Medium Grid 3" w:semiHidden="0" w:uiPriority="69" w:unhideWhenUsed="0"/>
+    <w:lsdException w:name="Dark List" w:semiHidden="0" w:uiPriority="70" w:unhideWhenUsed="0"/>
+    <w:lsdException w:name="Colorful Shading" w:semiHidden="0" w:uiPriority="71" w:unhideWhenUsed="0"/>
+    <w:lsdException w:name="Colorful List" w:semiHidden="0" w:uiPriority="72" w:unhideWhenUsed="0"/>
+    <w:lsdException w:name="Colorful Grid" w:semiHidden="0" w:uiPriority="73" w:unhideWhenUsed="0"/>
+    <w:lsdException w:name="Light Shading Accent 1" w:semiHidden="0" w:uiPriority="60" w:unhideWhenUsed="0"/>
+    <w:lsdException w:name="Light List Accent 1" w:semiHidden="0" w:uiPriority="61" w:unhideWhenUsed="0"/>
+    <w:lsdException w:name="Light Grid Accent 1" w:semiHidden="0" w:uiPriority="62" w:unhideWhenUsed="0"/>
+    <w:lsdException w:name="Medium Shading 1 Accent 1" w:semiHidden="0" w:uiPriority="63" w:unhideWhenUsed="0"/>
+    <w:lsdException w:name="Medium Shading 2 Accent 1" w:semiHidden="0" w:uiPriority="64" w:unhideWhenUsed="0"/>
+    <w:lsdException w:name="Medium List 1 Accent 1" w:semiHidden="0" w:uiPriority="65" w:unhideWhenUsed="0"/>
+    <w:lsdException w:name="Revision" w:unhideWhenUsed="0"/>
+    <w:lsdException w:name="List Paragraph" w:semiHidden="0" w:uiPriority="34" w:unhideWhenUsed="0" w:qFormat="1"/>
+    <w:lsdException w:name="Quote" w:semiHidden="0" w:uiPriority="29" w:unhideWhenUsed="0" w:qFormat="1"/>
+    <w:lsdException w:name="Intense Quote" w:semiHidden="0" w:uiPriority="30" w:unhideWhenUsed="0" w:qFormat="1"/>
+    <w:lsdException w:name="Medium List 2 Accent 1" w:semiHidden="0" w:uiPriority="66" w:unhideWhenUsed="0"/>
+    <w:lsdException w:name="Medium Grid 1 Accent 1" w:semiHidden="0" w:uiPriority="67" w:unhideWhenUsed="0"/>
+    <w:lsdException w:name="Medium Grid 2 Accent 1" w:semiHidden="0" w:uiPriority="68" w:unhideWhenUsed="0"/>
+    <w:lsdException w:name="Medium Grid 3 Accent 1" w:semiHidden="0" w:uiPriority="69" w:unhideWhenUsed="0"/>
+    <w:lsdException w:name="Dark List Accent 1" w:semiHidden="0" w:uiPriority="70" w:unhideWhenUsed="0"/>
+    <w:lsdException w:name="Colorful Shading Accent 1" w:semiHidden="0" w:uiPriority="71" w:unhideWhenUsed="0"/>
+    <w:lsdException w:name="Colorful List Accent 1" w:semiHidden="0" w:uiPriority="72" w:unhideWhenUsed="0"/>
+    <w:lsdException w:name="Colorful Grid Accent 1" w:semiHidden="0" w:uiPriority="73" w:unhideWhenUsed="0"/>
+    <w:lsdException w:name="Light Shading Accent 2" w:semiHidden="0" w:uiPriority="60" w:unhideWhenUsed="0"/>
+    <w:lsdException w:name="Light List Accent 2" w:semiHidden="0" w:uiPriority="61" w:unhideWhenUsed="0"/>
+    <w:lsdException w:name="Light Grid Accent 2" w:semiHidden="0" w:uiPriority="62" w:unhideWhenUsed="0"/>
+    <w:lsdException w:name="Medium Shading 1 Accent 2" w:semiHidden="0" w:uiPriority="63" w:unhideWhenUsed="0"/>
+    <w:lsdException w:name="Medium Shading 2 Accent 2" w:semiHidden="0" w:uiPriority="64" w:unhideWhenUsed="0"/>
+    <w:lsdException w:name="Medium List 1 Accent 2" w:semiHidden="0" w:uiPriority="65" w:unhideWhenUsed="0"/>
+    <w:lsdException w:name="Medium List 2 Accent 2" w:semiHidden="0" w:uiPriority="66" w:unhideWhenUsed="0"/>
+    <w:lsdException w:name="Medium Grid 1 Accent 2" w:semiHidden="0" w:uiPriority="67" w:unhideWhenUsed="0"/>
+    <w:lsdException w:name="Medium Grid 2 Accent 2" w:semiHidden="0" w:uiPriority="68" w:unhideWhenUsed="0"/>
+    <w:lsdException w:name="Medium Grid 3 Accent 2" w:semiHidden="0" w:uiPriority="69" w:unhideWhenUsed="0"/>
+    <w:lsdException w:name="Dark List Accent 2" w:semiHidden="0" w:uiPriority="70" w:unhideWhenUsed="0"/>
+    <w:lsdException w:name="Colorful Shading Accent 2" w:semiHidden="0" w:uiPriority="71" w:unhideWhenUsed="0"/>
+    <w:lsdException w:name="Colorful List Accent 2" w:semiHidden="0" w:uiPriority="72" w:unhideWhenUsed="0"/>
+    <w:lsdException w:name="Colorful Grid Accent 2" w:semiHidden="0" w:uiPriority="73" w:unhideWhenUsed="0"/>
+    <w:lsdException w:name="Light Shading Accent 3" w:semiHidden="0" w:uiPriority="60" w:unhideWhenUsed="0"/>
+    <w:lsdException w:name="Light List Accent 3" w:semiHidden="0" w:uiPriority="61" w:unhideWhenUsed="0"/>
+    <w:lsdException w:name="Light Grid Accent 3" w:semiHidden="0" w:uiPriority="62" w:unhideWhenUsed="0"/>
+    <w:lsdException w:name="Medium Shading 1 Accent 3" w:semiHidden="0" w:uiPriority="63" w:unhideWhenUsed="0"/>
+    <w:lsdException w:name="Medium Shading 2 Accent 3" w:semiHidden="0" w:uiPriority="64" w:unhideWhenUsed="0"/>
+    <w:lsdException w:name="Medium List 1 Accent 3" w:semiHidden="0" w:uiPriority="65" w:unhideWhenUsed="0"/>
+    <w:lsdException w:name="Medium List 2 Accent 3" w:semiHidden="0" w:uiPriority="66" w:unhideWhenUsed="0"/>
+    <w:lsdException w:name="Medium Grid 1 Accent 3" w:semiHidden="0" w:uiPriority="67" w:unhideWhenUsed="0"/>
+    <w:lsdException w:name="Medium Grid 2 Accent 3" w:semiHidden="0" w:uiPriority="68" w:unhideWhenUsed="0"/>
+    <w:lsdException w:name="Medium Grid 3 Accent 3" w:semiHidden="0" w:uiPriority="69" w:unhideWhenUsed="0"/>
+    <w:lsdException w:name="Dark List Accent 3" w:semiHidden="0" w:uiPriority="70" w:unhideWhenUsed="0"/>
+    <w:lsdException w:name="Colorful Shading Accent 3" w:semiHidden="0" w:uiPriority="71" w:unhideWhenUsed="0"/>
+    <w:lsdException w:name="Colorful List Accent 3" w:semiHidden="0" w:uiPriority="72" w:unhideWhenUsed="0"/>
+    <w:lsdException w:name="Colorful Grid Accent 3" w:semiHidden="0" w:uiPriority="73" w:unhideWhenUsed="0"/>
+    <w:lsdException w:name="Light Shading Accent 4" w:semiHidden="0" w:uiPriority="60" w:unhideWhenUsed="0"/>
+    <w:lsdException w:name="Light List Accent 4" w:semiHidden="0" w:uiPriority="61" w:unhideWhenUsed="0"/>
+    <w:lsdException w:name="Light Grid Accent 4" w:semiHidden="0" w:uiPriority="62" w:unhideWhenUsed="0"/>
+    <w:lsdException w:name="Medium Shading 1 Accent 4" w:semiHidden="0" w:uiPriority="63" w:unhideWhenUsed="0"/>
+    <w:lsdException w:name="Medium Shading 2 Accent 4" w:semiHidden="0" w:uiPriority="64" w:unhideWhenUsed="0"/>
+    <w:lsdException w:name="Medium List 1 Accent 4" w:semiHidden="0" w:uiPriority="65" w:unhideWhenUsed="0"/>
+    <w:lsdException w:name="Medium List 2 Accent 4" w:semiHidden="0" w:uiPriority="66" w:unhideWhenUsed="0"/>
+    <w:lsdException w:name="Medium Grid 1 Accent 4" w:semiHidden="0" w:uiPriority="67" w:unhideWhenUsed="0"/>
+    <w:lsdException w:name="Medium Grid 2 Accent 4" w:semiHidden="0" w:uiPriority="68" w:unhideWhenUsed="0"/>
+    <w:lsdException w:name="Medium Grid 3 Accent 4" w:semiHidden="0" w:uiPriority="69" w:unhideWhenUsed="0"/>
+    <w:lsdException w:name="Dark List Accent 4" w:semiHidden="0" w:uiPriority="70" w:unhideWhenUsed="0"/>
+    <w:lsdException w:name="Colorful Shading Accent 4" w:semiHidden="0" w:uiPriority="71" w:unhideWhenUsed="0"/>
+    <w:lsdException w:name="Colorful List Accent 4" w:semiHidden="0" w:uiPriority="72" w:unhideWhenUsed="0"/>
+    <w:lsdException w:name="Colorful Grid Accent 4" w:semiHidden="0" w:uiPriority="73" w:unhideWhenUsed="0"/>
+    <w:lsdException w:name="Light Shading Accent 5" w:semiHidden="0" w:uiPriority="60" w:unhideWhenUsed="0"/>
+    <w:lsdException w:name="Light List Accent 5" w:semiHidden="0" w:uiPriority="61" w:unhideWhenUsed="0"/>
+    <w:lsdException w:name="Light Grid Accent 5" w:semiHidden="0" w:uiPriority="62" w:unhideWhenUsed="0"/>
+    <w:lsdException w:name="Medium Shading 1 Accent 5" w:semiHidden="0" w:uiPriority="63" w:unhideWhenUsed="0"/>
+    <w:lsdException w:name="Medium Shading 2 Accent 5" w:semiHidden="0" w:uiPriority="64" w:unhideWhenUsed="0"/>
+    <w:lsdException w:name="Medium List 1 Accent 5" w:semiHidden="0" w:uiPriority="65" w:unhideWhenUsed="0"/>
+    <w:lsdException w:name="Medium List 2 Accent 5" w:semiHidden="0" w:uiPriority="66" w:unhideWhenUsed="0"/>
+    <w:lsdException w:name="Medium Grid 1 Accent 5" w:semiHidden="0" w:uiPriority="67" w:unhideWhenUsed="0"/>
+    <w:lsdException w:name="Medium Grid 2 Accent 5" w:semiHidden="0" w:uiPriority="68" w:unhideWhenUsed="0"/>
+    <w:lsdException w:name="Medium Grid 3 Accent 5" w:semiHidden="0" w:uiPriority="69" w:unhideWhenUsed="0"/>
+    <w:lsdException w:name="Dark List Accent 5" w:semiHidden="0" w:uiPriority="70" w:unhideWhenUsed="0"/>
+    <w:lsdException w:name="Colorful Shading Accent 5" w:semiHidden="0" w:uiPriority="71" w:unhideWhenUsed="0"/>
+    <w:lsdException w:name="Colorful List Accent 5" w:semiHidden="0" w:uiPriority="72" w:unhideWhenUsed="0"/>
+    <w:lsdException w:name="Colorful Grid Accent 5" w:semiHidden="0" w:uiPriority="73" w:unhideWhenUsed="0"/>
+    <w:lsdException w:name="Light Shading Accent 6" w:semiHidden="0" w:uiPriority="60" w:unhideWhenUsed="0"/>
+    <w:lsdException w:name="Light List Accent 6" w:semiHidden="0" w:uiPriority="61" w:unhideWhenUsed="0"/>
+    <w:lsdException w:name="Light Grid Accent 6" w:semiHidden="0" w:uiPriority="62" w:unhideWhenUsed="0"/>
+    <w:lsdException w:name="Medium Shading 1 Accent 6" w:semiHidden="0" w:uiPriority="63" w:unhideWhenUsed="0"/>
+    <w:lsdException w:name="Medium Shading 2 Accent 6" w:semiHidden="0" w:uiPriority="64" w:unhideWhenUsed="0"/>
+    <w:lsdException w:name="Medium List 1 Accent 6" w:semiHidden="0" w:uiPriority="65" w:unhideWhenUsed="0"/>
+    <w:lsdException w:name="Medium List 2 Accent 6" w:semiHidden="0" w:uiPriority="66" w:unhideWhenUsed="0"/>
+    <w:lsdException w:name="Medium Grid 1 Accent 6" w:semiHidden="0" w:uiPriority="67" w:unhideWhenUsed="0"/>
+    <w:lsdException w:name="Medium Grid 2 Accent 6" w:semiHidden="0" w:uiPriority="68" w:unhideWhenUsed="0"/>
+    <w:lsdException w:name="Medium Grid 3 Accent 6" w:semiHidden="0" w:uiPriority="69" w:unhideWhenUsed="0"/>
+    <w:lsdException w:name="Dark List Accent 6" w:semiHidden="0" w:uiPriority="70" w:unhideWhenUsed="0"/>
+    <w:lsdException w:name="Colorful Shading Accent 6" w:semiHidden="0" w:uiPriority="71" w:unhideWhenUsed="0"/>
+    <w:lsdException w:name="Colorful List Accent 6" w:semiHidden="0" w:uiPriority="72" w:unhideWhenUsed="0"/>
+    <w:lsdException w:name="Colorful Grid Accent 6" w:semiHidden="0" w:uiPriority="73" w:unhideWhenUsed="0"/>
+    <w:lsdException w:name="Subtle Emphasis" w:semiHidden="0" w:uiPriority="19" w:unhideWhenUsed="0" w:qFormat="1"/>
+    <w:lsdException w:name="Intense Emphasis" w:semiHidden="0" w:uiPriority="21" w:unhideWhenUsed="0" w:qFormat="1"/>
+    <w:lsdException w:name="Subtle Reference" w:semiHidden="0" w:uiPriority="31" w:unhideWhenUsed="0" w:qFormat="1"/>
+    <w:lsdException w:name="Intense Reference" w:semiHidden="0" w:uiPriority="32" w:unhideWhenUsed="0" w:qFormat="1"/>
+    <w:lsdException w:name="Book Title" w:semiHidden="0" w:uiPriority="33" w:unhideWhenUsed="0" w:qFormat="1"/>
+    <w:lsdException w:name="Bibliography" w:uiPriority="37"/>
+    <w:lsdException w:name="TOC Heading" w:uiPriority="39" w:qFormat="1"/>
   </w:latentStyles>
   <w:style w:type="paragraph" w:default="1" w:styleId="Normal">
     <w:name w:val="Normal"/>
@@ -4821,6 +4793,208 @@
   <w:style w:type="character" w:default="1" w:styleId="Fuentedeprrafopredeter">
     <w:name w:val="Default Paragraph Font"/>
     <w:uiPriority w:val="1"/>
+    <w:semiHidden/>
+    <w:unhideWhenUsed/>
+  </w:style>
+  <w:style w:type="table" w:default="1" w:styleId="Tablanormal">
+    <w:name w:val="Normal Table"/>
+    <w:uiPriority w:val="99"/>
+    <w:semiHidden/>
+    <w:unhideWhenUsed/>
+    <w:tblPr>
+      <w:tblInd w:w="0" w:type="dxa"/>
+      <w:tblCellMar>
+        <w:top w:w="0" w:type="dxa"/>
+        <w:left w:w="108" w:type="dxa"/>
+        <w:bottom w:w="0" w:type="dxa"/>
+        <w:right w:w="108" w:type="dxa"/>
+      </w:tblCellMar>
+    </w:tblPr>
+  </w:style>
+  <w:style w:type="numbering" w:default="1" w:styleId="Sinlista">
+    <w:name w:val="No List"/>
+    <w:uiPriority w:val="99"/>
+    <w:semiHidden/>
+    <w:unhideWhenUsed/>
+  </w:style>
+  <w:style w:type="paragraph" w:styleId="Prrafodelista">
+    <w:name w:val="List Paragraph"/>
+    <w:basedOn w:val="Normal"/>
+    <w:uiPriority w:val="34"/>
+    <w:qFormat/>
+    <w:rsid w:val="00A927EF"/>
+    <w:pPr>
+      <w:ind w:left="720"/>
+      <w:contextualSpacing/>
+    </w:pPr>
+  </w:style>
+</w:styles>
+</file>
+
+<file path=word/stylesWithEffects.xml><?xml version="1.0" encoding="utf-8"?>
+<w:styles xmlns:wpc="http://schemas.microsoft.com/office/word/2010/wordprocessingCanvas" xmlns:mc="http://schemas.openxmlformats.org/markup-compatibility/2006" xmlns:o="urn:schemas-microsoft-com:office:office" xmlns:r="http://schemas.openxmlformats.org/officeDocument/2006/relationships" xmlns:m="http://schemas.openxmlformats.org/officeDocument/2006/math" xmlns:v="urn:schemas-microsoft-com:vml" xmlns:wp14="http://schemas.microsoft.com/office/word/2010/wordprocessingDrawing" xmlns:wp="http://schemas.openxmlformats.org/drawingml/2006/wordprocessingDrawing" xmlns:w10="urn:schemas-microsoft-com:office:word" xmlns:w="http://schemas.openxmlformats.org/wordprocessingml/2006/main" xmlns:w14="http://schemas.microsoft.com/office/word/2010/wordml" xmlns:wpg="http://schemas.microsoft.com/office/word/2010/wordprocessingGroup" xmlns:wpi="http://schemas.microsoft.com/office/word/2010/wordprocessingInk" xmlns:wne="http://schemas.microsoft.com/office/word/2006/wordml" xmlns:wps="http://schemas.microsoft.com/office/word/2010/wordprocessingShape" mc:Ignorable="w14 wp14">
+  <w:docDefaults>
+    <w:rPrDefault>
+      <w:rPr>
+        <w:rFonts w:asciiTheme="minorHAnsi" w:eastAsiaTheme="minorHAnsi" w:hAnsiTheme="minorHAnsi" w:cstheme="minorBidi"/>
+        <w:sz w:val="22"/>
+        <w:szCs w:val="22"/>
+        <w:lang w:val="es-PE" w:eastAsia="en-US" w:bidi="ar-SA"/>
+      </w:rPr>
+    </w:rPrDefault>
+    <w:pPrDefault>
+      <w:pPr>
+        <w:spacing w:after="160" w:line="259" w:lineRule="auto"/>
+      </w:pPr>
+    </w:pPrDefault>
+  </w:docDefaults>
+  <w:latentStyles w:defLockedState="0" w:defUIPriority="99" w:defSemiHidden="1" w:defUnhideWhenUsed="1" w:defQFormat="0" w:count="267">
+    <w:lsdException w:name="Normal" w:semiHidden="0" w:uiPriority="0" w:unhideWhenUsed="0" w:qFormat="1"/>
+    <w:lsdException w:name="heading 1" w:semiHidden="0" w:uiPriority="9" w:unhideWhenUsed="0" w:qFormat="1"/>
+    <w:lsdException w:name="heading 2" w:uiPriority="9" w:qFormat="1"/>
+    <w:lsdException w:name="heading 3" w:uiPriority="9" w:qFormat="1"/>
+    <w:lsdException w:name="heading 4" w:uiPriority="9" w:qFormat="1"/>
+    <w:lsdException w:name="heading 5" w:uiPriority="9" w:qFormat="1"/>
+    <w:lsdException w:name="heading 6" w:uiPriority="9" w:qFormat="1"/>
+    <w:lsdException w:name="heading 7" w:uiPriority="9" w:qFormat="1"/>
+    <w:lsdException w:name="heading 8" w:uiPriority="9" w:qFormat="1"/>
+    <w:lsdException w:name="heading 9" w:uiPriority="9" w:qFormat="1"/>
+    <w:lsdException w:name="toc 1" w:uiPriority="39"/>
+    <w:lsdException w:name="toc 2" w:uiPriority="39"/>
+    <w:lsdException w:name="toc 3" w:uiPriority="39"/>
+    <w:lsdException w:name="toc 4" w:uiPriority="39"/>
+    <w:lsdException w:name="toc 5" w:uiPriority="39"/>
+    <w:lsdException w:name="toc 6" w:uiPriority="39"/>
+    <w:lsdException w:name="toc 7" w:uiPriority="39"/>
+    <w:lsdException w:name="toc 8" w:uiPriority="39"/>
+    <w:lsdException w:name="toc 9" w:uiPriority="39"/>
+    <w:lsdException w:name="caption" w:uiPriority="35" w:qFormat="1"/>
+    <w:lsdException w:name="Title" w:semiHidden="0" w:uiPriority="10" w:unhideWhenUsed="0" w:qFormat="1"/>
+    <w:lsdException w:name="Default Paragraph Font" w:uiPriority="1"/>
+    <w:lsdException w:name="Subtitle" w:semiHidden="0" w:uiPriority="11" w:unhideWhenUsed="0" w:qFormat="1"/>
+    <w:lsdException w:name="Strong" w:semiHidden="0" w:uiPriority="22" w:unhideWhenUsed="0" w:qFormat="1"/>
+    <w:lsdException w:name="Emphasis" w:semiHidden="0" w:uiPriority="20" w:unhideWhenUsed="0" w:qFormat="1"/>
+    <w:lsdException w:name="Table Grid" w:semiHidden="0" w:uiPriority="39" w:unhideWhenUsed="0"/>
+    <w:lsdException w:name="Placeholder Text" w:unhideWhenUsed="0"/>
+    <w:lsdException w:name="No Spacing" w:semiHidden="0" w:uiPriority="1" w:unhideWhenUsed="0" w:qFormat="1"/>
+    <w:lsdException w:name="Light Shading" w:semiHidden="0" w:uiPriority="60" w:unhideWhenUsed="0"/>
+    <w:lsdException w:name="Light List" w:semiHidden="0" w:uiPriority="61" w:unhideWhenUsed="0"/>
+    <w:lsdException w:name="Light Grid" w:semiHidden="0" w:uiPriority="62" w:unhideWhenUsed="0"/>
+    <w:lsdException w:name="Medium Shading 1" w:semiHidden="0" w:uiPriority="63" w:unhideWhenUsed="0"/>
+    <w:lsdException w:name="Medium Shading 2" w:semiHidden="0" w:uiPriority="64" w:unhideWhenUsed="0"/>
+    <w:lsdException w:name="Medium List 1" w:semiHidden="0" w:uiPriority="65" w:unhideWhenUsed="0"/>
+    <w:lsdException w:name="Medium List 2" w:semiHidden="0" w:uiPriority="66" w:unhideWhenUsed="0"/>
+    <w:lsdException w:name="Medium Grid 1" w:semiHidden="0" w:uiPriority="67" w:unhideWhenUsed="0"/>
+    <w:lsdException w:name="Medium Grid 2" w:semiHidden="0" w:uiPriority="68" w:unhideWhenUsed="0"/>
+    <w:lsdException w:name="Medium Grid 3" w:semiHidden="0" w:uiPriority="69" w:unhideWhenUsed="0"/>
+    <w:lsdException w:name="Dark List" w:semiHidden="0" w:uiPriority="70" w:unhideWhenUsed="0"/>
+    <w:lsdException w:name="Colorful Shading" w:semiHidden="0" w:uiPriority="71" w:unhideWhenUsed="0"/>
+    <w:lsdException w:name="Colorful List" w:semiHidden="0" w:uiPriority="72" w:unhideWhenUsed="0"/>
+    <w:lsdException w:name="Colorful Grid" w:semiHidden="0" w:uiPriority="73" w:unhideWhenUsed="0"/>
+    <w:lsdException w:name="Light Shading Accent 1" w:semiHidden="0" w:uiPriority="60" w:unhideWhenUsed="0"/>
+    <w:lsdException w:name="Light List Accent 1" w:semiHidden="0" w:uiPriority="61" w:unhideWhenUsed="0"/>
+    <w:lsdException w:name="Light Grid Accent 1" w:semiHidden="0" w:uiPriority="62" w:unhideWhenUsed="0"/>
+    <w:lsdException w:name="Medium Shading 1 Accent 1" w:semiHidden="0" w:uiPriority="63" w:unhideWhenUsed="0"/>
+    <w:lsdException w:name="Medium Shading 2 Accent 1" w:semiHidden="0" w:uiPriority="64" w:unhideWhenUsed="0"/>
+    <w:lsdException w:name="Medium List 1 Accent 1" w:semiHidden="0" w:uiPriority="65" w:unhideWhenUsed="0"/>
+    <w:lsdException w:name="Revision" w:unhideWhenUsed="0"/>
+    <w:lsdException w:name="List Paragraph" w:semiHidden="0" w:uiPriority="34" w:unhideWhenUsed="0" w:qFormat="1"/>
+    <w:lsdException w:name="Quote" w:semiHidden="0" w:uiPriority="29" w:unhideWhenUsed="0" w:qFormat="1"/>
+    <w:lsdException w:name="Intense Quote" w:semiHidden="0" w:uiPriority="30" w:unhideWhenUsed="0" w:qFormat="1"/>
+    <w:lsdException w:name="Medium List 2 Accent 1" w:semiHidden="0" w:uiPriority="66" w:unhideWhenUsed="0"/>
+    <w:lsdException w:name="Medium Grid 1 Accent 1" w:semiHidden="0" w:uiPriority="67" w:unhideWhenUsed="0"/>
+    <w:lsdException w:name="Medium Grid 2 Accent 1" w:semiHidden="0" w:uiPriority="68" w:unhideWhenUsed="0"/>
+    <w:lsdException w:name="Medium Grid 3 Accent 1" w:semiHidden="0" w:uiPriority="69" w:unhideWhenUsed="0"/>
+    <w:lsdException w:name="Dark List Accent 1" w:semiHidden="0" w:uiPriority="70" w:unhideWhenUsed="0"/>
+    <w:lsdException w:name="Colorful Shading Accent 1" w:semiHidden="0" w:uiPriority="71" w:unhideWhenUsed="0"/>
+    <w:lsdException w:name="Colorful List Accent 1" w:semiHidden="0" w:uiPriority="72" w:unhideWhenUsed="0"/>
+    <w:lsdException w:name="Colorful Grid Accent 1" w:semiHidden="0" w:uiPriority="73" w:unhideWhenUsed="0"/>
+    <w:lsdException w:name="Light Shading Accent 2" w:semiHidden="0" w:uiPriority="60" w:unhideWhenUsed="0"/>
+    <w:lsdException w:name="Light List Accent 2" w:semiHidden="0" w:uiPriority="61" w:unhideWhenUsed="0"/>
+    <w:lsdException w:name="Light Grid Accent 2" w:semiHidden="0" w:uiPriority="62" w:unhideWhenUsed="0"/>
+    <w:lsdException w:name="Medium Shading 1 Accent 2" w:semiHidden="0" w:uiPriority="63" w:unhideWhenUsed="0"/>
+    <w:lsdException w:name="Medium Shading 2 Accent 2" w:semiHidden="0" w:uiPriority="64" w:unhideWhenUsed="0"/>
+    <w:lsdException w:name="Medium List 1 Accent 2" w:semiHidden="0" w:uiPriority="65" w:unhideWhenUsed="0"/>
+    <w:lsdException w:name="Medium List 2 Accent 2" w:semiHidden="0" w:uiPriority="66" w:unhideWhenUsed="0"/>
+    <w:lsdException w:name="Medium Grid 1 Accent 2" w:semiHidden="0" w:uiPriority="67" w:unhideWhenUsed="0"/>
+    <w:lsdException w:name="Medium Grid 2 Accent 2" w:semiHidden="0" w:uiPriority="68" w:unhideWhenUsed="0"/>
+    <w:lsdException w:name="Medium Grid 3 Accent 2" w:semiHidden="0" w:uiPriority="69" w:unhideWhenUsed="0"/>
+    <w:lsdException w:name="Dark List Accent 2" w:semiHidden="0" w:uiPriority="70" w:unhideWhenUsed="0"/>
+    <w:lsdException w:name="Colorful Shading Accent 2" w:semiHidden="0" w:uiPriority="71" w:unhideWhenUsed="0"/>
+    <w:lsdException w:name="Colorful List Accent 2" w:semiHidden="0" w:uiPriority="72" w:unhideWhenUsed="0"/>
+    <w:lsdException w:name="Colorful Grid Accent 2" w:semiHidden="0" w:uiPriority="73" w:unhideWhenUsed="0"/>
+    <w:lsdException w:name="Light Shading Accent 3" w:semiHidden="0" w:uiPriority="60" w:unhideWhenUsed="0"/>
+    <w:lsdException w:name="Light List Accent 3" w:semiHidden="0" w:uiPriority="61" w:unhideWhenUsed="0"/>
+    <w:lsdException w:name="Light Grid Accent 3" w:semiHidden="0" w:uiPriority="62" w:unhideWhenUsed="0"/>
+    <w:lsdException w:name="Medium Shading 1 Accent 3" w:semiHidden="0" w:uiPriority="63" w:unhideWhenUsed="0"/>
+    <w:lsdException w:name="Medium Shading 2 Accent 3" w:semiHidden="0" w:uiPriority="64" w:unhideWhenUsed="0"/>
+    <w:lsdException w:name="Medium List 1 Accent 3" w:semiHidden="0" w:uiPriority="65" w:unhideWhenUsed="0"/>
+    <w:lsdException w:name="Medium List 2 Accent 3" w:semiHidden="0" w:uiPriority="66" w:unhideWhenUsed="0"/>
+    <w:lsdException w:name="Medium Grid 1 Accent 3" w:semiHidden="0" w:uiPriority="67" w:unhideWhenUsed="0"/>
+    <w:lsdException w:name="Medium Grid 2 Accent 3" w:semiHidden="0" w:uiPriority="68" w:unhideWhenUsed="0"/>
+    <w:lsdException w:name="Medium Grid 3 Accent 3" w:semiHidden="0" w:uiPriority="69" w:unhideWhenUsed="0"/>
+    <w:lsdException w:name="Dark List Accent 3" w:semiHidden="0" w:uiPriority="70" w:unhideWhenUsed="0"/>
+    <w:lsdException w:name="Colorful Shading Accent 3" w:semiHidden="0" w:uiPriority="71" w:unhideWhenUsed="0"/>
+    <w:lsdException w:name="Colorful List Accent 3" w:semiHidden="0" w:uiPriority="72" w:unhideWhenUsed="0"/>
+    <w:lsdException w:name="Colorful Grid Accent 3" w:semiHidden="0" w:uiPriority="73" w:unhideWhenUsed="0"/>
+    <w:lsdException w:name="Light Shading Accent 4" w:semiHidden="0" w:uiPriority="60" w:unhideWhenUsed="0"/>
+    <w:lsdException w:name="Light List Accent 4" w:semiHidden="0" w:uiPriority="61" w:unhideWhenUsed="0"/>
+    <w:lsdException w:name="Light Grid Accent 4" w:semiHidden="0" w:uiPriority="62" w:unhideWhenUsed="0"/>
+    <w:lsdException w:name="Medium Shading 1 Accent 4" w:semiHidden="0" w:uiPriority="63" w:unhideWhenUsed="0"/>
+    <w:lsdException w:name="Medium Shading 2 Accent 4" w:semiHidden="0" w:uiPriority="64" w:unhideWhenUsed="0"/>
+    <w:lsdException w:name="Medium List 1 Accent 4" w:semiHidden="0" w:uiPriority="65" w:unhideWhenUsed="0"/>
+    <w:lsdException w:name="Medium List 2 Accent 4" w:semiHidden="0" w:uiPriority="66" w:unhideWhenUsed="0"/>
+    <w:lsdException w:name="Medium Grid 1 Accent 4" w:semiHidden="0" w:uiPriority="67" w:unhideWhenUsed="0"/>
+    <w:lsdException w:name="Medium Grid 2 Accent 4" w:semiHidden="0" w:uiPriority="68" w:unhideWhenUsed="0"/>
+    <w:lsdException w:name="Medium Grid 3 Accent 4" w:semiHidden="0" w:uiPriority="69" w:unhideWhenUsed="0"/>
+    <w:lsdException w:name="Dark List Accent 4" w:semiHidden="0" w:uiPriority="70" w:unhideWhenUsed="0"/>
+    <w:lsdException w:name="Colorful Shading Accent 4" w:semiHidden="0" w:uiPriority="71" w:unhideWhenUsed="0"/>
+    <w:lsdException w:name="Colorful List Accent 4" w:semiHidden="0" w:uiPriority="72" w:unhideWhenUsed="0"/>
+    <w:lsdException w:name="Colorful Grid Accent 4" w:semiHidden="0" w:uiPriority="73" w:unhideWhenUsed="0"/>
+    <w:lsdException w:name="Light Shading Accent 5" w:semiHidden="0" w:uiPriority="60" w:unhideWhenUsed="0"/>
+    <w:lsdException w:name="Light List Accent 5" w:semiHidden="0" w:uiPriority="61" w:unhideWhenUsed="0"/>
+    <w:lsdException w:name="Light Grid Accent 5" w:semiHidden="0" w:uiPriority="62" w:unhideWhenUsed="0"/>
+    <w:lsdException w:name="Medium Shading 1 Accent 5" w:semiHidden="0" w:uiPriority="63" w:unhideWhenUsed="0"/>
+    <w:lsdException w:name="Medium Shading 2 Accent 5" w:semiHidden="0" w:uiPriority="64" w:unhideWhenUsed="0"/>
+    <w:lsdException w:name="Medium List 1 Accent 5" w:semiHidden="0" w:uiPriority="65" w:unhideWhenUsed="0"/>
+    <w:lsdException w:name="Medium List 2 Accent 5" w:semiHidden="0" w:uiPriority="66" w:unhideWhenUsed="0"/>
+    <w:lsdException w:name="Medium Grid 1 Accent 5" w:semiHidden="0" w:uiPriority="67" w:unhideWhenUsed="0"/>
+    <w:lsdException w:name="Medium Grid 2 Accent 5" w:semiHidden="0" w:uiPriority="68" w:unhideWhenUsed="0"/>
+    <w:lsdException w:name="Medium Grid 3 Accent 5" w:semiHidden="0" w:uiPriority="69" w:unhideWhenUsed="0"/>
+    <w:lsdException w:name="Dark List Accent 5" w:semiHidden="0" w:uiPriority="70" w:unhideWhenUsed="0"/>
+    <w:lsdException w:name="Colorful Shading Accent 5" w:semiHidden="0" w:uiPriority="71" w:unhideWhenUsed="0"/>
+    <w:lsdException w:name="Colorful List Accent 5" w:semiHidden="0" w:uiPriority="72" w:unhideWhenUsed="0"/>
+    <w:lsdException w:name="Colorful Grid Accent 5" w:semiHidden="0" w:uiPriority="73" w:unhideWhenUsed="0"/>
+    <w:lsdException w:name="Light Shading Accent 6" w:semiHidden="0" w:uiPriority="60" w:unhideWhenUsed="0"/>
+    <w:lsdException w:name="Light List Accent 6" w:semiHidden="0" w:uiPriority="61" w:unhideWhenUsed="0"/>
+    <w:lsdException w:name="Light Grid Accent 6" w:semiHidden="0" w:uiPriority="62" w:unhideWhenUsed="0"/>
+    <w:lsdException w:name="Medium Shading 1 Accent 6" w:semiHidden="0" w:uiPriority="63" w:unhideWhenUsed="0"/>
+    <w:lsdException w:name="Medium Shading 2 Accent 6" w:semiHidden="0" w:uiPriority="64" w:unhideWhenUsed="0"/>
+    <w:lsdException w:name="Medium List 1 Accent 6" w:semiHidden="0" w:uiPriority="65" w:unhideWhenUsed="0"/>
+    <w:lsdException w:name="Medium List 2 Accent 6" w:semiHidden="0" w:uiPriority="66" w:unhideWhenUsed="0"/>
+    <w:lsdException w:name="Medium Grid 1 Accent 6" w:semiHidden="0" w:uiPriority="67" w:unhideWhenUsed="0"/>
+    <w:lsdException w:name="Medium Grid 2 Accent 6" w:semiHidden="0" w:uiPriority="68" w:unhideWhenUsed="0"/>
+    <w:lsdException w:name="Medium Grid 3 Accent 6" w:semiHidden="0" w:uiPriority="69" w:unhideWhenUsed="0"/>
+    <w:lsdException w:name="Dark List Accent 6" w:semiHidden="0" w:uiPriority="70" w:unhideWhenUsed="0"/>
+    <w:lsdException w:name="Colorful Shading Accent 6" w:semiHidden="0" w:uiPriority="71" w:unhideWhenUsed="0"/>
+    <w:lsdException w:name="Colorful List Accent 6" w:semiHidden="0" w:uiPriority="72" w:unhideWhenUsed="0"/>
+    <w:lsdException w:name="Colorful Grid Accent 6" w:semiHidden="0" w:uiPriority="73" w:unhideWhenUsed="0"/>
+    <w:lsdException w:name="Subtle Emphasis" w:semiHidden="0" w:uiPriority="19" w:unhideWhenUsed="0" w:qFormat="1"/>
+    <w:lsdException w:name="Intense Emphasis" w:semiHidden="0" w:uiPriority="21" w:unhideWhenUsed="0" w:qFormat="1"/>
+    <w:lsdException w:name="Subtle Reference" w:semiHidden="0" w:uiPriority="31" w:unhideWhenUsed="0" w:qFormat="1"/>
+    <w:lsdException w:name="Intense Reference" w:semiHidden="0" w:uiPriority="32" w:unhideWhenUsed="0" w:qFormat="1"/>
+    <w:lsdException w:name="Book Title" w:semiHidden="0" w:uiPriority="33" w:unhideWhenUsed="0" w:qFormat="1"/>
+    <w:lsdException w:name="Bibliography" w:uiPriority="37"/>
+    <w:lsdException w:name="TOC Heading" w:uiPriority="39" w:qFormat="1"/>
+  </w:latentStyles>
+  <w:style w:type="paragraph" w:default="1" w:styleId="Normal">
+    <w:name w:val="Normal"/>
+    <w:qFormat/>
+  </w:style>
+  <w:style w:type="character" w:default="1" w:styleId="Fuentedeprrafopredeter">
+    <w:name w:val="Default Paragraph Font"/>
+    <w:uiPriority w:val="1"/>
+    <w:semiHidden/>
     <w:unhideWhenUsed/>
   </w:style>
   <w:style w:type="table" w:default="1" w:styleId="Tablanormal">
@@ -4901,7 +5075,7 @@
     </a:clrScheme>
     <a:fontScheme name="Office">
       <a:majorFont>
-        <a:latin typeface="Calibri Light" panose="020F0302020204030204"/>
+        <a:latin typeface="Calibri Light"/>
         <a:ea typeface=""/>
         <a:cs typeface=""/>
         <a:font script="Jpan" typeface="ＭＳ ゴシック"/>
@@ -4936,7 +5110,7 @@
         <a:font script="Geor" typeface="Sylfaen"/>
       </a:majorFont>
       <a:minorFont>
-        <a:latin typeface="Calibri" panose="020F0502020204030204"/>
+        <a:latin typeface="Calibri"/>
         <a:ea typeface=""/>
         <a:cs typeface=""/>
         <a:font script="Jpan" typeface="ＭＳ 明朝"/>
@@ -5113,7 +5287,7 @@
   <a:extraClrSchemeLst/>
   <a:extLst>
     <a:ext uri="{05A4C25C-085E-4340-85A3-A5531E510DB2}">
-      <thm15:themeFamily xmlns:thm15="http://schemas.microsoft.com/office/thememl/2012/main" name="Office Theme" id="{62F939B6-93AF-4DB8-9C6B-D6C7DFDC589F}" vid="{4A3C46E8-61CC-4603-A589-7422A47A8E4A}"/>
+      <thm15:themeFamily xmlns:thm15="http://schemas.microsoft.com/office/thememl/2012/main" xmlns="" name="Office Theme" id="{62F939B6-93AF-4DB8-9C6B-D6C7DFDC589F}" vid="{4A3C46E8-61CC-4603-A589-7422A47A8E4A}"/>
     </a:ext>
   </a:extLst>
 </a:theme>
@@ -5124,7 +5298,7 @@
 </file>
 
 <file path=customXml/itemProps1.xml><?xml version="1.0" encoding="utf-8"?>
-<ds:datastoreItem xmlns:ds="http://schemas.openxmlformats.org/officeDocument/2006/customXml" ds:itemID="{E3EC587A-E71B-4387-BEDD-670009C73BA5}">
+<ds:datastoreItem xmlns:ds="http://schemas.openxmlformats.org/officeDocument/2006/customXml" ds:itemID="{204B1C46-0632-4FB5-93CA-F0098399619E}">
   <ds:schemaRefs>
     <ds:schemaRef ds:uri="http://schemas.openxmlformats.org/officeDocument/2006/bibliography"/>
   </ds:schemaRefs>

</xml_diff>

<commit_message>
Script agregado a "BASE DE DATOS 3G"
scrpt del diseño fisico al documento "BASE DE DATOS 3G"
</commit_message>
<xml_diff>
--- a/BASE DE DATOS 3G.docx
+++ b/BASE DE DATOS 3G.docx
@@ -1,6 +1,6 @@
 
 <file path=word/document.xml><?xml version="1.0" encoding="utf-8"?>
-<w:document xmlns:wpc="http://schemas.microsoft.com/office/word/2010/wordprocessingCanvas" xmlns:mc="http://schemas.openxmlformats.org/markup-compatibility/2006" xmlns:o="urn:schemas-microsoft-com:office:office" xmlns:r="http://schemas.openxmlformats.org/officeDocument/2006/relationships" xmlns:m="http://schemas.openxmlformats.org/officeDocument/2006/math" xmlns:v="urn:schemas-microsoft-com:vml" xmlns:wp14="http://schemas.microsoft.com/office/word/2010/wordprocessingDrawing" xmlns:wp="http://schemas.openxmlformats.org/drawingml/2006/wordprocessingDrawing" xmlns:w10="urn:schemas-microsoft-com:office:word" xmlns:w="http://schemas.openxmlformats.org/wordprocessingml/2006/main" xmlns:w14="http://schemas.microsoft.com/office/word/2010/wordml" xmlns:wpg="http://schemas.microsoft.com/office/word/2010/wordprocessingGroup" xmlns:wpi="http://schemas.microsoft.com/office/word/2010/wordprocessingInk" xmlns:wne="http://schemas.microsoft.com/office/word/2006/wordml" xmlns:wps="http://schemas.microsoft.com/office/word/2010/wordprocessingShape" mc:Ignorable="w14 wp14">
+<w:document xmlns:wpc="http://schemas.microsoft.com/office/word/2010/wordprocessingCanvas" xmlns:mc="http://schemas.openxmlformats.org/markup-compatibility/2006" xmlns:o="urn:schemas-microsoft-com:office:office" xmlns:r="http://schemas.openxmlformats.org/officeDocument/2006/relationships" xmlns:m="http://schemas.openxmlformats.org/officeDocument/2006/math" xmlns:v="urn:schemas-microsoft-com:vml" xmlns:wp14="http://schemas.microsoft.com/office/word/2010/wordprocessingDrawing" xmlns:wp="http://schemas.openxmlformats.org/drawingml/2006/wordprocessingDrawing" xmlns:w10="urn:schemas-microsoft-com:office:word" xmlns:w="http://schemas.openxmlformats.org/wordprocessingml/2006/main" xmlns:w14="http://schemas.microsoft.com/office/word/2010/wordml" xmlns:w15="http://schemas.microsoft.com/office/word/2012/wordml" xmlns:wpg="http://schemas.microsoft.com/office/word/2010/wordprocessingGroup" xmlns:wpi="http://schemas.microsoft.com/office/word/2010/wordprocessingInk" xmlns:wne="http://schemas.microsoft.com/office/word/2006/wordml" xmlns:wps="http://schemas.microsoft.com/office/word/2010/wordprocessingShape" mc:Ignorable="w14 w15 wp14">
   <w:body>
     <w:p>
       <w:pPr>
@@ -167,7 +167,7 @@
                     <pic:cNvPicPr/>
                   </pic:nvPicPr>
                   <pic:blipFill>
-                    <a:blip r:embed="rId7">
+                    <a:blip r:embed="rId6">
                       <a:extLst>
                         <a:ext uri="{28A0092B-C50C-407E-A947-70E740481C1C}">
                           <a14:useLocalDpi xmlns:a14="http://schemas.microsoft.com/office/drawing/2010/main" val="0"/>
@@ -351,6 +351,7 @@
           <w:szCs w:val="28"/>
           <w:lang w:val="es-ES"/>
         </w:rPr>
+        <w:lastRenderedPageBreak/>
         <w:t>Entidades:</w:t>
       </w:r>
     </w:p>
@@ -399,7 +400,6 @@
           <w:szCs w:val="24"/>
           <w:lang w:val="es-ES"/>
         </w:rPr>
-        <w:lastRenderedPageBreak/>
         <w:t>Compra</w:t>
       </w:r>
     </w:p>
@@ -3090,7 +3090,6 @@
           <w:szCs w:val="28"/>
           <w:lang w:val="es-ES"/>
         </w:rPr>
-        <w:lastRenderedPageBreak/>
         <w:t>Segunda forma normal</w:t>
       </w:r>
     </w:p>
@@ -3991,13 +3990,3715 @@
       </w:r>
     </w:p>
     <w:p/>
-    <w:p>
-      <w:pPr>
-        <w:ind w:left="2832" w:firstLine="708"/>
+    <w:p/>
+    <w:p>
+      <w:pPr>
         <w:jc w:val="center"/>
+        <w:rPr>
+          <w:b/>
+          <w:sz w:val="32"/>
+          <w:szCs w:val="32"/>
+          <w:u w:val="single"/>
+        </w:rPr>
+      </w:pPr>
+      <w:r>
+        <w:rPr>
+          <w:b/>
+          <w:sz w:val="32"/>
+          <w:szCs w:val="32"/>
+          <w:u w:val="single"/>
+        </w:rPr>
+        <w:t>Diseño físico (SCRIPT SQL)</w:t>
+      </w:r>
+    </w:p>
+    <w:p>
+      <w:pPr>
+        <w:jc w:val="center"/>
+        <w:rPr>
+          <w:b/>
+          <w:sz w:val="32"/>
+          <w:szCs w:val="32"/>
+          <w:u w:val="single"/>
+        </w:rPr>
+      </w:pPr>
+    </w:p>
+    <w:p>
+      <w:pPr>
+        <w:jc w:val="both"/>
+        <w:rPr>
+          <w:sz w:val="24"/>
+          <w:szCs w:val="24"/>
+        </w:rPr>
+      </w:pPr>
+      <w:proofErr w:type="spellStart"/>
+      <w:proofErr w:type="gramStart"/>
+      <w:r>
+        <w:rPr>
+          <w:sz w:val="24"/>
+          <w:szCs w:val="24"/>
+        </w:rPr>
+        <w:t>create</w:t>
+      </w:r>
+      <w:proofErr w:type="spellEnd"/>
+      <w:proofErr w:type="gramEnd"/>
+      <w:r>
+        <w:rPr>
+          <w:sz w:val="24"/>
+          <w:szCs w:val="24"/>
+        </w:rPr>
+        <w:t xml:space="preserve"> </w:t>
+      </w:r>
+      <w:proofErr w:type="spellStart"/>
+      <w:r>
+        <w:rPr>
+          <w:sz w:val="24"/>
+          <w:szCs w:val="24"/>
+        </w:rPr>
+        <w:t>table</w:t>
+      </w:r>
+      <w:proofErr w:type="spellEnd"/>
+      <w:r>
+        <w:rPr>
+          <w:sz w:val="24"/>
+          <w:szCs w:val="24"/>
+        </w:rPr>
+        <w:t xml:space="preserve"> Cliente(</w:t>
+      </w:r>
+    </w:p>
+    <w:p>
+      <w:pPr>
+        <w:jc w:val="both"/>
+        <w:rPr>
+          <w:sz w:val="24"/>
+          <w:szCs w:val="24"/>
+          <w:lang w:val="en-US"/>
+        </w:rPr>
+      </w:pPr>
+      <w:r>
+        <w:rPr>
+          <w:sz w:val="24"/>
+          <w:szCs w:val="24"/>
+        </w:rPr>
+        <w:t xml:space="preserve">  </w:t>
+      </w:r>
+      <w:proofErr w:type="spellStart"/>
+      <w:r>
+        <w:rPr>
+          <w:sz w:val="24"/>
+          <w:szCs w:val="24"/>
+          <w:lang w:val="en-US"/>
+        </w:rPr>
+        <w:t>DNICliente</w:t>
+      </w:r>
+      <w:proofErr w:type="spellEnd"/>
+      <w:r>
+        <w:rPr>
+          <w:sz w:val="24"/>
+          <w:szCs w:val="24"/>
+          <w:lang w:val="en-US"/>
+        </w:rPr>
+        <w:t xml:space="preserve"> </w:t>
+      </w:r>
+      <w:proofErr w:type="gramStart"/>
+      <w:r>
+        <w:rPr>
+          <w:sz w:val="24"/>
+          <w:szCs w:val="24"/>
+          <w:lang w:val="en-US"/>
+        </w:rPr>
+        <w:t>char(</w:t>
+      </w:r>
+      <w:proofErr w:type="gramEnd"/>
+      <w:r>
+        <w:rPr>
+          <w:sz w:val="24"/>
+          <w:szCs w:val="24"/>
+          <w:lang w:val="en-US"/>
+        </w:rPr>
+        <w:t>8) not null primary key,</w:t>
+      </w:r>
+    </w:p>
+    <w:p>
+      <w:pPr>
+        <w:jc w:val="both"/>
+        <w:rPr>
+          <w:sz w:val="24"/>
+          <w:szCs w:val="24"/>
+        </w:rPr>
+      </w:pPr>
+      <w:r>
+        <w:rPr>
+          <w:sz w:val="24"/>
+          <w:szCs w:val="24"/>
+          <w:lang w:val="en-US"/>
+        </w:rPr>
+        <w:t xml:space="preserve">  </w:t>
+      </w:r>
+      <w:proofErr w:type="spellStart"/>
+      <w:r>
+        <w:rPr>
+          <w:sz w:val="24"/>
+          <w:szCs w:val="24"/>
+        </w:rPr>
+        <w:t>PrimerNombre</w:t>
+      </w:r>
+      <w:proofErr w:type="spellEnd"/>
+      <w:r>
+        <w:rPr>
+          <w:sz w:val="24"/>
+          <w:szCs w:val="24"/>
+        </w:rPr>
+        <w:t xml:space="preserve"> </w:t>
+      </w:r>
+      <w:proofErr w:type="spellStart"/>
+      <w:r>
+        <w:rPr>
+          <w:sz w:val="24"/>
+          <w:szCs w:val="24"/>
+        </w:rPr>
+        <w:t>varchar</w:t>
+      </w:r>
+      <w:proofErr w:type="spellEnd"/>
+      <w:r>
+        <w:rPr>
+          <w:sz w:val="24"/>
+          <w:szCs w:val="24"/>
+        </w:rPr>
+        <w:t xml:space="preserve"> (20) </w:t>
+      </w:r>
+      <w:proofErr w:type="spellStart"/>
+      <w:r>
+        <w:rPr>
+          <w:sz w:val="24"/>
+          <w:szCs w:val="24"/>
+        </w:rPr>
+        <w:t>not</w:t>
+      </w:r>
+      <w:proofErr w:type="spellEnd"/>
+      <w:r>
+        <w:rPr>
+          <w:sz w:val="24"/>
+          <w:szCs w:val="24"/>
+        </w:rPr>
+        <w:t xml:space="preserve"> </w:t>
+      </w:r>
+      <w:proofErr w:type="spellStart"/>
+      <w:r>
+        <w:rPr>
+          <w:sz w:val="24"/>
+          <w:szCs w:val="24"/>
+        </w:rPr>
+        <w:t>null</w:t>
+      </w:r>
+      <w:proofErr w:type="spellEnd"/>
+      <w:r>
+        <w:rPr>
+          <w:sz w:val="24"/>
+          <w:szCs w:val="24"/>
+        </w:rPr>
+        <w:t>,</w:t>
+      </w:r>
+    </w:p>
+    <w:p>
+      <w:pPr>
+        <w:jc w:val="both"/>
+        <w:rPr>
+          <w:sz w:val="24"/>
+          <w:szCs w:val="24"/>
+        </w:rPr>
+      </w:pPr>
+      <w:r>
+        <w:rPr>
+          <w:sz w:val="24"/>
+          <w:szCs w:val="24"/>
+        </w:rPr>
+        <w:t xml:space="preserve">  </w:t>
+      </w:r>
+      <w:proofErr w:type="spellStart"/>
+      <w:r>
+        <w:rPr>
+          <w:sz w:val="24"/>
+          <w:szCs w:val="24"/>
+        </w:rPr>
+        <w:t>SegundoNombre</w:t>
+      </w:r>
+      <w:proofErr w:type="spellEnd"/>
+      <w:r>
+        <w:rPr>
+          <w:sz w:val="24"/>
+          <w:szCs w:val="24"/>
+        </w:rPr>
+        <w:t xml:space="preserve"> </w:t>
+      </w:r>
+      <w:proofErr w:type="spellStart"/>
+      <w:r>
+        <w:rPr>
+          <w:sz w:val="24"/>
+          <w:szCs w:val="24"/>
+        </w:rPr>
+        <w:t>varchar</w:t>
+      </w:r>
+      <w:proofErr w:type="spellEnd"/>
+      <w:r>
+        <w:rPr>
+          <w:sz w:val="24"/>
+          <w:szCs w:val="24"/>
+        </w:rPr>
+        <w:t xml:space="preserve"> (20) </w:t>
+      </w:r>
+      <w:proofErr w:type="spellStart"/>
+      <w:r>
+        <w:rPr>
+          <w:sz w:val="24"/>
+          <w:szCs w:val="24"/>
+        </w:rPr>
+        <w:t>not</w:t>
+      </w:r>
+      <w:proofErr w:type="spellEnd"/>
+      <w:r>
+        <w:rPr>
+          <w:sz w:val="24"/>
+          <w:szCs w:val="24"/>
+        </w:rPr>
+        <w:t xml:space="preserve"> </w:t>
+      </w:r>
+      <w:proofErr w:type="spellStart"/>
+      <w:r>
+        <w:rPr>
+          <w:sz w:val="24"/>
+          <w:szCs w:val="24"/>
+        </w:rPr>
+        <w:t>null</w:t>
+      </w:r>
+      <w:proofErr w:type="spellEnd"/>
+      <w:r>
+        <w:rPr>
+          <w:sz w:val="24"/>
+          <w:szCs w:val="24"/>
+        </w:rPr>
+        <w:t>,</w:t>
+      </w:r>
+    </w:p>
+    <w:p>
+      <w:pPr>
+        <w:jc w:val="both"/>
+        <w:rPr>
+          <w:sz w:val="24"/>
+          <w:szCs w:val="24"/>
+        </w:rPr>
+      </w:pPr>
+      <w:r>
+        <w:rPr>
+          <w:sz w:val="24"/>
+          <w:szCs w:val="24"/>
+        </w:rPr>
+        <w:t xml:space="preserve">  </w:t>
+      </w:r>
+      <w:proofErr w:type="spellStart"/>
+      <w:r>
+        <w:rPr>
+          <w:sz w:val="24"/>
+          <w:szCs w:val="24"/>
+        </w:rPr>
+        <w:t>PrimerApellido</w:t>
+      </w:r>
+      <w:proofErr w:type="spellEnd"/>
+      <w:r>
+        <w:rPr>
+          <w:sz w:val="24"/>
+          <w:szCs w:val="24"/>
+        </w:rPr>
+        <w:t xml:space="preserve"> </w:t>
+      </w:r>
+      <w:proofErr w:type="spellStart"/>
+      <w:r>
+        <w:rPr>
+          <w:sz w:val="24"/>
+          <w:szCs w:val="24"/>
+        </w:rPr>
+        <w:t>varchar</w:t>
+      </w:r>
+      <w:proofErr w:type="spellEnd"/>
+      <w:r>
+        <w:rPr>
+          <w:sz w:val="24"/>
+          <w:szCs w:val="24"/>
+        </w:rPr>
+        <w:t xml:space="preserve"> (20) </w:t>
+      </w:r>
+      <w:proofErr w:type="spellStart"/>
+      <w:r>
+        <w:rPr>
+          <w:sz w:val="24"/>
+          <w:szCs w:val="24"/>
+        </w:rPr>
+        <w:t>not</w:t>
+      </w:r>
+      <w:proofErr w:type="spellEnd"/>
+      <w:r>
+        <w:rPr>
+          <w:sz w:val="24"/>
+          <w:szCs w:val="24"/>
+        </w:rPr>
+        <w:t xml:space="preserve"> </w:t>
+      </w:r>
+      <w:proofErr w:type="spellStart"/>
+      <w:r>
+        <w:rPr>
+          <w:sz w:val="24"/>
+          <w:szCs w:val="24"/>
+        </w:rPr>
+        <w:t>null</w:t>
+      </w:r>
+      <w:proofErr w:type="spellEnd"/>
+      <w:r>
+        <w:rPr>
+          <w:sz w:val="24"/>
+          <w:szCs w:val="24"/>
+        </w:rPr>
+        <w:t>,</w:t>
+      </w:r>
+    </w:p>
+    <w:p>
+      <w:pPr>
+        <w:jc w:val="both"/>
+        <w:rPr>
+          <w:sz w:val="24"/>
+          <w:szCs w:val="24"/>
+        </w:rPr>
+      </w:pPr>
+      <w:r>
+        <w:rPr>
+          <w:sz w:val="24"/>
+          <w:szCs w:val="24"/>
+        </w:rPr>
+        <w:t xml:space="preserve">  </w:t>
+      </w:r>
+      <w:proofErr w:type="spellStart"/>
+      <w:r>
+        <w:rPr>
+          <w:sz w:val="24"/>
+          <w:szCs w:val="24"/>
+        </w:rPr>
+        <w:t>SegundoApellido</w:t>
+      </w:r>
+      <w:proofErr w:type="spellEnd"/>
+      <w:r>
+        <w:rPr>
+          <w:sz w:val="24"/>
+          <w:szCs w:val="24"/>
+        </w:rPr>
+        <w:t xml:space="preserve"> </w:t>
+      </w:r>
+      <w:proofErr w:type="spellStart"/>
+      <w:r>
+        <w:rPr>
+          <w:sz w:val="24"/>
+          <w:szCs w:val="24"/>
+        </w:rPr>
+        <w:t>varchar</w:t>
+      </w:r>
+      <w:proofErr w:type="spellEnd"/>
+      <w:r>
+        <w:rPr>
+          <w:sz w:val="24"/>
+          <w:szCs w:val="24"/>
+        </w:rPr>
+        <w:t xml:space="preserve"> (20) </w:t>
+      </w:r>
+      <w:proofErr w:type="spellStart"/>
+      <w:r>
+        <w:rPr>
+          <w:sz w:val="24"/>
+          <w:szCs w:val="24"/>
+        </w:rPr>
+        <w:t>not</w:t>
+      </w:r>
+      <w:proofErr w:type="spellEnd"/>
+      <w:r>
+        <w:rPr>
+          <w:sz w:val="24"/>
+          <w:szCs w:val="24"/>
+        </w:rPr>
+        <w:t xml:space="preserve"> </w:t>
+      </w:r>
+      <w:proofErr w:type="spellStart"/>
+      <w:r>
+        <w:rPr>
+          <w:sz w:val="24"/>
+          <w:szCs w:val="24"/>
+        </w:rPr>
+        <w:t>null</w:t>
+      </w:r>
+      <w:proofErr w:type="spellEnd"/>
+    </w:p>
+    <w:p>
+      <w:pPr>
+        <w:jc w:val="both"/>
+        <w:rPr>
+          <w:sz w:val="24"/>
+          <w:szCs w:val="24"/>
+          <w:lang w:val="en-US"/>
+        </w:rPr>
+      </w:pPr>
+      <w:r>
+        <w:rPr>
+          <w:sz w:val="24"/>
+          <w:szCs w:val="24"/>
+          <w:lang w:val="en-US"/>
+        </w:rPr>
+        <w:t>);</w:t>
+      </w:r>
+    </w:p>
+    <w:p>
+      <w:pPr>
+        <w:jc w:val="both"/>
+        <w:rPr>
+          <w:sz w:val="24"/>
+          <w:szCs w:val="24"/>
+          <w:lang w:val="en-US"/>
+        </w:rPr>
+      </w:pPr>
+    </w:p>
+    <w:p>
+      <w:pPr>
+        <w:jc w:val="both"/>
+        <w:rPr>
+          <w:sz w:val="24"/>
+          <w:szCs w:val="24"/>
+          <w:lang w:val="en-US"/>
+        </w:rPr>
+      </w:pPr>
+      <w:proofErr w:type="gramStart"/>
+      <w:r>
+        <w:rPr>
+          <w:sz w:val="24"/>
+          <w:szCs w:val="24"/>
+          <w:lang w:val="en-US"/>
+        </w:rPr>
+        <w:t>create</w:t>
+      </w:r>
+      <w:proofErr w:type="gramEnd"/>
+      <w:r>
+        <w:rPr>
+          <w:sz w:val="24"/>
+          <w:szCs w:val="24"/>
+          <w:lang w:val="en-US"/>
+        </w:rPr>
+        <w:t xml:space="preserve"> table </w:t>
+      </w:r>
+      <w:proofErr w:type="spellStart"/>
+      <w:r>
+        <w:rPr>
+          <w:sz w:val="24"/>
+          <w:szCs w:val="24"/>
+          <w:lang w:val="en-US"/>
+        </w:rPr>
+        <w:t>Compra</w:t>
+      </w:r>
+      <w:proofErr w:type="spellEnd"/>
+      <w:r>
+        <w:rPr>
+          <w:sz w:val="24"/>
+          <w:szCs w:val="24"/>
+          <w:lang w:val="en-US"/>
+        </w:rPr>
+        <w:t>(</w:t>
+      </w:r>
+    </w:p>
+    <w:p>
+      <w:pPr>
+        <w:jc w:val="both"/>
+        <w:rPr>
+          <w:sz w:val="24"/>
+          <w:szCs w:val="24"/>
+          <w:lang w:val="en-US"/>
+        </w:rPr>
+      </w:pPr>
+      <w:proofErr w:type="spellStart"/>
+      <w:r>
+        <w:rPr>
+          <w:sz w:val="24"/>
+          <w:szCs w:val="24"/>
+          <w:lang w:val="en-US"/>
+        </w:rPr>
+        <w:t>IdCompra</w:t>
+      </w:r>
+      <w:proofErr w:type="spellEnd"/>
+      <w:r>
+        <w:rPr>
+          <w:sz w:val="24"/>
+          <w:szCs w:val="24"/>
+          <w:lang w:val="en-US"/>
+        </w:rPr>
+        <w:t xml:space="preserve"> </w:t>
+      </w:r>
+      <w:proofErr w:type="gramStart"/>
+      <w:r>
+        <w:rPr>
+          <w:sz w:val="24"/>
+          <w:szCs w:val="24"/>
+          <w:lang w:val="en-US"/>
+        </w:rPr>
+        <w:t>char(</w:t>
+      </w:r>
+      <w:proofErr w:type="gramEnd"/>
+      <w:r>
+        <w:rPr>
+          <w:sz w:val="24"/>
+          <w:szCs w:val="24"/>
+          <w:lang w:val="en-US"/>
+        </w:rPr>
+        <w:t>8) not null primary key,</w:t>
+      </w:r>
+    </w:p>
+    <w:p>
+      <w:pPr>
+        <w:jc w:val="both"/>
+        <w:rPr>
+          <w:sz w:val="24"/>
+          <w:szCs w:val="24"/>
+          <w:lang w:val="en-US"/>
+        </w:rPr>
+      </w:pPr>
+      <w:proofErr w:type="spellStart"/>
+      <w:r>
+        <w:rPr>
+          <w:sz w:val="24"/>
+          <w:szCs w:val="24"/>
+          <w:lang w:val="en-US"/>
+        </w:rPr>
+        <w:t>DNICliente</w:t>
+      </w:r>
+      <w:proofErr w:type="spellEnd"/>
+      <w:r>
+        <w:rPr>
+          <w:sz w:val="24"/>
+          <w:szCs w:val="24"/>
+          <w:lang w:val="en-US"/>
+        </w:rPr>
+        <w:t xml:space="preserve"> char (8) not null,</w:t>
+      </w:r>
+    </w:p>
+    <w:p>
+      <w:pPr>
+        <w:jc w:val="both"/>
+        <w:rPr>
+          <w:sz w:val="24"/>
+          <w:szCs w:val="24"/>
+          <w:lang w:val="en-US"/>
+        </w:rPr>
+      </w:pPr>
+      <w:proofErr w:type="spellStart"/>
+      <w:r>
+        <w:rPr>
+          <w:sz w:val="24"/>
+          <w:szCs w:val="24"/>
+          <w:lang w:val="en-US"/>
+        </w:rPr>
+        <w:t>Fechadecompra</w:t>
+      </w:r>
+      <w:proofErr w:type="spellEnd"/>
+      <w:r>
+        <w:rPr>
+          <w:sz w:val="24"/>
+          <w:szCs w:val="24"/>
+          <w:lang w:val="en-US"/>
+        </w:rPr>
+        <w:t xml:space="preserve"> date not null,</w:t>
+      </w:r>
+    </w:p>
+    <w:p>
+      <w:pPr>
+        <w:jc w:val="both"/>
+        <w:rPr>
+          <w:sz w:val="24"/>
+          <w:szCs w:val="24"/>
+          <w:lang w:val="en-US"/>
+        </w:rPr>
+      </w:pPr>
+      <w:proofErr w:type="spellStart"/>
+      <w:r>
+        <w:rPr>
+          <w:sz w:val="24"/>
+          <w:szCs w:val="24"/>
+          <w:lang w:val="en-US"/>
+        </w:rPr>
+        <w:t>MontoCompra</w:t>
+      </w:r>
+      <w:proofErr w:type="spellEnd"/>
+      <w:r>
+        <w:rPr>
+          <w:sz w:val="24"/>
+          <w:szCs w:val="24"/>
+          <w:lang w:val="en-US"/>
+        </w:rPr>
+        <w:t xml:space="preserve"> double not null</w:t>
+      </w:r>
+    </w:p>
+    <w:p>
+      <w:pPr>
+        <w:jc w:val="both"/>
+        <w:rPr>
+          <w:sz w:val="24"/>
+          <w:szCs w:val="24"/>
+          <w:lang w:val="en-US"/>
+        </w:rPr>
+      </w:pPr>
+      <w:r>
+        <w:rPr>
+          <w:sz w:val="24"/>
+          <w:szCs w:val="24"/>
+          <w:lang w:val="en-US"/>
+        </w:rPr>
+        <w:t>);</w:t>
+      </w:r>
+    </w:p>
+    <w:p>
+      <w:pPr>
+        <w:jc w:val="both"/>
+        <w:rPr>
+          <w:sz w:val="24"/>
+          <w:szCs w:val="24"/>
+          <w:lang w:val="en-US"/>
+        </w:rPr>
+      </w:pPr>
+    </w:p>
+    <w:p>
+      <w:pPr>
+        <w:jc w:val="both"/>
+        <w:rPr>
+          <w:sz w:val="24"/>
+          <w:szCs w:val="24"/>
+          <w:lang w:val="en-US"/>
+        </w:rPr>
+      </w:pPr>
+      <w:proofErr w:type="gramStart"/>
+      <w:r>
+        <w:rPr>
+          <w:sz w:val="24"/>
+          <w:szCs w:val="24"/>
+          <w:lang w:val="en-US"/>
+        </w:rPr>
+        <w:t>alter</w:t>
+      </w:r>
+      <w:proofErr w:type="gramEnd"/>
+      <w:r>
+        <w:rPr>
+          <w:sz w:val="24"/>
+          <w:szCs w:val="24"/>
+          <w:lang w:val="en-US"/>
+        </w:rPr>
+        <w:t xml:space="preserve"> table </w:t>
+      </w:r>
+      <w:proofErr w:type="spellStart"/>
+      <w:r>
+        <w:rPr>
+          <w:sz w:val="24"/>
+          <w:szCs w:val="24"/>
+          <w:lang w:val="en-US"/>
+        </w:rPr>
+        <w:t>Cliente</w:t>
+      </w:r>
+      <w:proofErr w:type="spellEnd"/>
+    </w:p>
+    <w:p>
+      <w:pPr>
+        <w:jc w:val="both"/>
+        <w:rPr>
+          <w:sz w:val="24"/>
+          <w:szCs w:val="24"/>
+          <w:lang w:val="en-US"/>
+        </w:rPr>
+      </w:pPr>
+      <w:proofErr w:type="gramStart"/>
+      <w:r>
+        <w:rPr>
+          <w:sz w:val="24"/>
+          <w:szCs w:val="24"/>
+          <w:lang w:val="en-US"/>
+        </w:rPr>
+        <w:t>add</w:t>
+      </w:r>
+      <w:proofErr w:type="gramEnd"/>
+      <w:r>
+        <w:rPr>
+          <w:sz w:val="24"/>
+          <w:szCs w:val="24"/>
+          <w:lang w:val="en-US"/>
+        </w:rPr>
+        <w:t xml:space="preserve"> constraint foreign key (</w:t>
+      </w:r>
+      <w:proofErr w:type="spellStart"/>
+      <w:r>
+        <w:rPr>
+          <w:sz w:val="24"/>
+          <w:szCs w:val="24"/>
+          <w:lang w:val="en-US"/>
+        </w:rPr>
+        <w:t>DNICliente</w:t>
+      </w:r>
+      <w:proofErr w:type="spellEnd"/>
+      <w:r>
+        <w:rPr>
+          <w:sz w:val="24"/>
+          <w:szCs w:val="24"/>
+          <w:lang w:val="en-US"/>
+        </w:rPr>
+        <w:t xml:space="preserve">) references </w:t>
+      </w:r>
+      <w:proofErr w:type="spellStart"/>
+      <w:r>
+        <w:rPr>
+          <w:sz w:val="24"/>
+          <w:szCs w:val="24"/>
+          <w:lang w:val="en-US"/>
+        </w:rPr>
+        <w:t>Cliente</w:t>
+      </w:r>
+      <w:proofErr w:type="spellEnd"/>
+      <w:r>
+        <w:rPr>
+          <w:sz w:val="24"/>
+          <w:szCs w:val="24"/>
+          <w:lang w:val="en-US"/>
+        </w:rPr>
+        <w:t xml:space="preserve"> (</w:t>
+      </w:r>
+      <w:proofErr w:type="spellStart"/>
+      <w:r>
+        <w:rPr>
+          <w:sz w:val="24"/>
+          <w:szCs w:val="24"/>
+          <w:lang w:val="en-US"/>
+        </w:rPr>
+        <w:t>DNICliente</w:t>
+      </w:r>
+      <w:proofErr w:type="spellEnd"/>
+      <w:r>
+        <w:rPr>
+          <w:sz w:val="24"/>
+          <w:szCs w:val="24"/>
+          <w:lang w:val="en-US"/>
+        </w:rPr>
+        <w:t>)</w:t>
+      </w:r>
+    </w:p>
+    <w:p>
+      <w:pPr>
+        <w:jc w:val="both"/>
+        <w:rPr>
+          <w:sz w:val="24"/>
+          <w:szCs w:val="24"/>
+          <w:lang w:val="en-US"/>
+        </w:rPr>
+      </w:pPr>
+      <w:proofErr w:type="gramStart"/>
+      <w:r>
+        <w:rPr>
+          <w:sz w:val="24"/>
+          <w:szCs w:val="24"/>
+          <w:lang w:val="en-US"/>
+        </w:rPr>
+        <w:t>on</w:t>
+      </w:r>
+      <w:proofErr w:type="gramEnd"/>
+      <w:r>
+        <w:rPr>
+          <w:sz w:val="24"/>
+          <w:szCs w:val="24"/>
+          <w:lang w:val="en-US"/>
+        </w:rPr>
+        <w:t xml:space="preserve"> update cascade</w:t>
+      </w:r>
+    </w:p>
+    <w:p>
+      <w:pPr>
+        <w:jc w:val="both"/>
+        <w:rPr>
+          <w:sz w:val="24"/>
+          <w:szCs w:val="24"/>
+          <w:lang w:val="en-US"/>
+        </w:rPr>
+      </w:pPr>
+      <w:proofErr w:type="gramStart"/>
+      <w:r>
+        <w:rPr>
+          <w:sz w:val="24"/>
+          <w:szCs w:val="24"/>
+          <w:lang w:val="en-US"/>
+        </w:rPr>
+        <w:t>on</w:t>
+      </w:r>
+      <w:proofErr w:type="gramEnd"/>
+      <w:r>
+        <w:rPr>
+          <w:sz w:val="24"/>
+          <w:szCs w:val="24"/>
+          <w:lang w:val="en-US"/>
+        </w:rPr>
+        <w:t xml:space="preserve"> delete cascade</w:t>
+      </w:r>
+    </w:p>
+    <w:p>
+      <w:pPr>
+        <w:jc w:val="both"/>
+        <w:rPr>
+          <w:sz w:val="24"/>
+          <w:szCs w:val="24"/>
+          <w:lang w:val="en-US"/>
+        </w:rPr>
+      </w:pPr>
+      <w:r>
+        <w:rPr>
+          <w:sz w:val="24"/>
+          <w:szCs w:val="24"/>
+          <w:lang w:val="en-US"/>
+        </w:rPr>
+        <w:lastRenderedPageBreak/>
+        <w:t>;</w:t>
+      </w:r>
+    </w:p>
+    <w:p>
+      <w:pPr>
+        <w:jc w:val="both"/>
+        <w:rPr>
+          <w:sz w:val="24"/>
+          <w:szCs w:val="24"/>
+          <w:lang w:val="en-US"/>
+        </w:rPr>
+      </w:pPr>
+    </w:p>
+    <w:p>
+      <w:pPr>
+        <w:jc w:val="both"/>
+        <w:rPr>
+          <w:sz w:val="24"/>
+          <w:szCs w:val="24"/>
+          <w:lang w:val="en-US"/>
+        </w:rPr>
+      </w:pPr>
+      <w:proofErr w:type="gramStart"/>
+      <w:r>
+        <w:rPr>
+          <w:sz w:val="24"/>
+          <w:szCs w:val="24"/>
+          <w:lang w:val="en-US"/>
+        </w:rPr>
+        <w:t>create</w:t>
+      </w:r>
+      <w:proofErr w:type="gramEnd"/>
+      <w:r>
+        <w:rPr>
+          <w:sz w:val="24"/>
+          <w:szCs w:val="24"/>
+          <w:lang w:val="en-US"/>
+        </w:rPr>
+        <w:t xml:space="preserve"> table </w:t>
+      </w:r>
+      <w:proofErr w:type="spellStart"/>
+      <w:r>
+        <w:rPr>
+          <w:sz w:val="24"/>
+          <w:szCs w:val="24"/>
+          <w:lang w:val="en-US"/>
+        </w:rPr>
+        <w:t>Categoria</w:t>
+      </w:r>
+      <w:proofErr w:type="spellEnd"/>
+      <w:r>
+        <w:rPr>
+          <w:sz w:val="24"/>
+          <w:szCs w:val="24"/>
+          <w:lang w:val="en-US"/>
+        </w:rPr>
+        <w:t>(</w:t>
+      </w:r>
+    </w:p>
+    <w:p>
+      <w:pPr>
+        <w:jc w:val="both"/>
+        <w:rPr>
+          <w:sz w:val="24"/>
+          <w:szCs w:val="24"/>
+          <w:lang w:val="en-US"/>
+        </w:rPr>
+      </w:pPr>
+      <w:proofErr w:type="spellStart"/>
+      <w:r>
+        <w:rPr>
+          <w:sz w:val="24"/>
+          <w:szCs w:val="24"/>
+          <w:lang w:val="en-US"/>
+        </w:rPr>
+        <w:t>Idcategoria</w:t>
+      </w:r>
+      <w:proofErr w:type="spellEnd"/>
+      <w:r>
+        <w:rPr>
+          <w:sz w:val="24"/>
+          <w:szCs w:val="24"/>
+          <w:lang w:val="en-US"/>
+        </w:rPr>
+        <w:t xml:space="preserve"> char (3) not null primary key</w:t>
+      </w:r>
+    </w:p>
+    <w:p>
+      <w:pPr>
+        <w:jc w:val="both"/>
+        <w:rPr>
+          <w:sz w:val="24"/>
+          <w:szCs w:val="24"/>
+          <w:lang w:val="en-US"/>
+        </w:rPr>
+      </w:pPr>
+      <w:proofErr w:type="spellStart"/>
+      <w:r>
+        <w:rPr>
+          <w:sz w:val="24"/>
+          <w:szCs w:val="24"/>
+          <w:lang w:val="en-US"/>
+        </w:rPr>
+        <w:t>Nombrecat</w:t>
+      </w:r>
+      <w:proofErr w:type="spellEnd"/>
+      <w:r>
+        <w:rPr>
+          <w:sz w:val="24"/>
+          <w:szCs w:val="24"/>
+          <w:lang w:val="en-US"/>
+        </w:rPr>
+        <w:t xml:space="preserve"> </w:t>
+      </w:r>
+      <w:proofErr w:type="spellStart"/>
+      <w:r>
+        <w:rPr>
+          <w:sz w:val="24"/>
+          <w:szCs w:val="24"/>
+          <w:lang w:val="en-US"/>
+        </w:rPr>
+        <w:t>varchar</w:t>
+      </w:r>
+      <w:proofErr w:type="spellEnd"/>
+      <w:r>
+        <w:rPr>
+          <w:sz w:val="24"/>
+          <w:szCs w:val="24"/>
+          <w:lang w:val="en-US"/>
+        </w:rPr>
+        <w:t xml:space="preserve"> (20) not null</w:t>
+      </w:r>
+    </w:p>
+    <w:p>
+      <w:pPr>
+        <w:jc w:val="both"/>
+        <w:rPr>
+          <w:sz w:val="24"/>
+          <w:szCs w:val="24"/>
+          <w:lang w:val="en-US"/>
+        </w:rPr>
+      </w:pPr>
+    </w:p>
+    <w:p>
+      <w:pPr>
+        <w:jc w:val="both"/>
+        <w:rPr>
+          <w:sz w:val="24"/>
+          <w:szCs w:val="24"/>
+          <w:lang w:val="en-US"/>
+        </w:rPr>
+      </w:pPr>
+      <w:r>
+        <w:rPr>
+          <w:sz w:val="24"/>
+          <w:szCs w:val="24"/>
+          <w:lang w:val="en-US"/>
+        </w:rPr>
+        <w:t>);</w:t>
+      </w:r>
+    </w:p>
+    <w:p>
+      <w:pPr>
+        <w:jc w:val="both"/>
+        <w:rPr>
+          <w:sz w:val="24"/>
+          <w:szCs w:val="24"/>
+          <w:lang w:val="en-US"/>
+        </w:rPr>
+      </w:pPr>
+    </w:p>
+    <w:p>
+      <w:pPr>
+        <w:jc w:val="both"/>
+        <w:rPr>
+          <w:sz w:val="24"/>
+          <w:szCs w:val="24"/>
+          <w:lang w:val="en-US"/>
+        </w:rPr>
+      </w:pPr>
+    </w:p>
+    <w:p>
+      <w:pPr>
+        <w:jc w:val="both"/>
+        <w:rPr>
+          <w:sz w:val="24"/>
+          <w:szCs w:val="24"/>
+          <w:lang w:val="en-US"/>
+        </w:rPr>
+      </w:pPr>
+    </w:p>
+    <w:p>
+      <w:pPr>
+        <w:jc w:val="both"/>
+        <w:rPr>
+          <w:sz w:val="24"/>
+          <w:szCs w:val="24"/>
+          <w:lang w:val="en-US"/>
+        </w:rPr>
+      </w:pPr>
+    </w:p>
+    <w:p>
+      <w:pPr>
+        <w:jc w:val="both"/>
+        <w:rPr>
+          <w:sz w:val="24"/>
+          <w:szCs w:val="24"/>
+          <w:lang w:val="en-US"/>
+        </w:rPr>
+      </w:pPr>
+      <w:proofErr w:type="gramStart"/>
+      <w:r>
+        <w:rPr>
+          <w:sz w:val="24"/>
+          <w:szCs w:val="24"/>
+          <w:lang w:val="en-US"/>
+        </w:rPr>
+        <w:t>create</w:t>
+      </w:r>
+      <w:proofErr w:type="gramEnd"/>
+      <w:r>
+        <w:rPr>
+          <w:sz w:val="24"/>
+          <w:szCs w:val="24"/>
+          <w:lang w:val="en-US"/>
+        </w:rPr>
+        <w:t xml:space="preserve"> table </w:t>
+      </w:r>
+      <w:proofErr w:type="spellStart"/>
+      <w:r>
+        <w:rPr>
+          <w:sz w:val="24"/>
+          <w:szCs w:val="24"/>
+          <w:lang w:val="en-US"/>
+        </w:rPr>
+        <w:t>Articulo</w:t>
+      </w:r>
+      <w:proofErr w:type="spellEnd"/>
+      <w:r>
+        <w:rPr>
+          <w:sz w:val="24"/>
+          <w:szCs w:val="24"/>
+          <w:lang w:val="en-US"/>
+        </w:rPr>
+        <w:t>(</w:t>
+      </w:r>
+    </w:p>
+    <w:p>
+      <w:pPr>
+        <w:jc w:val="both"/>
+        <w:rPr>
+          <w:sz w:val="24"/>
+          <w:szCs w:val="24"/>
+          <w:lang w:val="en-US"/>
+        </w:rPr>
+      </w:pPr>
+      <w:proofErr w:type="spellStart"/>
+      <w:r>
+        <w:rPr>
+          <w:sz w:val="24"/>
+          <w:szCs w:val="24"/>
+          <w:lang w:val="en-US"/>
+        </w:rPr>
+        <w:t>Idarticulo</w:t>
+      </w:r>
+      <w:proofErr w:type="spellEnd"/>
+      <w:r>
+        <w:rPr>
+          <w:sz w:val="24"/>
+          <w:szCs w:val="24"/>
+          <w:lang w:val="en-US"/>
+        </w:rPr>
+        <w:t xml:space="preserve"> char (6) not null primary key,</w:t>
+      </w:r>
+    </w:p>
+    <w:p>
+      <w:pPr>
+        <w:jc w:val="both"/>
+        <w:rPr>
+          <w:sz w:val="24"/>
+          <w:szCs w:val="24"/>
+          <w:lang w:val="en-US"/>
+        </w:rPr>
+      </w:pPr>
+      <w:proofErr w:type="spellStart"/>
+      <w:proofErr w:type="gramStart"/>
+      <w:r>
+        <w:rPr>
+          <w:sz w:val="24"/>
+          <w:szCs w:val="24"/>
+          <w:lang w:val="en-US"/>
+        </w:rPr>
+        <w:t>Nombreart</w:t>
+      </w:r>
+      <w:proofErr w:type="spellEnd"/>
+      <w:r>
+        <w:rPr>
+          <w:sz w:val="24"/>
+          <w:szCs w:val="24"/>
+          <w:lang w:val="en-US"/>
+        </w:rPr>
+        <w:t xml:space="preserve">  </w:t>
+      </w:r>
+      <w:proofErr w:type="spellStart"/>
+      <w:r>
+        <w:rPr>
+          <w:sz w:val="24"/>
+          <w:szCs w:val="24"/>
+          <w:lang w:val="en-US"/>
+        </w:rPr>
+        <w:t>varchar</w:t>
+      </w:r>
+      <w:proofErr w:type="spellEnd"/>
+      <w:proofErr w:type="gramEnd"/>
+      <w:r>
+        <w:rPr>
+          <w:sz w:val="24"/>
+          <w:szCs w:val="24"/>
+          <w:lang w:val="en-US"/>
+        </w:rPr>
+        <w:t>(20) not null ,</w:t>
+      </w:r>
+    </w:p>
+    <w:p>
+      <w:pPr>
+        <w:jc w:val="both"/>
+        <w:rPr>
+          <w:sz w:val="24"/>
+          <w:szCs w:val="24"/>
+          <w:lang w:val="en-US"/>
+        </w:rPr>
+      </w:pPr>
+      <w:proofErr w:type="spellStart"/>
+      <w:r>
+        <w:rPr>
+          <w:sz w:val="24"/>
+          <w:szCs w:val="24"/>
+          <w:lang w:val="en-US"/>
+        </w:rPr>
+        <w:t>Precio</w:t>
+      </w:r>
+      <w:proofErr w:type="spellEnd"/>
+      <w:r>
+        <w:rPr>
+          <w:sz w:val="24"/>
+          <w:szCs w:val="24"/>
+          <w:lang w:val="en-US"/>
+        </w:rPr>
+        <w:t xml:space="preserve"> double not null,</w:t>
+      </w:r>
+    </w:p>
+    <w:p>
+      <w:pPr>
+        <w:jc w:val="both"/>
+        <w:rPr>
+          <w:sz w:val="24"/>
+          <w:szCs w:val="24"/>
+          <w:lang w:val="en-US"/>
+        </w:rPr>
+      </w:pPr>
+      <w:proofErr w:type="spellStart"/>
+      <w:r>
+        <w:rPr>
+          <w:sz w:val="24"/>
+          <w:szCs w:val="24"/>
+          <w:lang w:val="en-US"/>
+        </w:rPr>
+        <w:t>Descripcion</w:t>
+      </w:r>
+      <w:proofErr w:type="spellEnd"/>
+      <w:r>
+        <w:rPr>
+          <w:sz w:val="24"/>
+          <w:szCs w:val="24"/>
+          <w:lang w:val="en-US"/>
+        </w:rPr>
+        <w:t xml:space="preserve"> </w:t>
+      </w:r>
+      <w:proofErr w:type="spellStart"/>
+      <w:proofErr w:type="gramStart"/>
+      <w:r>
+        <w:rPr>
+          <w:sz w:val="24"/>
+          <w:szCs w:val="24"/>
+          <w:lang w:val="en-US"/>
+        </w:rPr>
+        <w:t>varchar</w:t>
+      </w:r>
+      <w:proofErr w:type="spellEnd"/>
+      <w:r>
+        <w:rPr>
+          <w:sz w:val="24"/>
+          <w:szCs w:val="24"/>
+          <w:lang w:val="en-US"/>
+        </w:rPr>
+        <w:t>(</w:t>
+      </w:r>
+      <w:proofErr w:type="gramEnd"/>
+      <w:r>
+        <w:rPr>
+          <w:sz w:val="24"/>
+          <w:szCs w:val="24"/>
+          <w:lang w:val="en-US"/>
+        </w:rPr>
+        <w:t>75) not null,</w:t>
+      </w:r>
+    </w:p>
+    <w:p>
+      <w:pPr>
+        <w:jc w:val="both"/>
+        <w:rPr>
+          <w:sz w:val="24"/>
+          <w:szCs w:val="24"/>
+          <w:lang w:val="en-US"/>
+        </w:rPr>
+      </w:pPr>
+      <w:proofErr w:type="spellStart"/>
+      <w:r>
+        <w:rPr>
+          <w:sz w:val="24"/>
+          <w:szCs w:val="24"/>
+          <w:lang w:val="en-US"/>
+        </w:rPr>
+        <w:t>Idcategoria</w:t>
+      </w:r>
+      <w:proofErr w:type="spellEnd"/>
+      <w:r>
+        <w:rPr>
+          <w:sz w:val="24"/>
+          <w:szCs w:val="24"/>
+          <w:lang w:val="en-US"/>
+        </w:rPr>
+        <w:t xml:space="preserve"> char (3) not null</w:t>
+      </w:r>
+    </w:p>
+    <w:p>
+      <w:pPr>
+        <w:jc w:val="both"/>
+        <w:rPr>
+          <w:sz w:val="24"/>
+          <w:szCs w:val="24"/>
+          <w:lang w:val="en-US"/>
+        </w:rPr>
+      </w:pPr>
+    </w:p>
+    <w:p>
+      <w:pPr>
+        <w:jc w:val="both"/>
+        <w:rPr>
+          <w:sz w:val="24"/>
+          <w:szCs w:val="24"/>
+          <w:lang w:val="en-US"/>
+        </w:rPr>
+      </w:pPr>
+      <w:r>
+        <w:rPr>
+          <w:sz w:val="24"/>
+          <w:szCs w:val="24"/>
+          <w:lang w:val="en-US"/>
+        </w:rPr>
+        <w:t>);</w:t>
+      </w:r>
+    </w:p>
+    <w:p>
+      <w:pPr>
+        <w:jc w:val="both"/>
+        <w:rPr>
+          <w:sz w:val="24"/>
+          <w:szCs w:val="24"/>
+          <w:lang w:val="en-US"/>
+        </w:rPr>
+      </w:pPr>
+    </w:p>
+    <w:p>
+      <w:pPr>
+        <w:jc w:val="both"/>
+        <w:rPr>
+          <w:sz w:val="24"/>
+          <w:szCs w:val="24"/>
+          <w:lang w:val="en-US"/>
+        </w:rPr>
+      </w:pPr>
+      <w:proofErr w:type="gramStart"/>
+      <w:r>
+        <w:rPr>
+          <w:sz w:val="24"/>
+          <w:szCs w:val="24"/>
+          <w:lang w:val="en-US"/>
+        </w:rPr>
+        <w:t>alter</w:t>
+      </w:r>
+      <w:proofErr w:type="gramEnd"/>
+      <w:r>
+        <w:rPr>
+          <w:sz w:val="24"/>
+          <w:szCs w:val="24"/>
+          <w:lang w:val="en-US"/>
+        </w:rPr>
+        <w:t xml:space="preserve"> table </w:t>
+      </w:r>
+      <w:proofErr w:type="spellStart"/>
+      <w:r>
+        <w:rPr>
+          <w:sz w:val="24"/>
+          <w:szCs w:val="24"/>
+          <w:lang w:val="en-US"/>
+        </w:rPr>
+        <w:t>Articulo</w:t>
+      </w:r>
+      <w:proofErr w:type="spellEnd"/>
+    </w:p>
+    <w:p>
+      <w:pPr>
+        <w:jc w:val="both"/>
+        <w:rPr>
+          <w:sz w:val="24"/>
+          <w:szCs w:val="24"/>
+          <w:lang w:val="en-US"/>
+        </w:rPr>
+      </w:pPr>
+      <w:proofErr w:type="gramStart"/>
+      <w:r>
+        <w:rPr>
+          <w:sz w:val="24"/>
+          <w:szCs w:val="24"/>
+          <w:lang w:val="en-US"/>
+        </w:rPr>
+        <w:t>add</w:t>
+      </w:r>
+      <w:proofErr w:type="gramEnd"/>
+      <w:r>
+        <w:rPr>
+          <w:sz w:val="24"/>
+          <w:szCs w:val="24"/>
+          <w:lang w:val="en-US"/>
+        </w:rPr>
+        <w:t xml:space="preserve"> constraint foreign key (</w:t>
+      </w:r>
+      <w:proofErr w:type="spellStart"/>
+      <w:r>
+        <w:rPr>
+          <w:sz w:val="24"/>
+          <w:szCs w:val="24"/>
+          <w:lang w:val="en-US"/>
+        </w:rPr>
+        <w:t>Idcategoria</w:t>
+      </w:r>
+      <w:proofErr w:type="spellEnd"/>
+      <w:r>
+        <w:rPr>
+          <w:sz w:val="24"/>
+          <w:szCs w:val="24"/>
+          <w:lang w:val="en-US"/>
+        </w:rPr>
+        <w:t xml:space="preserve">) references </w:t>
+      </w:r>
+      <w:proofErr w:type="spellStart"/>
+      <w:r>
+        <w:rPr>
+          <w:sz w:val="24"/>
+          <w:szCs w:val="24"/>
+          <w:lang w:val="en-US"/>
+        </w:rPr>
+        <w:t>Categoria</w:t>
+      </w:r>
+      <w:proofErr w:type="spellEnd"/>
+      <w:r>
+        <w:rPr>
+          <w:sz w:val="24"/>
+          <w:szCs w:val="24"/>
+          <w:lang w:val="en-US"/>
+        </w:rPr>
+        <w:t xml:space="preserve"> (</w:t>
+      </w:r>
+      <w:proofErr w:type="spellStart"/>
+      <w:r>
+        <w:rPr>
+          <w:sz w:val="24"/>
+          <w:szCs w:val="24"/>
+          <w:lang w:val="en-US"/>
+        </w:rPr>
+        <w:t>Idcategoria</w:t>
+      </w:r>
+      <w:proofErr w:type="spellEnd"/>
+      <w:r>
+        <w:rPr>
+          <w:sz w:val="24"/>
+          <w:szCs w:val="24"/>
+          <w:lang w:val="en-US"/>
+        </w:rPr>
+        <w:t>)</w:t>
+      </w:r>
+    </w:p>
+    <w:p>
+      <w:pPr>
+        <w:jc w:val="both"/>
+        <w:rPr>
+          <w:sz w:val="24"/>
+          <w:szCs w:val="24"/>
+          <w:lang w:val="en-US"/>
+        </w:rPr>
+      </w:pPr>
+      <w:proofErr w:type="gramStart"/>
+      <w:r>
+        <w:rPr>
+          <w:sz w:val="24"/>
+          <w:szCs w:val="24"/>
+          <w:lang w:val="en-US"/>
+        </w:rPr>
+        <w:t>on</w:t>
+      </w:r>
+      <w:proofErr w:type="gramEnd"/>
+      <w:r>
+        <w:rPr>
+          <w:sz w:val="24"/>
+          <w:szCs w:val="24"/>
+          <w:lang w:val="en-US"/>
+        </w:rPr>
+        <w:t xml:space="preserve"> update cascade</w:t>
+      </w:r>
+    </w:p>
+    <w:p>
+      <w:pPr>
+        <w:jc w:val="both"/>
+        <w:rPr>
+          <w:sz w:val="24"/>
+          <w:szCs w:val="24"/>
+          <w:lang w:val="en-US"/>
+        </w:rPr>
+      </w:pPr>
+      <w:proofErr w:type="gramStart"/>
+      <w:r>
+        <w:rPr>
+          <w:sz w:val="24"/>
+          <w:szCs w:val="24"/>
+          <w:lang w:val="en-US"/>
+        </w:rPr>
+        <w:t>on</w:t>
+      </w:r>
+      <w:proofErr w:type="gramEnd"/>
+      <w:r>
+        <w:rPr>
+          <w:sz w:val="24"/>
+          <w:szCs w:val="24"/>
+          <w:lang w:val="en-US"/>
+        </w:rPr>
+        <w:t xml:space="preserve"> delete cascade</w:t>
+      </w:r>
+    </w:p>
+    <w:p>
+      <w:pPr>
+        <w:jc w:val="both"/>
+        <w:rPr>
+          <w:sz w:val="24"/>
+          <w:szCs w:val="24"/>
+          <w:lang w:val="en-US"/>
+        </w:rPr>
+      </w:pPr>
+      <w:r>
+        <w:rPr>
+          <w:sz w:val="24"/>
+          <w:szCs w:val="24"/>
+          <w:lang w:val="en-US"/>
+        </w:rPr>
+        <w:t>;</w:t>
+      </w:r>
+    </w:p>
+    <w:p>
+      <w:pPr>
+        <w:jc w:val="both"/>
+        <w:rPr>
+          <w:sz w:val="24"/>
+          <w:szCs w:val="24"/>
+          <w:lang w:val="en-US"/>
+        </w:rPr>
+      </w:pPr>
+    </w:p>
+    <w:p>
+      <w:pPr>
+        <w:jc w:val="both"/>
+        <w:rPr>
+          <w:sz w:val="24"/>
+          <w:szCs w:val="24"/>
+          <w:lang w:val="en-US"/>
+        </w:rPr>
+      </w:pPr>
+    </w:p>
+    <w:p>
+      <w:pPr>
+        <w:jc w:val="both"/>
+        <w:rPr>
+          <w:sz w:val="24"/>
+          <w:szCs w:val="24"/>
+          <w:lang w:val="en-US"/>
+        </w:rPr>
+      </w:pPr>
+      <w:proofErr w:type="gramStart"/>
+      <w:r>
+        <w:rPr>
+          <w:sz w:val="24"/>
+          <w:szCs w:val="24"/>
+          <w:lang w:val="en-US"/>
+        </w:rPr>
+        <w:lastRenderedPageBreak/>
+        <w:t>create</w:t>
+      </w:r>
+      <w:proofErr w:type="gramEnd"/>
+      <w:r>
+        <w:rPr>
+          <w:sz w:val="24"/>
+          <w:szCs w:val="24"/>
+          <w:lang w:val="en-US"/>
+        </w:rPr>
+        <w:t xml:space="preserve"> table </w:t>
+      </w:r>
+      <w:proofErr w:type="spellStart"/>
+      <w:r>
+        <w:rPr>
+          <w:sz w:val="24"/>
+          <w:szCs w:val="24"/>
+          <w:lang w:val="en-US"/>
+        </w:rPr>
+        <w:t>CompraArticulo</w:t>
+      </w:r>
+      <w:proofErr w:type="spellEnd"/>
+      <w:r>
+        <w:rPr>
+          <w:sz w:val="24"/>
+          <w:szCs w:val="24"/>
+          <w:lang w:val="en-US"/>
+        </w:rPr>
+        <w:t xml:space="preserve"> (</w:t>
+      </w:r>
+    </w:p>
+    <w:p>
+      <w:pPr>
+        <w:jc w:val="both"/>
+        <w:rPr>
+          <w:sz w:val="24"/>
+          <w:szCs w:val="24"/>
+          <w:lang w:val="en-US"/>
+        </w:rPr>
+      </w:pPr>
+      <w:proofErr w:type="spellStart"/>
+      <w:r>
+        <w:rPr>
+          <w:sz w:val="24"/>
+          <w:szCs w:val="24"/>
+          <w:lang w:val="en-US"/>
+        </w:rPr>
+        <w:t>Idarticulo</w:t>
+      </w:r>
+      <w:proofErr w:type="spellEnd"/>
+      <w:r>
+        <w:rPr>
+          <w:sz w:val="24"/>
+          <w:szCs w:val="24"/>
+          <w:lang w:val="en-US"/>
+        </w:rPr>
+        <w:t xml:space="preserve"> char (6) not null,</w:t>
+      </w:r>
+    </w:p>
+    <w:p>
+      <w:pPr>
+        <w:jc w:val="both"/>
+        <w:rPr>
+          <w:sz w:val="24"/>
+          <w:szCs w:val="24"/>
+          <w:lang w:val="en-US"/>
+        </w:rPr>
+      </w:pPr>
+      <w:proofErr w:type="spellStart"/>
+      <w:r>
+        <w:rPr>
+          <w:sz w:val="24"/>
+          <w:szCs w:val="24"/>
+          <w:lang w:val="en-US"/>
+        </w:rPr>
+        <w:t>Idcompra</w:t>
+      </w:r>
+      <w:proofErr w:type="spellEnd"/>
+      <w:r>
+        <w:rPr>
+          <w:sz w:val="24"/>
+          <w:szCs w:val="24"/>
+          <w:lang w:val="en-US"/>
+        </w:rPr>
+        <w:t xml:space="preserve"> char (8) not null,</w:t>
+      </w:r>
+    </w:p>
+    <w:p>
+      <w:pPr>
+        <w:jc w:val="both"/>
+        <w:rPr>
+          <w:sz w:val="24"/>
+          <w:szCs w:val="24"/>
+          <w:lang w:val="en-US"/>
+        </w:rPr>
+      </w:pPr>
+      <w:proofErr w:type="spellStart"/>
+      <w:r>
+        <w:rPr>
+          <w:sz w:val="24"/>
+          <w:szCs w:val="24"/>
+          <w:lang w:val="en-US"/>
+        </w:rPr>
+        <w:t>Cantidad</w:t>
+      </w:r>
+      <w:proofErr w:type="spellEnd"/>
+      <w:r>
+        <w:rPr>
+          <w:sz w:val="24"/>
+          <w:szCs w:val="24"/>
+          <w:lang w:val="en-US"/>
+        </w:rPr>
+        <w:t xml:space="preserve"> integer not null,</w:t>
+      </w:r>
+    </w:p>
+    <w:p>
+      <w:pPr>
+        <w:jc w:val="both"/>
+        <w:rPr>
+          <w:sz w:val="24"/>
+          <w:szCs w:val="24"/>
+          <w:lang w:val="en-US"/>
+        </w:rPr>
+      </w:pPr>
+      <w:proofErr w:type="gramStart"/>
+      <w:r>
+        <w:rPr>
+          <w:sz w:val="24"/>
+          <w:szCs w:val="24"/>
+          <w:lang w:val="en-US"/>
+        </w:rPr>
+        <w:t>primary</w:t>
+      </w:r>
+      <w:proofErr w:type="gramEnd"/>
+      <w:r>
+        <w:rPr>
+          <w:sz w:val="24"/>
+          <w:szCs w:val="24"/>
+          <w:lang w:val="en-US"/>
+        </w:rPr>
+        <w:t xml:space="preserve"> key(</w:t>
+      </w:r>
+      <w:proofErr w:type="spellStart"/>
+      <w:r>
+        <w:rPr>
+          <w:sz w:val="24"/>
+          <w:szCs w:val="24"/>
+          <w:lang w:val="en-US"/>
+        </w:rPr>
+        <w:t>Idarticulo,Idcompra</w:t>
+      </w:r>
+      <w:proofErr w:type="spellEnd"/>
+      <w:r>
+        <w:rPr>
+          <w:sz w:val="24"/>
+          <w:szCs w:val="24"/>
+          <w:lang w:val="en-US"/>
+        </w:rPr>
+        <w:t>)</w:t>
+      </w:r>
+    </w:p>
+    <w:p>
+      <w:pPr>
+        <w:jc w:val="both"/>
+        <w:rPr>
+          <w:sz w:val="24"/>
+          <w:szCs w:val="24"/>
+          <w:lang w:val="en-US"/>
+        </w:rPr>
+      </w:pPr>
+      <w:r>
+        <w:rPr>
+          <w:sz w:val="24"/>
+          <w:szCs w:val="24"/>
+          <w:lang w:val="en-US"/>
+        </w:rPr>
+        <w:t>)</w:t>
+      </w:r>
+    </w:p>
+    <w:p>
+      <w:pPr>
+        <w:jc w:val="both"/>
+        <w:rPr>
+          <w:sz w:val="24"/>
+          <w:szCs w:val="24"/>
+          <w:lang w:val="en-US"/>
+        </w:rPr>
+      </w:pPr>
+      <w:r>
+        <w:rPr>
+          <w:sz w:val="24"/>
+          <w:szCs w:val="24"/>
+          <w:lang w:val="en-US"/>
+        </w:rPr>
+        <w:t>;</w:t>
+      </w:r>
+    </w:p>
+    <w:p>
+      <w:pPr>
+        <w:jc w:val="both"/>
+        <w:rPr>
+          <w:sz w:val="24"/>
+          <w:szCs w:val="24"/>
+          <w:lang w:val="en-US"/>
+        </w:rPr>
+      </w:pPr>
+    </w:p>
+    <w:p>
+      <w:pPr>
+        <w:jc w:val="both"/>
+        <w:rPr>
+          <w:sz w:val="24"/>
+          <w:szCs w:val="24"/>
+          <w:lang w:val="en-US"/>
+        </w:rPr>
+      </w:pPr>
+      <w:proofErr w:type="gramStart"/>
+      <w:r>
+        <w:rPr>
+          <w:sz w:val="24"/>
+          <w:szCs w:val="24"/>
+          <w:lang w:val="en-US"/>
+        </w:rPr>
+        <w:t>alter</w:t>
+      </w:r>
+      <w:proofErr w:type="gramEnd"/>
+      <w:r>
+        <w:rPr>
+          <w:sz w:val="24"/>
+          <w:szCs w:val="24"/>
+          <w:lang w:val="en-US"/>
+        </w:rPr>
+        <w:t xml:space="preserve"> table </w:t>
+      </w:r>
+      <w:proofErr w:type="spellStart"/>
+      <w:r>
+        <w:rPr>
+          <w:sz w:val="24"/>
+          <w:szCs w:val="24"/>
+          <w:lang w:val="en-US"/>
+        </w:rPr>
+        <w:t>CompraArticulo</w:t>
+      </w:r>
+      <w:proofErr w:type="spellEnd"/>
+    </w:p>
+    <w:p>
+      <w:pPr>
+        <w:jc w:val="both"/>
+        <w:rPr>
+          <w:sz w:val="24"/>
+          <w:szCs w:val="24"/>
+          <w:lang w:val="en-US"/>
+        </w:rPr>
+      </w:pPr>
+      <w:proofErr w:type="gramStart"/>
+      <w:r>
+        <w:rPr>
+          <w:sz w:val="24"/>
+          <w:szCs w:val="24"/>
+          <w:lang w:val="en-US"/>
+        </w:rPr>
+        <w:t>add</w:t>
+      </w:r>
+      <w:proofErr w:type="gramEnd"/>
+      <w:r>
+        <w:rPr>
+          <w:sz w:val="24"/>
+          <w:szCs w:val="24"/>
+          <w:lang w:val="en-US"/>
+        </w:rPr>
+        <w:t xml:space="preserve"> constraint foreign key (</w:t>
+      </w:r>
+      <w:proofErr w:type="spellStart"/>
+      <w:r>
+        <w:rPr>
+          <w:sz w:val="24"/>
+          <w:szCs w:val="24"/>
+          <w:lang w:val="en-US"/>
+        </w:rPr>
+        <w:t>Idarticulo</w:t>
+      </w:r>
+      <w:proofErr w:type="spellEnd"/>
+      <w:r>
+        <w:rPr>
+          <w:sz w:val="24"/>
+          <w:szCs w:val="24"/>
+          <w:lang w:val="en-US"/>
+        </w:rPr>
+        <w:t xml:space="preserve">) references </w:t>
+      </w:r>
+      <w:proofErr w:type="spellStart"/>
+      <w:r>
+        <w:rPr>
+          <w:sz w:val="24"/>
+          <w:szCs w:val="24"/>
+          <w:lang w:val="en-US"/>
+        </w:rPr>
+        <w:t>Articulo</w:t>
+      </w:r>
+      <w:proofErr w:type="spellEnd"/>
+      <w:r>
+        <w:rPr>
+          <w:sz w:val="24"/>
+          <w:szCs w:val="24"/>
+          <w:lang w:val="en-US"/>
+        </w:rPr>
+        <w:t xml:space="preserve"> (</w:t>
+      </w:r>
+      <w:proofErr w:type="spellStart"/>
+      <w:r>
+        <w:rPr>
+          <w:sz w:val="24"/>
+          <w:szCs w:val="24"/>
+          <w:lang w:val="en-US"/>
+        </w:rPr>
+        <w:t>Idarticulo</w:t>
+      </w:r>
+      <w:proofErr w:type="spellEnd"/>
+      <w:r>
+        <w:rPr>
+          <w:sz w:val="24"/>
+          <w:szCs w:val="24"/>
+          <w:lang w:val="en-US"/>
+        </w:rPr>
+        <w:t>)</w:t>
+      </w:r>
+    </w:p>
+    <w:p>
+      <w:pPr>
+        <w:jc w:val="both"/>
+        <w:rPr>
+          <w:sz w:val="24"/>
+          <w:szCs w:val="24"/>
+          <w:lang w:val="en-US"/>
+        </w:rPr>
+      </w:pPr>
+      <w:proofErr w:type="gramStart"/>
+      <w:r>
+        <w:rPr>
+          <w:sz w:val="24"/>
+          <w:szCs w:val="24"/>
+          <w:lang w:val="en-US"/>
+        </w:rPr>
+        <w:t>on</w:t>
+      </w:r>
+      <w:proofErr w:type="gramEnd"/>
+      <w:r>
+        <w:rPr>
+          <w:sz w:val="24"/>
+          <w:szCs w:val="24"/>
+          <w:lang w:val="en-US"/>
+        </w:rPr>
+        <w:t xml:space="preserve"> update cascade</w:t>
+      </w:r>
+    </w:p>
+    <w:p>
+      <w:pPr>
+        <w:jc w:val="both"/>
+        <w:rPr>
+          <w:sz w:val="24"/>
+          <w:szCs w:val="24"/>
+          <w:lang w:val="en-US"/>
+        </w:rPr>
+      </w:pPr>
+      <w:proofErr w:type="gramStart"/>
+      <w:r>
+        <w:rPr>
+          <w:sz w:val="24"/>
+          <w:szCs w:val="24"/>
+          <w:lang w:val="en-US"/>
+        </w:rPr>
+        <w:t>on</w:t>
+      </w:r>
+      <w:proofErr w:type="gramEnd"/>
+      <w:r>
+        <w:rPr>
+          <w:sz w:val="24"/>
+          <w:szCs w:val="24"/>
+          <w:lang w:val="en-US"/>
+        </w:rPr>
+        <w:t xml:space="preserve"> delete cascade</w:t>
+      </w:r>
+    </w:p>
+    <w:p>
+      <w:pPr>
+        <w:jc w:val="both"/>
+        <w:rPr>
+          <w:sz w:val="24"/>
+          <w:szCs w:val="24"/>
+          <w:lang w:val="en-US"/>
+        </w:rPr>
+      </w:pPr>
+      <w:r>
+        <w:rPr>
+          <w:sz w:val="24"/>
+          <w:szCs w:val="24"/>
+          <w:lang w:val="en-US"/>
+        </w:rPr>
+        <w:t>;</w:t>
+      </w:r>
+    </w:p>
+    <w:p>
+      <w:pPr>
+        <w:jc w:val="both"/>
+        <w:rPr>
+          <w:sz w:val="24"/>
+          <w:szCs w:val="24"/>
+          <w:lang w:val="en-US"/>
+        </w:rPr>
+      </w:pPr>
+    </w:p>
+    <w:p>
+      <w:pPr>
+        <w:jc w:val="both"/>
+        <w:rPr>
+          <w:sz w:val="24"/>
+          <w:szCs w:val="24"/>
+          <w:lang w:val="en-US"/>
+        </w:rPr>
+      </w:pPr>
+      <w:proofErr w:type="gramStart"/>
+      <w:r>
+        <w:rPr>
+          <w:sz w:val="24"/>
+          <w:szCs w:val="24"/>
+          <w:lang w:val="en-US"/>
+        </w:rPr>
+        <w:t>alter</w:t>
+      </w:r>
+      <w:proofErr w:type="gramEnd"/>
+      <w:r>
+        <w:rPr>
+          <w:sz w:val="24"/>
+          <w:szCs w:val="24"/>
+          <w:lang w:val="en-US"/>
+        </w:rPr>
+        <w:t xml:space="preserve"> table </w:t>
+      </w:r>
+      <w:proofErr w:type="spellStart"/>
+      <w:r>
+        <w:rPr>
+          <w:sz w:val="24"/>
+          <w:szCs w:val="24"/>
+          <w:lang w:val="en-US"/>
+        </w:rPr>
+        <w:t>CompraArticulo</w:t>
+      </w:r>
+      <w:proofErr w:type="spellEnd"/>
+    </w:p>
+    <w:p>
+      <w:pPr>
+        <w:jc w:val="both"/>
+        <w:rPr>
+          <w:sz w:val="24"/>
+          <w:szCs w:val="24"/>
+          <w:lang w:val="en-US"/>
+        </w:rPr>
+      </w:pPr>
+      <w:proofErr w:type="gramStart"/>
+      <w:r>
+        <w:rPr>
+          <w:sz w:val="24"/>
+          <w:szCs w:val="24"/>
+          <w:lang w:val="en-US"/>
+        </w:rPr>
+        <w:t>add</w:t>
+      </w:r>
+      <w:proofErr w:type="gramEnd"/>
+      <w:r>
+        <w:rPr>
+          <w:sz w:val="24"/>
+          <w:szCs w:val="24"/>
+          <w:lang w:val="en-US"/>
+        </w:rPr>
+        <w:t xml:space="preserve"> constraint foreign key (</w:t>
+      </w:r>
+      <w:proofErr w:type="spellStart"/>
+      <w:r>
+        <w:rPr>
+          <w:sz w:val="24"/>
+          <w:szCs w:val="24"/>
+          <w:lang w:val="en-US"/>
+        </w:rPr>
+        <w:t>Idcompra</w:t>
+      </w:r>
+      <w:proofErr w:type="spellEnd"/>
+      <w:r>
+        <w:rPr>
+          <w:sz w:val="24"/>
+          <w:szCs w:val="24"/>
+          <w:lang w:val="en-US"/>
+        </w:rPr>
+        <w:t xml:space="preserve">) references </w:t>
+      </w:r>
+      <w:proofErr w:type="spellStart"/>
+      <w:r>
+        <w:rPr>
+          <w:sz w:val="24"/>
+          <w:szCs w:val="24"/>
+          <w:lang w:val="en-US"/>
+        </w:rPr>
+        <w:t>Compra</w:t>
+      </w:r>
+      <w:proofErr w:type="spellEnd"/>
+      <w:r>
+        <w:rPr>
+          <w:sz w:val="24"/>
+          <w:szCs w:val="24"/>
+          <w:lang w:val="en-US"/>
+        </w:rPr>
+        <w:t>(</w:t>
+      </w:r>
+      <w:proofErr w:type="spellStart"/>
+      <w:r>
+        <w:rPr>
+          <w:sz w:val="24"/>
+          <w:szCs w:val="24"/>
+          <w:lang w:val="en-US"/>
+        </w:rPr>
+        <w:t>Idcompra</w:t>
+      </w:r>
+      <w:proofErr w:type="spellEnd"/>
+      <w:r>
+        <w:rPr>
+          <w:sz w:val="24"/>
+          <w:szCs w:val="24"/>
+          <w:lang w:val="en-US"/>
+        </w:rPr>
+        <w:t>)</w:t>
+      </w:r>
+    </w:p>
+    <w:p>
+      <w:pPr>
+        <w:jc w:val="both"/>
+        <w:rPr>
+          <w:sz w:val="24"/>
+          <w:szCs w:val="24"/>
+          <w:lang w:val="en-US"/>
+        </w:rPr>
+      </w:pPr>
+      <w:proofErr w:type="gramStart"/>
+      <w:r>
+        <w:rPr>
+          <w:sz w:val="24"/>
+          <w:szCs w:val="24"/>
+          <w:lang w:val="en-US"/>
+        </w:rPr>
+        <w:t>on</w:t>
+      </w:r>
+      <w:proofErr w:type="gramEnd"/>
+      <w:r>
+        <w:rPr>
+          <w:sz w:val="24"/>
+          <w:szCs w:val="24"/>
+          <w:lang w:val="en-US"/>
+        </w:rPr>
+        <w:t xml:space="preserve"> update cascade</w:t>
+      </w:r>
+    </w:p>
+    <w:p>
+      <w:pPr>
+        <w:jc w:val="both"/>
+        <w:rPr>
+          <w:sz w:val="24"/>
+          <w:szCs w:val="24"/>
+          <w:lang w:val="en-US"/>
+        </w:rPr>
+      </w:pPr>
+      <w:proofErr w:type="gramStart"/>
+      <w:r>
+        <w:rPr>
+          <w:sz w:val="24"/>
+          <w:szCs w:val="24"/>
+          <w:lang w:val="en-US"/>
+        </w:rPr>
+        <w:t>on</w:t>
+      </w:r>
+      <w:proofErr w:type="gramEnd"/>
+      <w:r>
+        <w:rPr>
+          <w:sz w:val="24"/>
+          <w:szCs w:val="24"/>
+          <w:lang w:val="en-US"/>
+        </w:rPr>
+        <w:t xml:space="preserve"> delete cascade</w:t>
+      </w:r>
+    </w:p>
+    <w:p>
+      <w:pPr>
+        <w:jc w:val="both"/>
+        <w:rPr>
+          <w:sz w:val="24"/>
+          <w:szCs w:val="24"/>
+          <w:lang w:val="en-US"/>
+        </w:rPr>
+      </w:pPr>
+      <w:r>
+        <w:rPr>
+          <w:sz w:val="24"/>
+          <w:szCs w:val="24"/>
+          <w:lang w:val="en-US"/>
+        </w:rPr>
+        <w:t>;</w:t>
+      </w:r>
+    </w:p>
+    <w:p>
+      <w:pPr>
+        <w:jc w:val="both"/>
+        <w:rPr>
+          <w:sz w:val="24"/>
+          <w:szCs w:val="24"/>
+          <w:lang w:val="en-US"/>
+        </w:rPr>
+      </w:pPr>
+    </w:p>
+    <w:p>
+      <w:pPr>
+        <w:jc w:val="both"/>
+        <w:rPr>
+          <w:sz w:val="24"/>
+          <w:szCs w:val="24"/>
+          <w:lang w:val="en-US"/>
+        </w:rPr>
+      </w:pPr>
+      <w:proofErr w:type="gramStart"/>
+      <w:r>
+        <w:rPr>
+          <w:sz w:val="24"/>
+          <w:szCs w:val="24"/>
+          <w:lang w:val="en-US"/>
+        </w:rPr>
+        <w:t>create</w:t>
+      </w:r>
+      <w:proofErr w:type="gramEnd"/>
+      <w:r>
+        <w:rPr>
+          <w:sz w:val="24"/>
+          <w:szCs w:val="24"/>
+          <w:lang w:val="en-US"/>
+        </w:rPr>
+        <w:t xml:space="preserve"> table </w:t>
+      </w:r>
+      <w:proofErr w:type="spellStart"/>
+      <w:r>
+        <w:rPr>
+          <w:sz w:val="24"/>
+          <w:szCs w:val="24"/>
+          <w:lang w:val="en-US"/>
+        </w:rPr>
+        <w:t>Proveedor</w:t>
+      </w:r>
+      <w:proofErr w:type="spellEnd"/>
+      <w:r>
+        <w:rPr>
+          <w:sz w:val="24"/>
+          <w:szCs w:val="24"/>
+          <w:lang w:val="en-US"/>
+        </w:rPr>
+        <w:t>(</w:t>
+      </w:r>
+    </w:p>
+    <w:p>
+      <w:pPr>
+        <w:jc w:val="both"/>
+        <w:rPr>
+          <w:sz w:val="24"/>
+          <w:szCs w:val="24"/>
+          <w:lang w:val="en-US"/>
+        </w:rPr>
+      </w:pPr>
+      <w:proofErr w:type="spellStart"/>
+      <w:r>
+        <w:rPr>
+          <w:sz w:val="24"/>
+          <w:szCs w:val="24"/>
+          <w:lang w:val="en-US"/>
+        </w:rPr>
+        <w:t>Idproveedor</w:t>
+      </w:r>
+      <w:proofErr w:type="spellEnd"/>
+      <w:r>
+        <w:rPr>
+          <w:sz w:val="24"/>
+          <w:szCs w:val="24"/>
+          <w:lang w:val="en-US"/>
+        </w:rPr>
+        <w:t xml:space="preserve"> char (8) not null primary key,</w:t>
+      </w:r>
+    </w:p>
+    <w:p>
+      <w:pPr>
+        <w:jc w:val="both"/>
+        <w:rPr>
+          <w:sz w:val="24"/>
+          <w:szCs w:val="24"/>
+          <w:lang w:val="en-US"/>
+        </w:rPr>
+      </w:pPr>
+      <w:r>
+        <w:rPr>
+          <w:sz w:val="24"/>
+          <w:szCs w:val="24"/>
+          <w:lang w:val="en-US"/>
+        </w:rPr>
+        <w:t>RUC char (11) not null,</w:t>
+      </w:r>
+    </w:p>
+    <w:p>
+      <w:pPr>
+        <w:jc w:val="both"/>
+        <w:rPr>
+          <w:sz w:val="24"/>
+          <w:szCs w:val="24"/>
+          <w:lang w:val="en-US"/>
+        </w:rPr>
+      </w:pPr>
+      <w:proofErr w:type="spellStart"/>
+      <w:r>
+        <w:rPr>
+          <w:sz w:val="24"/>
+          <w:szCs w:val="24"/>
+          <w:lang w:val="en-US"/>
+        </w:rPr>
+        <w:t>Nombrepro</w:t>
+      </w:r>
+      <w:proofErr w:type="spellEnd"/>
+      <w:r>
+        <w:rPr>
+          <w:sz w:val="24"/>
+          <w:szCs w:val="24"/>
+          <w:lang w:val="en-US"/>
+        </w:rPr>
+        <w:t xml:space="preserve"> </w:t>
+      </w:r>
+      <w:proofErr w:type="spellStart"/>
+      <w:r>
+        <w:rPr>
+          <w:sz w:val="24"/>
+          <w:szCs w:val="24"/>
+          <w:lang w:val="en-US"/>
+        </w:rPr>
+        <w:t>varchar</w:t>
+      </w:r>
+      <w:proofErr w:type="spellEnd"/>
+      <w:r>
+        <w:rPr>
+          <w:sz w:val="24"/>
+          <w:szCs w:val="24"/>
+          <w:lang w:val="en-US"/>
+        </w:rPr>
+        <w:t xml:space="preserve"> not null</w:t>
+      </w:r>
+    </w:p>
+    <w:p>
+      <w:pPr>
+        <w:jc w:val="both"/>
+        <w:rPr>
+          <w:sz w:val="24"/>
+          <w:szCs w:val="24"/>
+          <w:lang w:val="en-US"/>
+        </w:rPr>
+      </w:pPr>
+      <w:r>
+        <w:rPr>
+          <w:sz w:val="24"/>
+          <w:szCs w:val="24"/>
+          <w:lang w:val="en-US"/>
+        </w:rPr>
+        <w:t>);</w:t>
+      </w:r>
+    </w:p>
+    <w:p>
+      <w:pPr>
+        <w:jc w:val="both"/>
+        <w:rPr>
+          <w:sz w:val="24"/>
+          <w:szCs w:val="24"/>
+          <w:lang w:val="en-US"/>
+        </w:rPr>
+      </w:pPr>
+    </w:p>
+    <w:p>
+      <w:pPr>
+        <w:jc w:val="both"/>
+        <w:rPr>
+          <w:sz w:val="24"/>
+          <w:szCs w:val="24"/>
+          <w:lang w:val="en-US"/>
+        </w:rPr>
+      </w:pPr>
+      <w:proofErr w:type="gramStart"/>
+      <w:r>
+        <w:rPr>
+          <w:sz w:val="24"/>
+          <w:szCs w:val="24"/>
+          <w:lang w:val="en-US"/>
+        </w:rPr>
+        <w:t>create</w:t>
+      </w:r>
+      <w:proofErr w:type="gramEnd"/>
+      <w:r>
+        <w:rPr>
+          <w:sz w:val="24"/>
+          <w:szCs w:val="24"/>
+          <w:lang w:val="en-US"/>
+        </w:rPr>
+        <w:t xml:space="preserve"> table </w:t>
+      </w:r>
+      <w:proofErr w:type="spellStart"/>
+      <w:r>
+        <w:rPr>
+          <w:sz w:val="24"/>
+          <w:szCs w:val="24"/>
+          <w:lang w:val="en-US"/>
+        </w:rPr>
+        <w:t>Pedido</w:t>
+      </w:r>
+      <w:proofErr w:type="spellEnd"/>
+      <w:r>
+        <w:rPr>
+          <w:sz w:val="24"/>
+          <w:szCs w:val="24"/>
+          <w:lang w:val="en-US"/>
+        </w:rPr>
+        <w:t>(</w:t>
+      </w:r>
+    </w:p>
+    <w:p>
+      <w:pPr>
+        <w:jc w:val="both"/>
+        <w:rPr>
+          <w:sz w:val="24"/>
+          <w:szCs w:val="24"/>
+          <w:lang w:val="en-US"/>
+        </w:rPr>
+      </w:pPr>
+      <w:proofErr w:type="spellStart"/>
+      <w:r>
+        <w:rPr>
+          <w:sz w:val="24"/>
+          <w:szCs w:val="24"/>
+          <w:lang w:val="en-US"/>
+        </w:rPr>
+        <w:lastRenderedPageBreak/>
+        <w:t>Idpedido</w:t>
+      </w:r>
+      <w:proofErr w:type="spellEnd"/>
+      <w:r>
+        <w:rPr>
+          <w:sz w:val="24"/>
+          <w:szCs w:val="24"/>
+          <w:lang w:val="en-US"/>
+        </w:rPr>
+        <w:t xml:space="preserve"> char (8) not null primary key,</w:t>
+      </w:r>
+    </w:p>
+    <w:p>
+      <w:pPr>
+        <w:jc w:val="both"/>
+        <w:rPr>
+          <w:sz w:val="24"/>
+          <w:szCs w:val="24"/>
+          <w:lang w:val="en-US"/>
+        </w:rPr>
+      </w:pPr>
+      <w:proofErr w:type="spellStart"/>
+      <w:r>
+        <w:rPr>
+          <w:sz w:val="24"/>
+          <w:szCs w:val="24"/>
+          <w:lang w:val="en-US"/>
+        </w:rPr>
+        <w:t>Precio</w:t>
+      </w:r>
+      <w:proofErr w:type="spellEnd"/>
+      <w:r>
+        <w:rPr>
+          <w:sz w:val="24"/>
+          <w:szCs w:val="24"/>
+          <w:lang w:val="en-US"/>
+        </w:rPr>
+        <w:t xml:space="preserve"> double not null,</w:t>
+      </w:r>
+    </w:p>
+    <w:p>
+      <w:pPr>
+        <w:jc w:val="both"/>
+        <w:rPr>
+          <w:sz w:val="24"/>
+          <w:szCs w:val="24"/>
+          <w:lang w:val="en-US"/>
+        </w:rPr>
+      </w:pPr>
+      <w:proofErr w:type="spellStart"/>
+      <w:r>
+        <w:rPr>
+          <w:sz w:val="24"/>
+          <w:szCs w:val="24"/>
+          <w:lang w:val="en-US"/>
+        </w:rPr>
+        <w:t>Idproveedor</w:t>
+      </w:r>
+      <w:proofErr w:type="spellEnd"/>
+      <w:r>
+        <w:rPr>
+          <w:sz w:val="24"/>
+          <w:szCs w:val="24"/>
+          <w:lang w:val="en-US"/>
+        </w:rPr>
+        <w:t xml:space="preserve"> </w:t>
+      </w:r>
+      <w:proofErr w:type="gramStart"/>
+      <w:r>
+        <w:rPr>
+          <w:sz w:val="24"/>
+          <w:szCs w:val="24"/>
+          <w:lang w:val="en-US"/>
+        </w:rPr>
+        <w:t>char(</w:t>
+      </w:r>
+      <w:proofErr w:type="gramEnd"/>
+      <w:r>
+        <w:rPr>
+          <w:sz w:val="24"/>
+          <w:szCs w:val="24"/>
+          <w:lang w:val="en-US"/>
+        </w:rPr>
+        <w:t>6) not null,</w:t>
+      </w:r>
+    </w:p>
+    <w:p>
+      <w:pPr>
+        <w:jc w:val="both"/>
+        <w:rPr>
+          <w:sz w:val="24"/>
+          <w:szCs w:val="24"/>
+          <w:lang w:val="en-US"/>
+        </w:rPr>
+      </w:pPr>
+      <w:proofErr w:type="spellStart"/>
+      <w:r>
+        <w:rPr>
+          <w:sz w:val="24"/>
+          <w:szCs w:val="24"/>
+          <w:lang w:val="en-US"/>
+        </w:rPr>
+        <w:t>MontoPedido</w:t>
+      </w:r>
+      <w:proofErr w:type="spellEnd"/>
+      <w:r>
+        <w:rPr>
+          <w:sz w:val="24"/>
+          <w:szCs w:val="24"/>
+          <w:lang w:val="en-US"/>
+        </w:rPr>
+        <w:t xml:space="preserve"> double not null</w:t>
+      </w:r>
+    </w:p>
+    <w:p>
+      <w:pPr>
+        <w:jc w:val="both"/>
+        <w:rPr>
+          <w:sz w:val="24"/>
+          <w:szCs w:val="24"/>
+          <w:lang w:val="en-US"/>
+        </w:rPr>
+      </w:pPr>
+      <w:proofErr w:type="spellStart"/>
+      <w:r>
+        <w:rPr>
+          <w:sz w:val="24"/>
+          <w:szCs w:val="24"/>
+          <w:lang w:val="en-US"/>
+        </w:rPr>
+        <w:t>Fechadepedido</w:t>
+      </w:r>
+      <w:proofErr w:type="spellEnd"/>
+      <w:r>
+        <w:rPr>
+          <w:sz w:val="24"/>
+          <w:szCs w:val="24"/>
+          <w:lang w:val="en-US"/>
+        </w:rPr>
+        <w:t xml:space="preserve"> date not null</w:t>
+      </w:r>
+    </w:p>
+    <w:p>
+      <w:pPr>
+        <w:jc w:val="both"/>
+        <w:rPr>
+          <w:sz w:val="24"/>
+          <w:szCs w:val="24"/>
+          <w:lang w:val="en-US"/>
+        </w:rPr>
+      </w:pPr>
+      <w:r>
+        <w:rPr>
+          <w:sz w:val="24"/>
+          <w:szCs w:val="24"/>
+          <w:lang w:val="en-US"/>
+        </w:rPr>
+        <w:t>);</w:t>
+      </w:r>
+    </w:p>
+    <w:p>
+      <w:pPr>
+        <w:jc w:val="both"/>
+        <w:rPr>
+          <w:sz w:val="24"/>
+          <w:szCs w:val="24"/>
+          <w:lang w:val="en-US"/>
+        </w:rPr>
+      </w:pPr>
+    </w:p>
+    <w:p>
+      <w:pPr>
+        <w:jc w:val="both"/>
+        <w:rPr>
+          <w:sz w:val="24"/>
+          <w:szCs w:val="24"/>
+          <w:lang w:val="en-US"/>
+        </w:rPr>
+      </w:pPr>
+      <w:proofErr w:type="gramStart"/>
+      <w:r>
+        <w:rPr>
+          <w:sz w:val="24"/>
+          <w:szCs w:val="24"/>
+          <w:lang w:val="en-US"/>
+        </w:rPr>
+        <w:t>alter</w:t>
+      </w:r>
+      <w:proofErr w:type="gramEnd"/>
+      <w:r>
+        <w:rPr>
+          <w:sz w:val="24"/>
+          <w:szCs w:val="24"/>
+          <w:lang w:val="en-US"/>
+        </w:rPr>
+        <w:t xml:space="preserve"> table </w:t>
+      </w:r>
+      <w:proofErr w:type="spellStart"/>
+      <w:r>
+        <w:rPr>
+          <w:sz w:val="24"/>
+          <w:szCs w:val="24"/>
+          <w:lang w:val="en-US"/>
+        </w:rPr>
+        <w:t>Pedido</w:t>
+      </w:r>
+      <w:proofErr w:type="spellEnd"/>
+    </w:p>
+    <w:p>
+      <w:pPr>
+        <w:jc w:val="both"/>
+        <w:rPr>
+          <w:sz w:val="24"/>
+          <w:szCs w:val="24"/>
+          <w:lang w:val="en-US"/>
+        </w:rPr>
+      </w:pPr>
+      <w:proofErr w:type="gramStart"/>
+      <w:r>
+        <w:rPr>
+          <w:sz w:val="24"/>
+          <w:szCs w:val="24"/>
+          <w:lang w:val="en-US"/>
+        </w:rPr>
+        <w:t>add</w:t>
+      </w:r>
+      <w:proofErr w:type="gramEnd"/>
+      <w:r>
+        <w:rPr>
+          <w:sz w:val="24"/>
+          <w:szCs w:val="24"/>
+          <w:lang w:val="en-US"/>
+        </w:rPr>
+        <w:t xml:space="preserve"> constraint foreign key (</w:t>
+      </w:r>
+      <w:proofErr w:type="spellStart"/>
+      <w:r>
+        <w:rPr>
+          <w:sz w:val="24"/>
+          <w:szCs w:val="24"/>
+          <w:lang w:val="en-US"/>
+        </w:rPr>
+        <w:t>Idpedido</w:t>
+      </w:r>
+      <w:proofErr w:type="spellEnd"/>
+      <w:r>
+        <w:rPr>
+          <w:sz w:val="24"/>
+          <w:szCs w:val="24"/>
+          <w:lang w:val="en-US"/>
+        </w:rPr>
+        <w:t xml:space="preserve">) references </w:t>
+      </w:r>
+      <w:proofErr w:type="spellStart"/>
+      <w:r>
+        <w:rPr>
+          <w:sz w:val="24"/>
+          <w:szCs w:val="24"/>
+          <w:lang w:val="en-US"/>
+        </w:rPr>
+        <w:t>Pedido</w:t>
+      </w:r>
+      <w:proofErr w:type="spellEnd"/>
+      <w:r>
+        <w:rPr>
+          <w:sz w:val="24"/>
+          <w:szCs w:val="24"/>
+          <w:lang w:val="en-US"/>
+        </w:rPr>
+        <w:t xml:space="preserve"> (</w:t>
+      </w:r>
+      <w:proofErr w:type="spellStart"/>
+      <w:r>
+        <w:rPr>
+          <w:sz w:val="24"/>
+          <w:szCs w:val="24"/>
+          <w:lang w:val="en-US"/>
+        </w:rPr>
+        <w:t>Idpedido</w:t>
+      </w:r>
+      <w:proofErr w:type="spellEnd"/>
+      <w:r>
+        <w:rPr>
+          <w:sz w:val="24"/>
+          <w:szCs w:val="24"/>
+          <w:lang w:val="en-US"/>
+        </w:rPr>
+        <w:t>)</w:t>
+      </w:r>
+    </w:p>
+    <w:p>
+      <w:pPr>
+        <w:jc w:val="both"/>
+        <w:rPr>
+          <w:sz w:val="24"/>
+          <w:szCs w:val="24"/>
+          <w:lang w:val="en-US"/>
+        </w:rPr>
+      </w:pPr>
+      <w:proofErr w:type="gramStart"/>
+      <w:r>
+        <w:rPr>
+          <w:sz w:val="24"/>
+          <w:szCs w:val="24"/>
+          <w:lang w:val="en-US"/>
+        </w:rPr>
+        <w:t>on</w:t>
+      </w:r>
+      <w:proofErr w:type="gramEnd"/>
+      <w:r>
+        <w:rPr>
+          <w:sz w:val="24"/>
+          <w:szCs w:val="24"/>
+          <w:lang w:val="en-US"/>
+        </w:rPr>
+        <w:t xml:space="preserve"> update cascade</w:t>
+      </w:r>
+    </w:p>
+    <w:p>
+      <w:pPr>
+        <w:jc w:val="both"/>
+        <w:rPr>
+          <w:sz w:val="24"/>
+          <w:szCs w:val="24"/>
+          <w:lang w:val="en-US"/>
+        </w:rPr>
+      </w:pPr>
+      <w:proofErr w:type="gramStart"/>
+      <w:r>
+        <w:rPr>
+          <w:sz w:val="24"/>
+          <w:szCs w:val="24"/>
+          <w:lang w:val="en-US"/>
+        </w:rPr>
+        <w:t>on</w:t>
+      </w:r>
+      <w:proofErr w:type="gramEnd"/>
+      <w:r>
+        <w:rPr>
+          <w:sz w:val="24"/>
+          <w:szCs w:val="24"/>
+          <w:lang w:val="en-US"/>
+        </w:rPr>
+        <w:t xml:space="preserve"> delete cascade</w:t>
+      </w:r>
+    </w:p>
+    <w:p>
+      <w:pPr>
+        <w:jc w:val="both"/>
+        <w:rPr>
+          <w:sz w:val="24"/>
+          <w:szCs w:val="24"/>
+          <w:lang w:val="en-US"/>
+        </w:rPr>
+      </w:pPr>
+      <w:r>
+        <w:rPr>
+          <w:sz w:val="24"/>
+          <w:szCs w:val="24"/>
+          <w:lang w:val="en-US"/>
+        </w:rPr>
+        <w:t>;</w:t>
+      </w:r>
+    </w:p>
+    <w:p>
+      <w:pPr>
+        <w:jc w:val="both"/>
+        <w:rPr>
+          <w:sz w:val="24"/>
+          <w:szCs w:val="24"/>
+          <w:lang w:val="en-US"/>
+        </w:rPr>
+      </w:pPr>
+    </w:p>
+    <w:p>
+      <w:pPr>
+        <w:jc w:val="both"/>
+        <w:rPr>
+          <w:sz w:val="24"/>
+          <w:szCs w:val="24"/>
+          <w:lang w:val="en-US"/>
+        </w:rPr>
+      </w:pPr>
+      <w:proofErr w:type="gramStart"/>
+      <w:r>
+        <w:rPr>
+          <w:sz w:val="24"/>
+          <w:szCs w:val="24"/>
+          <w:lang w:val="en-US"/>
+        </w:rPr>
+        <w:t>alter</w:t>
+      </w:r>
+      <w:proofErr w:type="gramEnd"/>
+      <w:r>
+        <w:rPr>
+          <w:sz w:val="24"/>
+          <w:szCs w:val="24"/>
+          <w:lang w:val="en-US"/>
+        </w:rPr>
+        <w:t xml:space="preserve"> table </w:t>
+      </w:r>
+      <w:proofErr w:type="spellStart"/>
+      <w:r>
+        <w:rPr>
+          <w:sz w:val="24"/>
+          <w:szCs w:val="24"/>
+          <w:lang w:val="en-US"/>
+        </w:rPr>
+        <w:t>Pedido</w:t>
+      </w:r>
+      <w:proofErr w:type="spellEnd"/>
+    </w:p>
+    <w:p>
+      <w:pPr>
+        <w:jc w:val="both"/>
+        <w:rPr>
+          <w:sz w:val="24"/>
+          <w:szCs w:val="24"/>
+          <w:lang w:val="en-US"/>
+        </w:rPr>
+      </w:pPr>
+      <w:proofErr w:type="gramStart"/>
+      <w:r>
+        <w:rPr>
+          <w:sz w:val="24"/>
+          <w:szCs w:val="24"/>
+          <w:lang w:val="en-US"/>
+        </w:rPr>
+        <w:t>add</w:t>
+      </w:r>
+      <w:proofErr w:type="gramEnd"/>
+      <w:r>
+        <w:rPr>
+          <w:sz w:val="24"/>
+          <w:szCs w:val="24"/>
+          <w:lang w:val="en-US"/>
+        </w:rPr>
+        <w:t xml:space="preserve"> constraint foreign key (</w:t>
+      </w:r>
+      <w:proofErr w:type="spellStart"/>
+      <w:r>
+        <w:rPr>
+          <w:sz w:val="24"/>
+          <w:szCs w:val="24"/>
+          <w:lang w:val="en-US"/>
+        </w:rPr>
+        <w:t>Idproveedor</w:t>
+      </w:r>
+      <w:proofErr w:type="spellEnd"/>
+      <w:r>
+        <w:rPr>
+          <w:sz w:val="24"/>
+          <w:szCs w:val="24"/>
+          <w:lang w:val="en-US"/>
+        </w:rPr>
+        <w:t xml:space="preserve">) references </w:t>
+      </w:r>
+      <w:proofErr w:type="spellStart"/>
+      <w:r>
+        <w:rPr>
+          <w:sz w:val="24"/>
+          <w:szCs w:val="24"/>
+          <w:lang w:val="en-US"/>
+        </w:rPr>
+        <w:t>Proveedor</w:t>
+      </w:r>
+      <w:proofErr w:type="spellEnd"/>
+      <w:r>
+        <w:rPr>
+          <w:sz w:val="24"/>
+          <w:szCs w:val="24"/>
+          <w:lang w:val="en-US"/>
+        </w:rPr>
+        <w:t>(</w:t>
+      </w:r>
+      <w:proofErr w:type="spellStart"/>
+      <w:r>
+        <w:rPr>
+          <w:sz w:val="24"/>
+          <w:szCs w:val="24"/>
+          <w:lang w:val="en-US"/>
+        </w:rPr>
+        <w:t>Idproveedor</w:t>
+      </w:r>
+      <w:proofErr w:type="spellEnd"/>
+      <w:r>
+        <w:rPr>
+          <w:sz w:val="24"/>
+          <w:szCs w:val="24"/>
+          <w:lang w:val="en-US"/>
+        </w:rPr>
+        <w:t>)</w:t>
+      </w:r>
+    </w:p>
+    <w:p>
+      <w:pPr>
+        <w:jc w:val="both"/>
+        <w:rPr>
+          <w:sz w:val="24"/>
+          <w:szCs w:val="24"/>
+          <w:lang w:val="en-US"/>
+        </w:rPr>
+      </w:pPr>
+      <w:proofErr w:type="gramStart"/>
+      <w:r>
+        <w:rPr>
+          <w:sz w:val="24"/>
+          <w:szCs w:val="24"/>
+          <w:lang w:val="en-US"/>
+        </w:rPr>
+        <w:t>on</w:t>
+      </w:r>
+      <w:proofErr w:type="gramEnd"/>
+      <w:r>
+        <w:rPr>
+          <w:sz w:val="24"/>
+          <w:szCs w:val="24"/>
+          <w:lang w:val="en-US"/>
+        </w:rPr>
+        <w:t xml:space="preserve"> update cascade</w:t>
+      </w:r>
+    </w:p>
+    <w:p>
+      <w:pPr>
+        <w:jc w:val="both"/>
+        <w:rPr>
+          <w:sz w:val="24"/>
+          <w:szCs w:val="24"/>
+          <w:lang w:val="en-US"/>
+        </w:rPr>
+      </w:pPr>
+      <w:proofErr w:type="gramStart"/>
+      <w:r>
+        <w:rPr>
+          <w:sz w:val="24"/>
+          <w:szCs w:val="24"/>
+          <w:lang w:val="en-US"/>
+        </w:rPr>
+        <w:t>on</w:t>
+      </w:r>
+      <w:proofErr w:type="gramEnd"/>
+      <w:r>
+        <w:rPr>
+          <w:sz w:val="24"/>
+          <w:szCs w:val="24"/>
+          <w:lang w:val="en-US"/>
+        </w:rPr>
+        <w:t xml:space="preserve"> delete cascade</w:t>
+      </w:r>
+    </w:p>
+    <w:p>
+      <w:pPr>
+        <w:jc w:val="both"/>
+        <w:rPr>
+          <w:sz w:val="24"/>
+          <w:szCs w:val="24"/>
+          <w:lang w:val="en-US"/>
+        </w:rPr>
+      </w:pPr>
+      <w:r>
+        <w:rPr>
+          <w:sz w:val="24"/>
+          <w:szCs w:val="24"/>
+          <w:lang w:val="en-US"/>
+        </w:rPr>
+        <w:t>;</w:t>
+      </w:r>
+    </w:p>
+    <w:p>
+      <w:pPr>
+        <w:jc w:val="both"/>
+        <w:rPr>
+          <w:sz w:val="24"/>
+          <w:szCs w:val="24"/>
+          <w:lang w:val="en-US"/>
+        </w:rPr>
       </w:pPr>
       <w:bookmarkStart w:id="0" w:name="_GoBack"/>
       <w:bookmarkEnd w:id="0"/>
+    </w:p>
+    <w:p>
+      <w:pPr>
+        <w:jc w:val="both"/>
+        <w:rPr>
+          <w:sz w:val="24"/>
+          <w:szCs w:val="24"/>
+          <w:lang w:val="en-US"/>
+        </w:rPr>
+      </w:pPr>
+      <w:proofErr w:type="gramStart"/>
+      <w:r>
+        <w:rPr>
+          <w:sz w:val="24"/>
+          <w:szCs w:val="24"/>
+          <w:lang w:val="en-US"/>
+        </w:rPr>
+        <w:t>create</w:t>
+      </w:r>
+      <w:proofErr w:type="gramEnd"/>
+      <w:r>
+        <w:rPr>
+          <w:sz w:val="24"/>
+          <w:szCs w:val="24"/>
+          <w:lang w:val="en-US"/>
+        </w:rPr>
+        <w:t xml:space="preserve"> table </w:t>
+      </w:r>
+      <w:proofErr w:type="spellStart"/>
+      <w:r>
+        <w:rPr>
+          <w:sz w:val="24"/>
+          <w:szCs w:val="24"/>
+          <w:lang w:val="en-US"/>
+        </w:rPr>
+        <w:t>ArticuloPedido</w:t>
+      </w:r>
+      <w:proofErr w:type="spellEnd"/>
+      <w:r>
+        <w:rPr>
+          <w:sz w:val="24"/>
+          <w:szCs w:val="24"/>
+          <w:lang w:val="en-US"/>
+        </w:rPr>
+        <w:t>(</w:t>
+      </w:r>
+    </w:p>
+    <w:p>
+      <w:pPr>
+        <w:jc w:val="both"/>
+        <w:rPr>
+          <w:sz w:val="24"/>
+          <w:szCs w:val="24"/>
+          <w:lang w:val="en-US"/>
+        </w:rPr>
+      </w:pPr>
+      <w:proofErr w:type="spellStart"/>
+      <w:r>
+        <w:rPr>
+          <w:sz w:val="24"/>
+          <w:szCs w:val="24"/>
+          <w:lang w:val="en-US"/>
+        </w:rPr>
+        <w:t>Idarticulo</w:t>
+      </w:r>
+      <w:proofErr w:type="spellEnd"/>
+      <w:r>
+        <w:rPr>
+          <w:sz w:val="24"/>
+          <w:szCs w:val="24"/>
+          <w:lang w:val="en-US"/>
+        </w:rPr>
+        <w:t xml:space="preserve"> char (6) not null.</w:t>
+      </w:r>
+    </w:p>
+    <w:p>
+      <w:pPr>
+        <w:jc w:val="both"/>
+        <w:rPr>
+          <w:sz w:val="24"/>
+          <w:szCs w:val="24"/>
+          <w:lang w:val="en-US"/>
+        </w:rPr>
+      </w:pPr>
+      <w:proofErr w:type="spellStart"/>
+      <w:r>
+        <w:rPr>
+          <w:sz w:val="24"/>
+          <w:szCs w:val="24"/>
+          <w:lang w:val="en-US"/>
+        </w:rPr>
+        <w:t>Idpedido</w:t>
+      </w:r>
+      <w:proofErr w:type="spellEnd"/>
+      <w:r>
+        <w:rPr>
+          <w:sz w:val="24"/>
+          <w:szCs w:val="24"/>
+          <w:lang w:val="en-US"/>
+        </w:rPr>
+        <w:t xml:space="preserve"> char (8) not null,</w:t>
+      </w:r>
+    </w:p>
+    <w:p>
+      <w:pPr>
+        <w:jc w:val="both"/>
+        <w:rPr>
+          <w:sz w:val="24"/>
+          <w:szCs w:val="24"/>
+          <w:lang w:val="en-US"/>
+        </w:rPr>
+      </w:pPr>
+      <w:proofErr w:type="spellStart"/>
+      <w:r>
+        <w:rPr>
+          <w:sz w:val="24"/>
+          <w:szCs w:val="24"/>
+          <w:lang w:val="en-US"/>
+        </w:rPr>
+        <w:t>CantidadPedido</w:t>
+      </w:r>
+      <w:proofErr w:type="spellEnd"/>
+      <w:r>
+        <w:rPr>
+          <w:sz w:val="24"/>
+          <w:szCs w:val="24"/>
+          <w:lang w:val="en-US"/>
+        </w:rPr>
+        <w:t xml:space="preserve"> integer not null,</w:t>
+      </w:r>
+    </w:p>
+    <w:p>
+      <w:pPr>
+        <w:jc w:val="both"/>
+        <w:rPr>
+          <w:sz w:val="24"/>
+          <w:szCs w:val="24"/>
+          <w:lang w:val="en-US"/>
+        </w:rPr>
+      </w:pPr>
+      <w:proofErr w:type="gramStart"/>
+      <w:r>
+        <w:rPr>
+          <w:sz w:val="24"/>
+          <w:szCs w:val="24"/>
+          <w:lang w:val="en-US"/>
+        </w:rPr>
+        <w:t>primary</w:t>
+      </w:r>
+      <w:proofErr w:type="gramEnd"/>
+      <w:r>
+        <w:rPr>
+          <w:sz w:val="24"/>
+          <w:szCs w:val="24"/>
+          <w:lang w:val="en-US"/>
+        </w:rPr>
+        <w:t xml:space="preserve"> key(</w:t>
+      </w:r>
+      <w:proofErr w:type="spellStart"/>
+      <w:r>
+        <w:rPr>
+          <w:sz w:val="24"/>
+          <w:szCs w:val="24"/>
+          <w:lang w:val="en-US"/>
+        </w:rPr>
+        <w:t>Idarticulo,Idpedido</w:t>
+      </w:r>
+      <w:proofErr w:type="spellEnd"/>
+      <w:r>
+        <w:rPr>
+          <w:sz w:val="24"/>
+          <w:szCs w:val="24"/>
+          <w:lang w:val="en-US"/>
+        </w:rPr>
+        <w:t>)</w:t>
+      </w:r>
+    </w:p>
+    <w:p>
+      <w:pPr>
+        <w:jc w:val="both"/>
+        <w:rPr>
+          <w:sz w:val="24"/>
+          <w:szCs w:val="24"/>
+          <w:lang w:val="en-US"/>
+        </w:rPr>
+      </w:pPr>
+      <w:r>
+        <w:rPr>
+          <w:sz w:val="24"/>
+          <w:szCs w:val="24"/>
+          <w:lang w:val="en-US"/>
+        </w:rPr>
+        <w:t>)</w:t>
+      </w:r>
+    </w:p>
+    <w:p>
+      <w:pPr>
+        <w:jc w:val="both"/>
+        <w:rPr>
+          <w:sz w:val="24"/>
+          <w:szCs w:val="24"/>
+          <w:lang w:val="en-US"/>
+        </w:rPr>
+      </w:pPr>
+      <w:r>
+        <w:rPr>
+          <w:sz w:val="24"/>
+          <w:szCs w:val="24"/>
+          <w:lang w:val="en-US"/>
+        </w:rPr>
+        <w:t>;</w:t>
+      </w:r>
+    </w:p>
+    <w:p>
+      <w:pPr>
+        <w:jc w:val="both"/>
+        <w:rPr>
+          <w:sz w:val="24"/>
+          <w:szCs w:val="24"/>
+          <w:lang w:val="en-US"/>
+        </w:rPr>
+      </w:pPr>
+    </w:p>
+    <w:p>
+      <w:pPr>
+        <w:jc w:val="both"/>
+        <w:rPr>
+          <w:sz w:val="24"/>
+          <w:szCs w:val="24"/>
+          <w:lang w:val="en-US"/>
+        </w:rPr>
+      </w:pPr>
+    </w:p>
+    <w:p>
+      <w:pPr>
+        <w:jc w:val="both"/>
+        <w:rPr>
+          <w:sz w:val="24"/>
+          <w:szCs w:val="24"/>
+          <w:lang w:val="en-US"/>
+        </w:rPr>
+      </w:pPr>
+      <w:proofErr w:type="gramStart"/>
+      <w:r>
+        <w:rPr>
+          <w:sz w:val="24"/>
+          <w:szCs w:val="24"/>
+          <w:lang w:val="en-US"/>
+        </w:rPr>
+        <w:t>alter</w:t>
+      </w:r>
+      <w:proofErr w:type="gramEnd"/>
+      <w:r>
+        <w:rPr>
+          <w:sz w:val="24"/>
+          <w:szCs w:val="24"/>
+          <w:lang w:val="en-US"/>
+        </w:rPr>
+        <w:t xml:space="preserve"> table </w:t>
+      </w:r>
+      <w:proofErr w:type="spellStart"/>
+      <w:r>
+        <w:rPr>
+          <w:sz w:val="24"/>
+          <w:szCs w:val="24"/>
+          <w:lang w:val="en-US"/>
+        </w:rPr>
+        <w:t>ArticuloPedido</w:t>
+      </w:r>
+      <w:proofErr w:type="spellEnd"/>
+    </w:p>
+    <w:p>
+      <w:pPr>
+        <w:jc w:val="both"/>
+        <w:rPr>
+          <w:sz w:val="24"/>
+          <w:szCs w:val="24"/>
+          <w:lang w:val="en-US"/>
+        </w:rPr>
+      </w:pPr>
+      <w:proofErr w:type="gramStart"/>
+      <w:r>
+        <w:rPr>
+          <w:sz w:val="24"/>
+          <w:szCs w:val="24"/>
+          <w:lang w:val="en-US"/>
+        </w:rPr>
+        <w:t>add</w:t>
+      </w:r>
+      <w:proofErr w:type="gramEnd"/>
+      <w:r>
+        <w:rPr>
+          <w:sz w:val="24"/>
+          <w:szCs w:val="24"/>
+          <w:lang w:val="en-US"/>
+        </w:rPr>
+        <w:t xml:space="preserve"> constraint foreign key (</w:t>
+      </w:r>
+      <w:proofErr w:type="spellStart"/>
+      <w:r>
+        <w:rPr>
+          <w:sz w:val="24"/>
+          <w:szCs w:val="24"/>
+          <w:lang w:val="en-US"/>
+        </w:rPr>
+        <w:t>Idarticulo</w:t>
+      </w:r>
+      <w:proofErr w:type="spellEnd"/>
+      <w:r>
+        <w:rPr>
+          <w:sz w:val="24"/>
+          <w:szCs w:val="24"/>
+          <w:lang w:val="en-US"/>
+        </w:rPr>
+        <w:t xml:space="preserve">) references </w:t>
+      </w:r>
+      <w:proofErr w:type="spellStart"/>
+      <w:r>
+        <w:rPr>
+          <w:sz w:val="24"/>
+          <w:szCs w:val="24"/>
+          <w:lang w:val="en-US"/>
+        </w:rPr>
+        <w:t>Articulo</w:t>
+      </w:r>
+      <w:proofErr w:type="spellEnd"/>
+      <w:r>
+        <w:rPr>
+          <w:sz w:val="24"/>
+          <w:szCs w:val="24"/>
+          <w:lang w:val="en-US"/>
+        </w:rPr>
+        <w:t xml:space="preserve"> (</w:t>
+      </w:r>
+      <w:proofErr w:type="spellStart"/>
+      <w:r>
+        <w:rPr>
+          <w:sz w:val="24"/>
+          <w:szCs w:val="24"/>
+          <w:lang w:val="en-US"/>
+        </w:rPr>
+        <w:t>Idarticulo</w:t>
+      </w:r>
+      <w:proofErr w:type="spellEnd"/>
+      <w:r>
+        <w:rPr>
+          <w:sz w:val="24"/>
+          <w:szCs w:val="24"/>
+          <w:lang w:val="en-US"/>
+        </w:rPr>
+        <w:t>)</w:t>
+      </w:r>
+    </w:p>
+    <w:p>
+      <w:pPr>
+        <w:jc w:val="both"/>
+        <w:rPr>
+          <w:sz w:val="24"/>
+          <w:szCs w:val="24"/>
+          <w:lang w:val="en-US"/>
+        </w:rPr>
+      </w:pPr>
+      <w:proofErr w:type="gramStart"/>
+      <w:r>
+        <w:rPr>
+          <w:sz w:val="24"/>
+          <w:szCs w:val="24"/>
+          <w:lang w:val="en-US"/>
+        </w:rPr>
+        <w:t>on</w:t>
+      </w:r>
+      <w:proofErr w:type="gramEnd"/>
+      <w:r>
+        <w:rPr>
+          <w:sz w:val="24"/>
+          <w:szCs w:val="24"/>
+          <w:lang w:val="en-US"/>
+        </w:rPr>
+        <w:t xml:space="preserve"> update cascade</w:t>
+      </w:r>
+    </w:p>
+    <w:p>
+      <w:pPr>
+        <w:jc w:val="both"/>
+        <w:rPr>
+          <w:sz w:val="24"/>
+          <w:szCs w:val="24"/>
+          <w:lang w:val="en-US"/>
+        </w:rPr>
+      </w:pPr>
+      <w:proofErr w:type="gramStart"/>
+      <w:r>
+        <w:rPr>
+          <w:sz w:val="24"/>
+          <w:szCs w:val="24"/>
+          <w:lang w:val="en-US"/>
+        </w:rPr>
+        <w:t>on</w:t>
+      </w:r>
+      <w:proofErr w:type="gramEnd"/>
+      <w:r>
+        <w:rPr>
+          <w:sz w:val="24"/>
+          <w:szCs w:val="24"/>
+          <w:lang w:val="en-US"/>
+        </w:rPr>
+        <w:t xml:space="preserve"> delete cascade</w:t>
+      </w:r>
+    </w:p>
+    <w:p>
+      <w:pPr>
+        <w:jc w:val="both"/>
+        <w:rPr>
+          <w:sz w:val="24"/>
+          <w:szCs w:val="24"/>
+        </w:rPr>
+      </w:pPr>
+      <w:r>
+        <w:rPr>
+          <w:sz w:val="24"/>
+          <w:szCs w:val="24"/>
+        </w:rPr>
+        <w:t>;</w:t>
+      </w:r>
+    </w:p>
+    <w:p>
+      <w:pPr>
+        <w:jc w:val="both"/>
+        <w:rPr>
+          <w:sz w:val="24"/>
+          <w:szCs w:val="24"/>
+        </w:rPr>
+      </w:pPr>
+    </w:p>
+    <w:p>
+      <w:pPr>
+        <w:jc w:val="both"/>
+        <w:rPr>
+          <w:sz w:val="24"/>
+          <w:szCs w:val="24"/>
+        </w:rPr>
+      </w:pPr>
+      <w:proofErr w:type="gramStart"/>
+      <w:r>
+        <w:rPr>
+          <w:sz w:val="24"/>
+          <w:szCs w:val="24"/>
+        </w:rPr>
+        <w:t>alter</w:t>
+      </w:r>
+      <w:proofErr w:type="gramEnd"/>
+      <w:r>
+        <w:rPr>
+          <w:sz w:val="24"/>
+          <w:szCs w:val="24"/>
+        </w:rPr>
+        <w:t xml:space="preserve"> </w:t>
+      </w:r>
+      <w:proofErr w:type="spellStart"/>
+      <w:r>
+        <w:rPr>
+          <w:sz w:val="24"/>
+          <w:szCs w:val="24"/>
+        </w:rPr>
+        <w:t>table</w:t>
+      </w:r>
+      <w:proofErr w:type="spellEnd"/>
+      <w:r>
+        <w:rPr>
+          <w:sz w:val="24"/>
+          <w:szCs w:val="24"/>
+        </w:rPr>
+        <w:t xml:space="preserve"> Pedido</w:t>
+      </w:r>
+    </w:p>
+    <w:p>
+      <w:pPr>
+        <w:jc w:val="both"/>
+        <w:rPr>
+          <w:sz w:val="24"/>
+          <w:szCs w:val="24"/>
+        </w:rPr>
+      </w:pPr>
+      <w:proofErr w:type="spellStart"/>
+      <w:proofErr w:type="gramStart"/>
+      <w:r>
+        <w:rPr>
+          <w:sz w:val="24"/>
+          <w:szCs w:val="24"/>
+        </w:rPr>
+        <w:t>add</w:t>
+      </w:r>
+      <w:proofErr w:type="spellEnd"/>
+      <w:proofErr w:type="gramEnd"/>
+      <w:r>
+        <w:rPr>
+          <w:sz w:val="24"/>
+          <w:szCs w:val="24"/>
+        </w:rPr>
+        <w:t xml:space="preserve"> </w:t>
+      </w:r>
+      <w:proofErr w:type="spellStart"/>
+      <w:r>
+        <w:rPr>
+          <w:sz w:val="24"/>
+          <w:szCs w:val="24"/>
+        </w:rPr>
+        <w:t>constraint</w:t>
+      </w:r>
+      <w:proofErr w:type="spellEnd"/>
+      <w:r>
+        <w:rPr>
+          <w:sz w:val="24"/>
+          <w:szCs w:val="24"/>
+        </w:rPr>
+        <w:t xml:space="preserve"> </w:t>
+      </w:r>
+      <w:proofErr w:type="spellStart"/>
+      <w:r>
+        <w:rPr>
+          <w:sz w:val="24"/>
+          <w:szCs w:val="24"/>
+        </w:rPr>
+        <w:t>foreign</w:t>
+      </w:r>
+      <w:proofErr w:type="spellEnd"/>
+      <w:r>
+        <w:rPr>
+          <w:sz w:val="24"/>
+          <w:szCs w:val="24"/>
+        </w:rPr>
+        <w:t xml:space="preserve"> </w:t>
+      </w:r>
+      <w:proofErr w:type="spellStart"/>
+      <w:r>
+        <w:rPr>
+          <w:sz w:val="24"/>
+          <w:szCs w:val="24"/>
+        </w:rPr>
+        <w:t>key</w:t>
+      </w:r>
+      <w:proofErr w:type="spellEnd"/>
+      <w:r>
+        <w:rPr>
+          <w:sz w:val="24"/>
+          <w:szCs w:val="24"/>
+        </w:rPr>
+        <w:t xml:space="preserve"> (</w:t>
+      </w:r>
+      <w:proofErr w:type="spellStart"/>
+      <w:r>
+        <w:rPr>
+          <w:sz w:val="24"/>
+          <w:szCs w:val="24"/>
+        </w:rPr>
+        <w:t>Idpedido</w:t>
+      </w:r>
+      <w:proofErr w:type="spellEnd"/>
+      <w:r>
+        <w:rPr>
+          <w:sz w:val="24"/>
+          <w:szCs w:val="24"/>
+        </w:rPr>
+        <w:t xml:space="preserve">) </w:t>
+      </w:r>
+      <w:proofErr w:type="spellStart"/>
+      <w:r>
+        <w:rPr>
+          <w:sz w:val="24"/>
+          <w:szCs w:val="24"/>
+        </w:rPr>
+        <w:t>references</w:t>
+      </w:r>
+      <w:proofErr w:type="spellEnd"/>
+      <w:r>
+        <w:rPr>
+          <w:sz w:val="24"/>
+          <w:szCs w:val="24"/>
+        </w:rPr>
+        <w:t xml:space="preserve"> Pedido(</w:t>
+      </w:r>
+      <w:proofErr w:type="spellStart"/>
+      <w:r>
+        <w:rPr>
+          <w:sz w:val="24"/>
+          <w:szCs w:val="24"/>
+        </w:rPr>
+        <w:t>Idpedido</w:t>
+      </w:r>
+      <w:proofErr w:type="spellEnd"/>
+      <w:r>
+        <w:rPr>
+          <w:sz w:val="24"/>
+          <w:szCs w:val="24"/>
+        </w:rPr>
+        <w:t>)</w:t>
+      </w:r>
+    </w:p>
+    <w:p>
+      <w:pPr>
+        <w:jc w:val="both"/>
+        <w:rPr>
+          <w:sz w:val="24"/>
+          <w:szCs w:val="24"/>
+        </w:rPr>
+      </w:pPr>
+      <w:proofErr w:type="spellStart"/>
+      <w:proofErr w:type="gramStart"/>
+      <w:r>
+        <w:rPr>
+          <w:sz w:val="24"/>
+          <w:szCs w:val="24"/>
+        </w:rPr>
+        <w:t>on</w:t>
+      </w:r>
+      <w:proofErr w:type="spellEnd"/>
+      <w:proofErr w:type="gramEnd"/>
+      <w:r>
+        <w:rPr>
+          <w:sz w:val="24"/>
+          <w:szCs w:val="24"/>
+        </w:rPr>
+        <w:t xml:space="preserve"> </w:t>
+      </w:r>
+      <w:proofErr w:type="spellStart"/>
+      <w:r>
+        <w:rPr>
+          <w:sz w:val="24"/>
+          <w:szCs w:val="24"/>
+        </w:rPr>
+        <w:t>update</w:t>
+      </w:r>
+      <w:proofErr w:type="spellEnd"/>
+      <w:r>
+        <w:rPr>
+          <w:sz w:val="24"/>
+          <w:szCs w:val="24"/>
+        </w:rPr>
+        <w:t xml:space="preserve"> </w:t>
+      </w:r>
+      <w:proofErr w:type="spellStart"/>
+      <w:r>
+        <w:rPr>
+          <w:sz w:val="24"/>
+          <w:szCs w:val="24"/>
+        </w:rPr>
+        <w:t>cascade</w:t>
+      </w:r>
+      <w:proofErr w:type="spellEnd"/>
+    </w:p>
+    <w:p>
+      <w:pPr>
+        <w:jc w:val="both"/>
+        <w:rPr>
+          <w:sz w:val="24"/>
+          <w:szCs w:val="24"/>
+        </w:rPr>
+      </w:pPr>
+      <w:proofErr w:type="spellStart"/>
+      <w:proofErr w:type="gramStart"/>
+      <w:r>
+        <w:rPr>
+          <w:sz w:val="24"/>
+          <w:szCs w:val="24"/>
+        </w:rPr>
+        <w:t>on</w:t>
+      </w:r>
+      <w:proofErr w:type="spellEnd"/>
+      <w:proofErr w:type="gramEnd"/>
+      <w:r>
+        <w:rPr>
+          <w:sz w:val="24"/>
+          <w:szCs w:val="24"/>
+        </w:rPr>
+        <w:t xml:space="preserve"> </w:t>
+      </w:r>
+      <w:proofErr w:type="spellStart"/>
+      <w:r>
+        <w:rPr>
+          <w:sz w:val="24"/>
+          <w:szCs w:val="24"/>
+        </w:rPr>
+        <w:t>delete</w:t>
+      </w:r>
+      <w:proofErr w:type="spellEnd"/>
+      <w:r>
+        <w:rPr>
+          <w:sz w:val="24"/>
+          <w:szCs w:val="24"/>
+        </w:rPr>
+        <w:t xml:space="preserve"> </w:t>
+      </w:r>
+      <w:proofErr w:type="spellStart"/>
+      <w:r>
+        <w:rPr>
+          <w:sz w:val="24"/>
+          <w:szCs w:val="24"/>
+        </w:rPr>
+        <w:t>cascade</w:t>
+      </w:r>
+      <w:proofErr w:type="spellEnd"/>
+    </w:p>
+    <w:p>
+      <w:pPr>
+        <w:jc w:val="both"/>
+        <w:rPr>
+          <w:sz w:val="24"/>
+          <w:szCs w:val="24"/>
+        </w:rPr>
+      </w:pPr>
+      <w:r>
+        <w:rPr>
+          <w:sz w:val="24"/>
+          <w:szCs w:val="24"/>
+        </w:rPr>
+        <w:t>;</w:t>
+      </w:r>
     </w:p>
     <w:sectPr>
       <w:pgSz w:w="12240" w:h="15840"/>
@@ -4010,7 +7711,7 @@
 </file>
 
 <file path=word/numbering.xml><?xml version="1.0" encoding="utf-8"?>
-<w:numbering xmlns:wpc="http://schemas.microsoft.com/office/word/2010/wordprocessingCanvas" xmlns:mc="http://schemas.openxmlformats.org/markup-compatibility/2006" xmlns:o="urn:schemas-microsoft-com:office:office" xmlns:r="http://schemas.openxmlformats.org/officeDocument/2006/relationships" xmlns:m="http://schemas.openxmlformats.org/officeDocument/2006/math" xmlns:v="urn:schemas-microsoft-com:vml" xmlns:wp14="http://schemas.microsoft.com/office/word/2010/wordprocessingDrawing" xmlns:wp="http://schemas.openxmlformats.org/drawingml/2006/wordprocessingDrawing" xmlns:w10="urn:schemas-microsoft-com:office:word" xmlns:w="http://schemas.openxmlformats.org/wordprocessingml/2006/main" xmlns:w14="http://schemas.microsoft.com/office/word/2010/wordml" xmlns:wpg="http://schemas.microsoft.com/office/word/2010/wordprocessingGroup" xmlns:wpi="http://schemas.microsoft.com/office/word/2010/wordprocessingInk" xmlns:wne="http://schemas.microsoft.com/office/word/2006/wordml" xmlns:wps="http://schemas.microsoft.com/office/word/2010/wordprocessingShape" mc:Ignorable="w14 wp14">
+<w:numbering xmlns:wpc="http://schemas.microsoft.com/office/word/2010/wordprocessingCanvas" xmlns:mc="http://schemas.openxmlformats.org/markup-compatibility/2006" xmlns:o="urn:schemas-microsoft-com:office:office" xmlns:r="http://schemas.openxmlformats.org/officeDocument/2006/relationships" xmlns:m="http://schemas.openxmlformats.org/officeDocument/2006/math" xmlns:v="urn:schemas-microsoft-com:vml" xmlns:wp14="http://schemas.microsoft.com/office/word/2010/wordprocessingDrawing" xmlns:wp="http://schemas.openxmlformats.org/drawingml/2006/wordprocessingDrawing" xmlns:w10="urn:schemas-microsoft-com:office:word" xmlns:w="http://schemas.openxmlformats.org/wordprocessingml/2006/main" xmlns:w14="http://schemas.microsoft.com/office/word/2010/wordml" xmlns:w15="http://schemas.microsoft.com/office/word/2012/wordml" xmlns:wpg="http://schemas.microsoft.com/office/word/2010/wordprocessingGroup" xmlns:wpi="http://schemas.microsoft.com/office/word/2010/wordprocessingInk" xmlns:wne="http://schemas.microsoft.com/office/word/2006/wordml" xmlns:wps="http://schemas.microsoft.com/office/word/2010/wordprocessingShape" mc:Ignorable="w14 w15 wp14">
   <w:abstractNum w:abstractNumId="0">
     <w:nsid w:val="16D63D7D"/>
     <w:multiLevelType w:val="hybridMultilevel"/>
@@ -4631,7 +8332,7 @@
 </file>
 
 <file path=word/styles.xml><?xml version="1.0" encoding="utf-8"?>
-<w:styles xmlns:mc="http://schemas.openxmlformats.org/markup-compatibility/2006" xmlns:r="http://schemas.openxmlformats.org/officeDocument/2006/relationships" xmlns:w="http://schemas.openxmlformats.org/wordprocessingml/2006/main" xmlns:w14="http://schemas.microsoft.com/office/word/2010/wordml" mc:Ignorable="w14">
+<w:styles xmlns:mc="http://schemas.openxmlformats.org/markup-compatibility/2006" xmlns:r="http://schemas.openxmlformats.org/officeDocument/2006/relationships" xmlns:w="http://schemas.openxmlformats.org/wordprocessingml/2006/main" xmlns:w14="http://schemas.microsoft.com/office/word/2010/wordml" xmlns:w15="http://schemas.microsoft.com/office/word/2012/wordml" mc:Ignorable="w14 w15">
   <w:docDefaults>
     <w:rPrDefault>
       <w:rPr>
@@ -4647,345 +8348,378 @@
       </w:pPr>
     </w:pPrDefault>
   </w:docDefaults>
-  <w:latentStyles w:defLockedState="0" w:defUIPriority="99" w:defSemiHidden="1" w:defUnhideWhenUsed="1" w:defQFormat="0" w:count="267">
-    <w:lsdException w:name="Normal" w:semiHidden="0" w:uiPriority="0" w:unhideWhenUsed="0" w:qFormat="1"/>
-    <w:lsdException w:name="heading 1" w:semiHidden="0" w:uiPriority="9" w:unhideWhenUsed="0" w:qFormat="1"/>
-    <w:lsdException w:name="heading 2" w:uiPriority="9" w:qFormat="1"/>
-    <w:lsdException w:name="heading 3" w:uiPriority="9" w:qFormat="1"/>
-    <w:lsdException w:name="heading 4" w:uiPriority="9" w:qFormat="1"/>
-    <w:lsdException w:name="heading 5" w:uiPriority="9" w:qFormat="1"/>
-    <w:lsdException w:name="heading 6" w:uiPriority="9" w:qFormat="1"/>
-    <w:lsdException w:name="heading 7" w:uiPriority="9" w:qFormat="1"/>
-    <w:lsdException w:name="heading 8" w:uiPriority="9" w:qFormat="1"/>
-    <w:lsdException w:name="heading 9" w:uiPriority="9" w:qFormat="1"/>
-    <w:lsdException w:name="toc 1" w:uiPriority="39"/>
-    <w:lsdException w:name="toc 2" w:uiPriority="39"/>
-    <w:lsdException w:name="toc 3" w:uiPriority="39"/>
-    <w:lsdException w:name="toc 4" w:uiPriority="39"/>
-    <w:lsdException w:name="toc 5" w:uiPriority="39"/>
-    <w:lsdException w:name="toc 6" w:uiPriority="39"/>
-    <w:lsdException w:name="toc 7" w:uiPriority="39"/>
-    <w:lsdException w:name="toc 8" w:uiPriority="39"/>
-    <w:lsdException w:name="toc 9" w:uiPriority="39"/>
-    <w:lsdException w:name="caption" w:uiPriority="35" w:qFormat="1"/>
-    <w:lsdException w:name="Title" w:semiHidden="0" w:uiPriority="10" w:unhideWhenUsed="0" w:qFormat="1"/>
-    <w:lsdException w:name="Default Paragraph Font" w:uiPriority="1"/>
-    <w:lsdException w:name="Subtitle" w:semiHidden="0" w:uiPriority="11" w:unhideWhenUsed="0" w:qFormat="1"/>
-    <w:lsdException w:name="Strong" w:semiHidden="0" w:uiPriority="22" w:unhideWhenUsed="0" w:qFormat="1"/>
-    <w:lsdException w:name="Emphasis" w:semiHidden="0" w:uiPriority="20" w:unhideWhenUsed="0" w:qFormat="1"/>
-    <w:lsdException w:name="Table Grid" w:semiHidden="0" w:uiPriority="39" w:unhideWhenUsed="0"/>
-    <w:lsdException w:name="Placeholder Text" w:unhideWhenUsed="0"/>
-    <w:lsdException w:name="No Spacing" w:semiHidden="0" w:uiPriority="1" w:unhideWhenUsed="0" w:qFormat="1"/>
-    <w:lsdException w:name="Light Shading" w:semiHidden="0" w:uiPriority="60" w:unhideWhenUsed="0"/>
-    <w:lsdException w:name="Light List" w:semiHidden="0" w:uiPriority="61" w:unhideWhenUsed="0"/>
-    <w:lsdException w:name="Light Grid" w:semiHidden="0" w:uiPriority="62" w:unhideWhenUsed="0"/>
-    <w:lsdException w:name="Medium Shading 1" w:semiHidden="0" w:uiPriority="63" w:unhideWhenUsed="0"/>
-    <w:lsdException w:name="Medium Shading 2" w:semiHidden="0" w:uiPriority="64" w:unhideWhenUsed="0"/>
-    <w:lsdException w:name="Medium List 1" w:semiHidden="0" w:uiPriority="65" w:unhideWhenUsed="0"/>
-    <w:lsdException w:name="Medium List 2" w:semiHidden="0" w:uiPriority="66" w:unhideWhenUsed="0"/>
-    <w:lsdException w:name="Medium Grid 1" w:semiHidden="0" w:uiPriority="67" w:unhideWhenUsed="0"/>
-    <w:lsdException w:name="Medium Grid 2" w:semiHidden="0" w:uiPriority="68" w:unhideWhenUsed="0"/>
-    <w:lsdException w:name="Medium Grid 3" w:semiHidden="0" w:uiPriority="69" w:unhideWhenUsed="0"/>
-    <w:lsdException w:name="Dark List" w:semiHidden="0" w:uiPriority="70" w:unhideWhenUsed="0"/>
-    <w:lsdException w:name="Colorful Shading" w:semiHidden="0" w:uiPriority="71" w:unhideWhenUsed="0"/>
-    <w:lsdException w:name="Colorful List" w:semiHidden="0" w:uiPriority="72" w:unhideWhenUsed="0"/>
-    <w:lsdException w:name="Colorful Grid" w:semiHidden="0" w:uiPriority="73" w:unhideWhenUsed="0"/>
-    <w:lsdException w:name="Light Shading Accent 1" w:semiHidden="0" w:uiPriority="60" w:unhideWhenUsed="0"/>
-    <w:lsdException w:name="Light List Accent 1" w:semiHidden="0" w:uiPriority="61" w:unhideWhenUsed="0"/>
-    <w:lsdException w:name="Light Grid Accent 1" w:semiHidden="0" w:uiPriority="62" w:unhideWhenUsed="0"/>
-    <w:lsdException w:name="Medium Shading 1 Accent 1" w:semiHidden="0" w:uiPriority="63" w:unhideWhenUsed="0"/>
-    <w:lsdException w:name="Medium Shading 2 Accent 1" w:semiHidden="0" w:uiPriority="64" w:unhideWhenUsed="0"/>
-    <w:lsdException w:name="Medium List 1 Accent 1" w:semiHidden="0" w:uiPriority="65" w:unhideWhenUsed="0"/>
-    <w:lsdException w:name="Revision" w:unhideWhenUsed="0"/>
-    <w:lsdException w:name="List Paragraph" w:semiHidden="0" w:uiPriority="34" w:unhideWhenUsed="0" w:qFormat="1"/>
-    <w:lsdException w:name="Quote" w:semiHidden="0" w:uiPriority="29" w:unhideWhenUsed="0" w:qFormat="1"/>
-    <w:lsdException w:name="Intense Quote" w:semiHidden="0" w:uiPriority="30" w:unhideWhenUsed="0" w:qFormat="1"/>
-    <w:lsdException w:name="Medium List 2 Accent 1" w:semiHidden="0" w:uiPriority="66" w:unhideWhenUsed="0"/>
-    <w:lsdException w:name="Medium Grid 1 Accent 1" w:semiHidden="0" w:uiPriority="67" w:unhideWhenUsed="0"/>
-    <w:lsdException w:name="Medium Grid 2 Accent 1" w:semiHidden="0" w:uiPriority="68" w:unhideWhenUsed="0"/>
-    <w:lsdException w:name="Medium Grid 3 Accent 1" w:semiHidden="0" w:uiPriority="69" w:unhideWhenUsed="0"/>
-    <w:lsdException w:name="Dark List Accent 1" w:semiHidden="0" w:uiPriority="70" w:unhideWhenUsed="0"/>
-    <w:lsdException w:name="Colorful Shading Accent 1" w:semiHidden="0" w:uiPriority="71" w:unhideWhenUsed="0"/>
-    <w:lsdException w:name="Colorful List Accent 1" w:semiHidden="0" w:uiPriority="72" w:unhideWhenUsed="0"/>
-    <w:lsdException w:name="Colorful Grid Accent 1" w:semiHidden="0" w:uiPriority="73" w:unhideWhenUsed="0"/>
-    <w:lsdException w:name="Light Shading Accent 2" w:semiHidden="0" w:uiPriority="60" w:unhideWhenUsed="0"/>
-    <w:lsdException w:name="Light List Accent 2" w:semiHidden="0" w:uiPriority="61" w:unhideWhenUsed="0"/>
-    <w:lsdException w:name="Light Grid Accent 2" w:semiHidden="0" w:uiPriority="62" w:unhideWhenUsed="0"/>
-    <w:lsdException w:name="Medium Shading 1 Accent 2" w:semiHidden="0" w:uiPriority="63" w:unhideWhenUsed="0"/>
-    <w:lsdException w:name="Medium Shading 2 Accent 2" w:semiHidden="0" w:uiPriority="64" w:unhideWhenUsed="0"/>
-    <w:lsdException w:name="Medium List 1 Accent 2" w:semiHidden="0" w:uiPriority="65" w:unhideWhenUsed="0"/>
-    <w:lsdException w:name="Medium List 2 Accent 2" w:semiHidden="0" w:uiPriority="66" w:unhideWhenUsed="0"/>
-    <w:lsdException w:name="Medium Grid 1 Accent 2" w:semiHidden="0" w:uiPriority="67" w:unhideWhenUsed="0"/>
-    <w:lsdException w:name="Medium Grid 2 Accent 2" w:semiHidden="0" w:uiPriority="68" w:unhideWhenUsed="0"/>
-    <w:lsdException w:name="Medium Grid 3 Accent 2" w:semiHidden="0" w:uiPriority="69" w:unhideWhenUsed="0"/>
-    <w:lsdException w:name="Dark List Accent 2" w:semiHidden="0" w:uiPriority="70" w:unhideWhenUsed="0"/>
-    <w:lsdException w:name="Colorful Shading Accent 2" w:semiHidden="0" w:uiPriority="71" w:unhideWhenUsed="0"/>
-    <w:lsdException w:name="Colorful List Accent 2" w:semiHidden="0" w:uiPriority="72" w:unhideWhenUsed="0"/>
-    <w:lsdException w:name="Colorful Grid Accent 2" w:semiHidden="0" w:uiPriority="73" w:unhideWhenUsed="0"/>
-    <w:lsdException w:name="Light Shading Accent 3" w:semiHidden="0" w:uiPriority="60" w:unhideWhenUsed="0"/>
-    <w:lsdException w:name="Light List Accent 3" w:semiHidden="0" w:uiPriority="61" w:unhideWhenUsed="0"/>
-    <w:lsdException w:name="Light Grid Accent 3" w:semiHidden="0" w:uiPriority="62" w:unhideWhenUsed="0"/>
-    <w:lsdException w:name="Medium Shading 1 Accent 3" w:semiHidden="0" w:uiPriority="63" w:unhideWhenUsed="0"/>
-    <w:lsdException w:name="Medium Shading 2 Accent 3" w:semiHidden="0" w:uiPriority="64" w:unhideWhenUsed="0"/>
-    <w:lsdException w:name="Medium List 1 Accent 3" w:semiHidden="0" w:uiPriority="65" w:unhideWhenUsed="0"/>
-    <w:lsdException w:name="Medium List 2 Accent 3" w:semiHidden="0" w:uiPriority="66" w:unhideWhenUsed="0"/>
-    <w:lsdException w:name="Medium Grid 1 Accent 3" w:semiHidden="0" w:uiPriority="67" w:unhideWhenUsed="0"/>
-    <w:lsdException w:name="Medium Grid 2 Accent 3" w:semiHidden="0" w:uiPriority="68" w:unhideWhenUsed="0"/>
-    <w:lsdException w:name="Medium Grid 3 Accent 3" w:semiHidden="0" w:uiPriority="69" w:unhideWhenUsed="0"/>
-    <w:lsdException w:name="Dark List Accent 3" w:semiHidden="0" w:uiPriority="70" w:unhideWhenUsed="0"/>
-    <w:lsdException w:name="Colorful Shading Accent 3" w:semiHidden="0" w:uiPriority="71" w:unhideWhenUsed="0"/>
-    <w:lsdException w:name="Colorful List Accent 3" w:semiHidden="0" w:uiPriority="72" w:unhideWhenUsed="0"/>
-    <w:lsdException w:name="Colorful Grid Accent 3" w:semiHidden="0" w:uiPriority="73" w:unhideWhenUsed="0"/>
-    <w:lsdException w:name="Light Shading Accent 4" w:semiHidden="0" w:uiPriority="60" w:unhideWhenUsed="0"/>
-    <w:lsdException w:name="Light List Accent 4" w:semiHidden="0" w:uiPriority="61" w:unhideWhenUsed="0"/>
-    <w:lsdException w:name="Light Grid Accent 4" w:semiHidden="0" w:uiPriority="62" w:unhideWhenUsed="0"/>
-    <w:lsdException w:name="Medium Shading 1 Accent 4" w:semiHidden="0" w:uiPriority="63" w:unhideWhenUsed="0"/>
-    <w:lsdException w:name="Medium Shading 2 Accent 4" w:semiHidden="0" w:uiPriority="64" w:unhideWhenUsed="0"/>
-    <w:lsdException w:name="Medium List 1 Accent 4" w:semiHidden="0" w:uiPriority="65" w:unhideWhenUsed="0"/>
-    <w:lsdException w:name="Medium List 2 Accent 4" w:semiHidden="0" w:uiPriority="66" w:unhideWhenUsed="0"/>
-    <w:lsdException w:name="Medium Grid 1 Accent 4" w:semiHidden="0" w:uiPriority="67" w:unhideWhenUsed="0"/>
-    <w:lsdException w:name="Medium Grid 2 Accent 4" w:semiHidden="0" w:uiPriority="68" w:unhideWhenUsed="0"/>
-    <w:lsdException w:name="Medium Grid 3 Accent 4" w:semiHidden="0" w:uiPriority="69" w:unhideWhenUsed="0"/>
-    <w:lsdException w:name="Dark List Accent 4" w:semiHidden="0" w:uiPriority="70" w:unhideWhenUsed="0"/>
-    <w:lsdException w:name="Colorful Shading Accent 4" w:semiHidden="0" w:uiPriority="71" w:unhideWhenUsed="0"/>
-    <w:lsdException w:name="Colorful List Accent 4" w:semiHidden="0" w:uiPriority="72" w:unhideWhenUsed="0"/>
-    <w:lsdException w:name="Colorful Grid Accent 4" w:semiHidden="0" w:uiPriority="73" w:unhideWhenUsed="0"/>
-    <w:lsdException w:name="Light Shading Accent 5" w:semiHidden="0" w:uiPriority="60" w:unhideWhenUsed="0"/>
-    <w:lsdException w:name="Light List Accent 5" w:semiHidden="0" w:uiPriority="61" w:unhideWhenUsed="0"/>
-    <w:lsdException w:name="Light Grid Accent 5" w:semiHidden="0" w:uiPriority="62" w:unhideWhenUsed="0"/>
-    <w:lsdException w:name="Medium Shading 1 Accent 5" w:semiHidden="0" w:uiPriority="63" w:unhideWhenUsed="0"/>
-    <w:lsdException w:name="Medium Shading 2 Accent 5" w:semiHidden="0" w:uiPriority="64" w:unhideWhenUsed="0"/>
-    <w:lsdException w:name="Medium List 1 Accent 5" w:semiHidden="0" w:uiPriority="65" w:unhideWhenUsed="0"/>
-    <w:lsdException w:name="Medium List 2 Accent 5" w:semiHidden="0" w:uiPriority="66" w:unhideWhenUsed="0"/>
-    <w:lsdException w:name="Medium Grid 1 Accent 5" w:semiHidden="0" w:uiPriority="67" w:unhideWhenUsed="0"/>
-    <w:lsdException w:name="Medium Grid 2 Accent 5" w:semiHidden="0" w:uiPriority="68" w:unhideWhenUsed="0"/>
-    <w:lsdException w:name="Medium Grid 3 Accent 5" w:semiHidden="0" w:uiPriority="69" w:unhideWhenUsed="0"/>
-    <w:lsdException w:name="Dark List Accent 5" w:semiHidden="0" w:uiPriority="70" w:unhideWhenUsed="0"/>
-    <w:lsdException w:name="Colorful Shading Accent 5" w:semiHidden="0" w:uiPriority="71" w:unhideWhenUsed="0"/>
-    <w:lsdException w:name="Colorful List Accent 5" w:semiHidden="0" w:uiPriority="72" w:unhideWhenUsed="0"/>
-    <w:lsdException w:name="Colorful Grid Accent 5" w:semiHidden="0" w:uiPriority="73" w:unhideWhenUsed="0"/>
-    <w:lsdException w:name="Light Shading Accent 6" w:semiHidden="0" w:uiPriority="60" w:unhideWhenUsed="0"/>
-    <w:lsdException w:name="Light List Accent 6" w:semiHidden="0" w:uiPriority="61" w:unhideWhenUsed="0"/>
-    <w:lsdException w:name="Light Grid Accent 6" w:semiHidden="0" w:uiPriority="62" w:unhideWhenUsed="0"/>
-    <w:lsdException w:name="Medium Shading 1 Accent 6" w:semiHidden="0" w:uiPriority="63" w:unhideWhenUsed="0"/>
-    <w:lsdException w:name="Medium Shading 2 Accent 6" w:semiHidden="0" w:uiPriority="64" w:unhideWhenUsed="0"/>
-    <w:lsdException w:name="Medium List 1 Accent 6" w:semiHidden="0" w:uiPriority="65" w:unhideWhenUsed="0"/>
-    <w:lsdException w:name="Medium List 2 Accent 6" w:semiHidden="0" w:uiPriority="66" w:unhideWhenUsed="0"/>
-    <w:lsdException w:name="Medium Grid 1 Accent 6" w:semiHidden="0" w:uiPriority="67" w:unhideWhenUsed="0"/>
-    <w:lsdException w:name="Medium Grid 2 Accent 6" w:semiHidden="0" w:uiPriority="68" w:unhideWhenUsed="0"/>
-    <w:lsdException w:name="Medium Grid 3 Accent 6" w:semiHidden="0" w:uiPriority="69" w:unhideWhenUsed="0"/>
-    <w:lsdException w:name="Dark List Accent 6" w:semiHidden="0" w:uiPriority="70" w:unhideWhenUsed="0"/>
-    <w:lsdException w:name="Colorful Shading Accent 6" w:semiHidden="0" w:uiPriority="71" w:unhideWhenUsed="0"/>
-    <w:lsdException w:name="Colorful List Accent 6" w:semiHidden="0" w:uiPriority="72" w:unhideWhenUsed="0"/>
-    <w:lsdException w:name="Colorful Grid Accent 6" w:semiHidden="0" w:uiPriority="73" w:unhideWhenUsed="0"/>
-    <w:lsdException w:name="Subtle Emphasis" w:semiHidden="0" w:uiPriority="19" w:unhideWhenUsed="0" w:qFormat="1"/>
-    <w:lsdException w:name="Intense Emphasis" w:semiHidden="0" w:uiPriority="21" w:unhideWhenUsed="0" w:qFormat="1"/>
-    <w:lsdException w:name="Subtle Reference" w:semiHidden="0" w:uiPriority="31" w:unhideWhenUsed="0" w:qFormat="1"/>
-    <w:lsdException w:name="Intense Reference" w:semiHidden="0" w:uiPriority="32" w:unhideWhenUsed="0" w:qFormat="1"/>
-    <w:lsdException w:name="Book Title" w:semiHidden="0" w:uiPriority="33" w:unhideWhenUsed="0" w:qFormat="1"/>
-    <w:lsdException w:name="Bibliography" w:uiPriority="37"/>
-    <w:lsdException w:name="TOC Heading" w:uiPriority="39" w:qFormat="1"/>
-  </w:latentStyles>
-  <w:style w:type="paragraph" w:default="1" w:styleId="Normal">
-    <w:name w:val="Normal"/>
-    <w:qFormat/>
-  </w:style>
-  <w:style w:type="character" w:default="1" w:styleId="Fuentedeprrafopredeter">
-    <w:name w:val="Default Paragraph Font"/>
-    <w:uiPriority w:val="1"/>
-    <w:semiHidden/>
-    <w:unhideWhenUsed/>
-  </w:style>
-  <w:style w:type="table" w:default="1" w:styleId="Tablanormal">
-    <w:name w:val="Normal Table"/>
-    <w:uiPriority w:val="99"/>
-    <w:semiHidden/>
-    <w:unhideWhenUsed/>
-    <w:tblPr>
-      <w:tblInd w:w="0" w:type="dxa"/>
-      <w:tblCellMar>
-        <w:top w:w="0" w:type="dxa"/>
-        <w:left w:w="108" w:type="dxa"/>
-        <w:bottom w:w="0" w:type="dxa"/>
-        <w:right w:w="108" w:type="dxa"/>
-      </w:tblCellMar>
-    </w:tblPr>
-  </w:style>
-  <w:style w:type="numbering" w:default="1" w:styleId="Sinlista">
-    <w:name w:val="No List"/>
-    <w:uiPriority w:val="99"/>
-    <w:semiHidden/>
-    <w:unhideWhenUsed/>
-  </w:style>
-  <w:style w:type="paragraph" w:styleId="Prrafodelista">
-    <w:name w:val="List Paragraph"/>
-    <w:basedOn w:val="Normal"/>
-    <w:uiPriority w:val="34"/>
-    <w:qFormat/>
-    <w:rsid w:val="00A927EF"/>
-    <w:pPr>
-      <w:ind w:left="720"/>
-      <w:contextualSpacing/>
-    </w:pPr>
-  </w:style>
-</w:styles>
-</file>
-
-<file path=word/stylesWithEffects.xml><?xml version="1.0" encoding="utf-8"?>
-<w:styles xmlns:wpc="http://schemas.microsoft.com/office/word/2010/wordprocessingCanvas" xmlns:mc="http://schemas.openxmlformats.org/markup-compatibility/2006" xmlns:o="urn:schemas-microsoft-com:office:office" xmlns:r="http://schemas.openxmlformats.org/officeDocument/2006/relationships" xmlns:m="http://schemas.openxmlformats.org/officeDocument/2006/math" xmlns:v="urn:schemas-microsoft-com:vml" xmlns:wp14="http://schemas.microsoft.com/office/word/2010/wordprocessingDrawing" xmlns:wp="http://schemas.openxmlformats.org/drawingml/2006/wordprocessingDrawing" xmlns:w10="urn:schemas-microsoft-com:office:word" xmlns:w="http://schemas.openxmlformats.org/wordprocessingml/2006/main" xmlns:w14="http://schemas.microsoft.com/office/word/2010/wordml" xmlns:wpg="http://schemas.microsoft.com/office/word/2010/wordprocessingGroup" xmlns:wpi="http://schemas.microsoft.com/office/word/2010/wordprocessingInk" xmlns:wne="http://schemas.microsoft.com/office/word/2006/wordml" xmlns:wps="http://schemas.microsoft.com/office/word/2010/wordprocessingShape" mc:Ignorable="w14 wp14">
-  <w:docDefaults>
-    <w:rPrDefault>
-      <w:rPr>
-        <w:rFonts w:asciiTheme="minorHAnsi" w:eastAsiaTheme="minorHAnsi" w:hAnsiTheme="minorHAnsi" w:cstheme="minorBidi"/>
-        <w:sz w:val="22"/>
-        <w:szCs w:val="22"/>
-        <w:lang w:val="es-PE" w:eastAsia="en-US" w:bidi="ar-SA"/>
-      </w:rPr>
-    </w:rPrDefault>
-    <w:pPrDefault>
-      <w:pPr>
-        <w:spacing w:after="160" w:line="259" w:lineRule="auto"/>
-      </w:pPr>
-    </w:pPrDefault>
-  </w:docDefaults>
-  <w:latentStyles w:defLockedState="0" w:defUIPriority="99" w:defSemiHidden="1" w:defUnhideWhenUsed="1" w:defQFormat="0" w:count="267">
-    <w:lsdException w:name="Normal" w:semiHidden="0" w:uiPriority="0" w:unhideWhenUsed="0" w:qFormat="1"/>
-    <w:lsdException w:name="heading 1" w:semiHidden="0" w:uiPriority="9" w:unhideWhenUsed="0" w:qFormat="1"/>
-    <w:lsdException w:name="heading 2" w:uiPriority="9" w:qFormat="1"/>
-    <w:lsdException w:name="heading 3" w:uiPriority="9" w:qFormat="1"/>
-    <w:lsdException w:name="heading 4" w:uiPriority="9" w:qFormat="1"/>
-    <w:lsdException w:name="heading 5" w:uiPriority="9" w:qFormat="1"/>
-    <w:lsdException w:name="heading 6" w:uiPriority="9" w:qFormat="1"/>
-    <w:lsdException w:name="heading 7" w:uiPriority="9" w:qFormat="1"/>
-    <w:lsdException w:name="heading 8" w:uiPriority="9" w:qFormat="1"/>
-    <w:lsdException w:name="heading 9" w:uiPriority="9" w:qFormat="1"/>
-    <w:lsdException w:name="toc 1" w:uiPriority="39"/>
-    <w:lsdException w:name="toc 2" w:uiPriority="39"/>
-    <w:lsdException w:name="toc 3" w:uiPriority="39"/>
-    <w:lsdException w:name="toc 4" w:uiPriority="39"/>
-    <w:lsdException w:name="toc 5" w:uiPriority="39"/>
-    <w:lsdException w:name="toc 6" w:uiPriority="39"/>
-    <w:lsdException w:name="toc 7" w:uiPriority="39"/>
-    <w:lsdException w:name="toc 8" w:uiPriority="39"/>
-    <w:lsdException w:name="toc 9" w:uiPriority="39"/>
-    <w:lsdException w:name="caption" w:uiPriority="35" w:qFormat="1"/>
-    <w:lsdException w:name="Title" w:semiHidden="0" w:uiPriority="10" w:unhideWhenUsed="0" w:qFormat="1"/>
-    <w:lsdException w:name="Default Paragraph Font" w:uiPriority="1"/>
-    <w:lsdException w:name="Subtitle" w:semiHidden="0" w:uiPriority="11" w:unhideWhenUsed="0" w:qFormat="1"/>
-    <w:lsdException w:name="Strong" w:semiHidden="0" w:uiPriority="22" w:unhideWhenUsed="0" w:qFormat="1"/>
-    <w:lsdException w:name="Emphasis" w:semiHidden="0" w:uiPriority="20" w:unhideWhenUsed="0" w:qFormat="1"/>
-    <w:lsdException w:name="Table Grid" w:semiHidden="0" w:uiPriority="39" w:unhideWhenUsed="0"/>
-    <w:lsdException w:name="Placeholder Text" w:unhideWhenUsed="0"/>
-    <w:lsdException w:name="No Spacing" w:semiHidden="0" w:uiPriority="1" w:unhideWhenUsed="0" w:qFormat="1"/>
-    <w:lsdException w:name="Light Shading" w:semiHidden="0" w:uiPriority="60" w:unhideWhenUsed="0"/>
-    <w:lsdException w:name="Light List" w:semiHidden="0" w:uiPriority="61" w:unhideWhenUsed="0"/>
-    <w:lsdException w:name="Light Grid" w:semiHidden="0" w:uiPriority="62" w:unhideWhenUsed="0"/>
-    <w:lsdException w:name="Medium Shading 1" w:semiHidden="0" w:uiPriority="63" w:unhideWhenUsed="0"/>
-    <w:lsdException w:name="Medium Shading 2" w:semiHidden="0" w:uiPriority="64" w:unhideWhenUsed="0"/>
-    <w:lsdException w:name="Medium List 1" w:semiHidden="0" w:uiPriority="65" w:unhideWhenUsed="0"/>
-    <w:lsdException w:name="Medium List 2" w:semiHidden="0" w:uiPriority="66" w:unhideWhenUsed="0"/>
-    <w:lsdException w:name="Medium Grid 1" w:semiHidden="0" w:uiPriority="67" w:unhideWhenUsed="0"/>
-    <w:lsdException w:name="Medium Grid 2" w:semiHidden="0" w:uiPriority="68" w:unhideWhenUsed="0"/>
-    <w:lsdException w:name="Medium Grid 3" w:semiHidden="0" w:uiPriority="69" w:unhideWhenUsed="0"/>
-    <w:lsdException w:name="Dark List" w:semiHidden="0" w:uiPriority="70" w:unhideWhenUsed="0"/>
-    <w:lsdException w:name="Colorful Shading" w:semiHidden="0" w:uiPriority="71" w:unhideWhenUsed="0"/>
-    <w:lsdException w:name="Colorful List" w:semiHidden="0" w:uiPriority="72" w:unhideWhenUsed="0"/>
-    <w:lsdException w:name="Colorful Grid" w:semiHidden="0" w:uiPriority="73" w:unhideWhenUsed="0"/>
-    <w:lsdException w:name="Light Shading Accent 1" w:semiHidden="0" w:uiPriority="60" w:unhideWhenUsed="0"/>
-    <w:lsdException w:name="Light List Accent 1" w:semiHidden="0" w:uiPriority="61" w:unhideWhenUsed="0"/>
-    <w:lsdException w:name="Light Grid Accent 1" w:semiHidden="0" w:uiPriority="62" w:unhideWhenUsed="0"/>
-    <w:lsdException w:name="Medium Shading 1 Accent 1" w:semiHidden="0" w:uiPriority="63" w:unhideWhenUsed="0"/>
-    <w:lsdException w:name="Medium Shading 2 Accent 1" w:semiHidden="0" w:uiPriority="64" w:unhideWhenUsed="0"/>
-    <w:lsdException w:name="Medium List 1 Accent 1" w:semiHidden="0" w:uiPriority="65" w:unhideWhenUsed="0"/>
-    <w:lsdException w:name="Revision" w:unhideWhenUsed="0"/>
-    <w:lsdException w:name="List Paragraph" w:semiHidden="0" w:uiPriority="34" w:unhideWhenUsed="0" w:qFormat="1"/>
-    <w:lsdException w:name="Quote" w:semiHidden="0" w:uiPriority="29" w:unhideWhenUsed="0" w:qFormat="1"/>
-    <w:lsdException w:name="Intense Quote" w:semiHidden="0" w:uiPriority="30" w:unhideWhenUsed="0" w:qFormat="1"/>
-    <w:lsdException w:name="Medium List 2 Accent 1" w:semiHidden="0" w:uiPriority="66" w:unhideWhenUsed="0"/>
-    <w:lsdException w:name="Medium Grid 1 Accent 1" w:semiHidden="0" w:uiPriority="67" w:unhideWhenUsed="0"/>
-    <w:lsdException w:name="Medium Grid 2 Accent 1" w:semiHidden="0" w:uiPriority="68" w:unhideWhenUsed="0"/>
-    <w:lsdException w:name="Medium Grid 3 Accent 1" w:semiHidden="0" w:uiPriority="69" w:unhideWhenUsed="0"/>
-    <w:lsdException w:name="Dark List Accent 1" w:semiHidden="0" w:uiPriority="70" w:unhideWhenUsed="0"/>
-    <w:lsdException w:name="Colorful Shading Accent 1" w:semiHidden="0" w:uiPriority="71" w:unhideWhenUsed="0"/>
-    <w:lsdException w:name="Colorful List Accent 1" w:semiHidden="0" w:uiPriority="72" w:unhideWhenUsed="0"/>
-    <w:lsdException w:name="Colorful Grid Accent 1" w:semiHidden="0" w:uiPriority="73" w:unhideWhenUsed="0"/>
-    <w:lsdException w:name="Light Shading Accent 2" w:semiHidden="0" w:uiPriority="60" w:unhideWhenUsed="0"/>
-    <w:lsdException w:name="Light List Accent 2" w:semiHidden="0" w:uiPriority="61" w:unhideWhenUsed="0"/>
-    <w:lsdException w:name="Light Grid Accent 2" w:semiHidden="0" w:uiPriority="62" w:unhideWhenUsed="0"/>
-    <w:lsdException w:name="Medium Shading 1 Accent 2" w:semiHidden="0" w:uiPriority="63" w:unhideWhenUsed="0"/>
-    <w:lsdException w:name="Medium Shading 2 Accent 2" w:semiHidden="0" w:uiPriority="64" w:unhideWhenUsed="0"/>
-    <w:lsdException w:name="Medium List 1 Accent 2" w:semiHidden="0" w:uiPriority="65" w:unhideWhenUsed="0"/>
-    <w:lsdException w:name="Medium List 2 Accent 2" w:semiHidden="0" w:uiPriority="66" w:unhideWhenUsed="0"/>
-    <w:lsdException w:name="Medium Grid 1 Accent 2" w:semiHidden="0" w:uiPriority="67" w:unhideWhenUsed="0"/>
-    <w:lsdException w:name="Medium Grid 2 Accent 2" w:semiHidden="0" w:uiPriority="68" w:unhideWhenUsed="0"/>
-    <w:lsdException w:name="Medium Grid 3 Accent 2" w:semiHidden="0" w:uiPriority="69" w:unhideWhenUsed="0"/>
-    <w:lsdException w:name="Dark List Accent 2" w:semiHidden="0" w:uiPriority="70" w:unhideWhenUsed="0"/>
-    <w:lsdException w:name="Colorful Shading Accent 2" w:semiHidden="0" w:uiPriority="71" w:unhideWhenUsed="0"/>
-    <w:lsdException w:name="Colorful List Accent 2" w:semiHidden="0" w:uiPriority="72" w:unhideWhenUsed="0"/>
-    <w:lsdException w:name="Colorful Grid Accent 2" w:semiHidden="0" w:uiPriority="73" w:unhideWhenUsed="0"/>
-    <w:lsdException w:name="Light Shading Accent 3" w:semiHidden="0" w:uiPriority="60" w:unhideWhenUsed="0"/>
-    <w:lsdException w:name="Light List Accent 3" w:semiHidden="0" w:uiPriority="61" w:unhideWhenUsed="0"/>
-    <w:lsdException w:name="Light Grid Accent 3" w:semiHidden="0" w:uiPriority="62" w:unhideWhenUsed="0"/>
-    <w:lsdException w:name="Medium Shading 1 Accent 3" w:semiHidden="0" w:uiPriority="63" w:unhideWhenUsed="0"/>
-    <w:lsdException w:name="Medium Shading 2 Accent 3" w:semiHidden="0" w:uiPriority="64" w:unhideWhenUsed="0"/>
-    <w:lsdException w:name="Medium List 1 Accent 3" w:semiHidden="0" w:uiPriority="65" w:unhideWhenUsed="0"/>
-    <w:lsdException w:name="Medium List 2 Accent 3" w:semiHidden="0" w:uiPriority="66" w:unhideWhenUsed="0"/>
-    <w:lsdException w:name="Medium Grid 1 Accent 3" w:semiHidden="0" w:uiPriority="67" w:unhideWhenUsed="0"/>
-    <w:lsdException w:name="Medium Grid 2 Accent 3" w:semiHidden="0" w:uiPriority="68" w:unhideWhenUsed="0"/>
-    <w:lsdException w:name="Medium Grid 3 Accent 3" w:semiHidden="0" w:uiPriority="69" w:unhideWhenUsed="0"/>
-    <w:lsdException w:name="Dark List Accent 3" w:semiHidden="0" w:uiPriority="70" w:unhideWhenUsed="0"/>
-    <w:lsdException w:name="Colorful Shading Accent 3" w:semiHidden="0" w:uiPriority="71" w:unhideWhenUsed="0"/>
-    <w:lsdException w:name="Colorful List Accent 3" w:semiHidden="0" w:uiPriority="72" w:unhideWhenUsed="0"/>
-    <w:lsdException w:name="Colorful Grid Accent 3" w:semiHidden="0" w:uiPriority="73" w:unhideWhenUsed="0"/>
-    <w:lsdException w:name="Light Shading Accent 4" w:semiHidden="0" w:uiPriority="60" w:unhideWhenUsed="0"/>
-    <w:lsdException w:name="Light List Accent 4" w:semiHidden="0" w:uiPriority="61" w:unhideWhenUsed="0"/>
-    <w:lsdException w:name="Light Grid Accent 4" w:semiHidden="0" w:uiPriority="62" w:unhideWhenUsed="0"/>
-    <w:lsdException w:name="Medium Shading 1 Accent 4" w:semiHidden="0" w:uiPriority="63" w:unhideWhenUsed="0"/>
-    <w:lsdException w:name="Medium Shading 2 Accent 4" w:semiHidden="0" w:uiPriority="64" w:unhideWhenUsed="0"/>
-    <w:lsdException w:name="Medium List 1 Accent 4" w:semiHidden="0" w:uiPriority="65" w:unhideWhenUsed="0"/>
-    <w:lsdException w:name="Medium List 2 Accent 4" w:semiHidden="0" w:uiPriority="66" w:unhideWhenUsed="0"/>
-    <w:lsdException w:name="Medium Grid 1 Accent 4" w:semiHidden="0" w:uiPriority="67" w:unhideWhenUsed="0"/>
-    <w:lsdException w:name="Medium Grid 2 Accent 4" w:semiHidden="0" w:uiPriority="68" w:unhideWhenUsed="0"/>
-    <w:lsdException w:name="Medium Grid 3 Accent 4" w:semiHidden="0" w:uiPriority="69" w:unhideWhenUsed="0"/>
-    <w:lsdException w:name="Dark List Accent 4" w:semiHidden="0" w:uiPriority="70" w:unhideWhenUsed="0"/>
-    <w:lsdException w:name="Colorful Shading Accent 4" w:semiHidden="0" w:uiPriority="71" w:unhideWhenUsed="0"/>
-    <w:lsdException w:name="Colorful List Accent 4" w:semiHidden="0" w:uiPriority="72" w:unhideWhenUsed="0"/>
-    <w:lsdException w:name="Colorful Grid Accent 4" w:semiHidden="0" w:uiPriority="73" w:unhideWhenUsed="0"/>
-    <w:lsdException w:name="Light Shading Accent 5" w:semiHidden="0" w:uiPriority="60" w:unhideWhenUsed="0"/>
-    <w:lsdException w:name="Light List Accent 5" w:semiHidden="0" w:uiPriority="61" w:unhideWhenUsed="0"/>
-    <w:lsdException w:name="Light Grid Accent 5" w:semiHidden="0" w:uiPriority="62" w:unhideWhenUsed="0"/>
-    <w:lsdException w:name="Medium Shading 1 Accent 5" w:semiHidden="0" w:uiPriority="63" w:unhideWhenUsed="0"/>
-    <w:lsdException w:name="Medium Shading 2 Accent 5" w:semiHidden="0" w:uiPriority="64" w:unhideWhenUsed="0"/>
-    <w:lsdException w:name="Medium List 1 Accent 5" w:semiHidden="0" w:uiPriority="65" w:unhideWhenUsed="0"/>
-    <w:lsdException w:name="Medium List 2 Accent 5" w:semiHidden="0" w:uiPriority="66" w:unhideWhenUsed="0"/>
-    <w:lsdException w:name="Medium Grid 1 Accent 5" w:semiHidden="0" w:uiPriority="67" w:unhideWhenUsed="0"/>
-    <w:lsdException w:name="Medium Grid 2 Accent 5" w:semiHidden="0" w:uiPriority="68" w:unhideWhenUsed="0"/>
-    <w:lsdException w:name="Medium Grid 3 Accent 5" w:semiHidden="0" w:uiPriority="69" w:unhideWhenUsed="0"/>
-    <w:lsdException w:name="Dark List Accent 5" w:semiHidden="0" w:uiPriority="70" w:unhideWhenUsed="0"/>
-    <w:lsdException w:name="Colorful Shading Accent 5" w:semiHidden="0" w:uiPriority="71" w:unhideWhenUsed="0"/>
-    <w:lsdException w:name="Colorful List Accent 5" w:semiHidden="0" w:uiPriority="72" w:unhideWhenUsed="0"/>
-    <w:lsdException w:name="Colorful Grid Accent 5" w:semiHidden="0" w:uiPriority="73" w:unhideWhenUsed="0"/>
-    <w:lsdException w:name="Light Shading Accent 6" w:semiHidden="0" w:uiPriority="60" w:unhideWhenUsed="0"/>
-    <w:lsdException w:name="Light List Accent 6" w:semiHidden="0" w:uiPriority="61" w:unhideWhenUsed="0"/>
-    <w:lsdException w:name="Light Grid Accent 6" w:semiHidden="0" w:uiPriority="62" w:unhideWhenUsed="0"/>
-    <w:lsdException w:name="Medium Shading 1 Accent 6" w:semiHidden="0" w:uiPriority="63" w:unhideWhenUsed="0"/>
-    <w:lsdException w:name="Medium Shading 2 Accent 6" w:semiHidden="0" w:uiPriority="64" w:unhideWhenUsed="0"/>
-    <w:lsdException w:name="Medium List 1 Accent 6" w:semiHidden="0" w:uiPriority="65" w:unhideWhenUsed="0"/>
-    <w:lsdException w:name="Medium List 2 Accent 6" w:semiHidden="0" w:uiPriority="66" w:unhideWhenUsed="0"/>
-    <w:lsdException w:name="Medium Grid 1 Accent 6" w:semiHidden="0" w:uiPriority="67" w:unhideWhenUsed="0"/>
-    <w:lsdException w:name="Medium Grid 2 Accent 6" w:semiHidden="0" w:uiPriority="68" w:unhideWhenUsed="0"/>
-    <w:lsdException w:name="Medium Grid 3 Accent 6" w:semiHidden="0" w:uiPriority="69" w:unhideWhenUsed="0"/>
-    <w:lsdException w:name="Dark List Accent 6" w:semiHidden="0" w:uiPriority="70" w:unhideWhenUsed="0"/>
-    <w:lsdException w:name="Colorful Shading Accent 6" w:semiHidden="0" w:uiPriority="71" w:unhideWhenUsed="0"/>
-    <w:lsdException w:name="Colorful List Accent 6" w:semiHidden="0" w:uiPriority="72" w:unhideWhenUsed="0"/>
-    <w:lsdException w:name="Colorful Grid Accent 6" w:semiHidden="0" w:uiPriority="73" w:unhideWhenUsed="0"/>
-    <w:lsdException w:name="Subtle Emphasis" w:semiHidden="0" w:uiPriority="19" w:unhideWhenUsed="0" w:qFormat="1"/>
-    <w:lsdException w:name="Intense Emphasis" w:semiHidden="0" w:uiPriority="21" w:unhideWhenUsed="0" w:qFormat="1"/>
-    <w:lsdException w:name="Subtle Reference" w:semiHidden="0" w:uiPriority="31" w:unhideWhenUsed="0" w:qFormat="1"/>
-    <w:lsdException w:name="Intense Reference" w:semiHidden="0" w:uiPriority="32" w:unhideWhenUsed="0" w:qFormat="1"/>
-    <w:lsdException w:name="Book Title" w:semiHidden="0" w:uiPriority="33" w:unhideWhenUsed="0" w:qFormat="1"/>
-    <w:lsdException w:name="Bibliography" w:uiPriority="37"/>
-    <w:lsdException w:name="TOC Heading" w:uiPriority="39" w:qFormat="1"/>
+  <w:latentStyles w:defLockedState="0" w:defUIPriority="99" w:defSemiHidden="0" w:defUnhideWhenUsed="0" w:defQFormat="0" w:count="371">
+    <w:lsdException w:name="Normal" w:uiPriority="0" w:qFormat="1"/>
+    <w:lsdException w:name="heading 1" w:uiPriority="9" w:qFormat="1"/>
+    <w:lsdException w:name="heading 2" w:semiHidden="1" w:uiPriority="9" w:unhideWhenUsed="1" w:qFormat="1"/>
+    <w:lsdException w:name="heading 3" w:semiHidden="1" w:uiPriority="9" w:unhideWhenUsed="1" w:qFormat="1"/>
+    <w:lsdException w:name="heading 4" w:semiHidden="1" w:uiPriority="9" w:unhideWhenUsed="1" w:qFormat="1"/>
+    <w:lsdException w:name="heading 5" w:semiHidden="1" w:uiPriority="9" w:unhideWhenUsed="1" w:qFormat="1"/>
+    <w:lsdException w:name="heading 6" w:semiHidden="1" w:uiPriority="9" w:unhideWhenUsed="1" w:qFormat="1"/>
+    <w:lsdException w:name="heading 7" w:semiHidden="1" w:uiPriority="9" w:unhideWhenUsed="1" w:qFormat="1"/>
+    <w:lsdException w:name="heading 8" w:semiHidden="1" w:uiPriority="9" w:unhideWhenUsed="1" w:qFormat="1"/>
+    <w:lsdException w:name="heading 9" w:semiHidden="1" w:uiPriority="9" w:unhideWhenUsed="1" w:qFormat="1"/>
+    <w:lsdException w:name="index 1" w:semiHidden="1" w:unhideWhenUsed="1"/>
+    <w:lsdException w:name="index 2" w:semiHidden="1" w:unhideWhenUsed="1"/>
+    <w:lsdException w:name="index 3" w:semiHidden="1" w:unhideWhenUsed="1"/>
+    <w:lsdException w:name="index 4" w:semiHidden="1" w:unhideWhenUsed="1"/>
+    <w:lsdException w:name="index 5" w:semiHidden="1" w:unhideWhenUsed="1"/>
+    <w:lsdException w:name="index 6" w:semiHidden="1" w:unhideWhenUsed="1"/>
+    <w:lsdException w:name="index 7" w:semiHidden="1" w:unhideWhenUsed="1"/>
+    <w:lsdException w:name="index 8" w:semiHidden="1" w:unhideWhenUsed="1"/>
+    <w:lsdException w:name="index 9" w:semiHidden="1" w:unhideWhenUsed="1"/>
+    <w:lsdException w:name="toc 1" w:semiHidden="1" w:uiPriority="39" w:unhideWhenUsed="1"/>
+    <w:lsdException w:name="toc 2" w:semiHidden="1" w:uiPriority="39" w:unhideWhenUsed="1"/>
+    <w:lsdException w:name="toc 3" w:semiHidden="1" w:uiPriority="39" w:unhideWhenUsed="1"/>
+    <w:lsdException w:name="toc 4" w:semiHidden="1" w:uiPriority="39" w:unhideWhenUsed="1"/>
+    <w:lsdException w:name="toc 5" w:semiHidden="1" w:uiPriority="39" w:unhideWhenUsed="1"/>
+    <w:lsdException w:name="toc 6" w:semiHidden="1" w:uiPriority="39" w:unhideWhenUsed="1"/>
+    <w:lsdException w:name="toc 7" w:semiHidden="1" w:uiPriority="39" w:unhideWhenUsed="1"/>
+    <w:lsdException w:name="toc 8" w:semiHidden="1" w:uiPriority="39" w:unhideWhenUsed="1"/>
+    <w:lsdException w:name="toc 9" w:semiHidden="1" w:uiPriority="39" w:unhideWhenUsed="1"/>
+    <w:lsdException w:name="Normal Indent" w:semiHidden="1" w:unhideWhenUsed="1"/>
+    <w:lsdException w:name="footnote text" w:semiHidden="1" w:unhideWhenUsed="1"/>
+    <w:lsdException w:name="annotation text" w:semiHidden="1" w:unhideWhenUsed="1"/>
+    <w:lsdException w:name="header" w:semiHidden="1" w:unhideWhenUsed="1"/>
+    <w:lsdException w:name="footer" w:semiHidden="1" w:unhideWhenUsed="1"/>
+    <w:lsdException w:name="index heading" w:semiHidden="1" w:unhideWhenUsed="1"/>
+    <w:lsdException w:name="caption" w:semiHidden="1" w:uiPriority="35" w:unhideWhenUsed="1" w:qFormat="1"/>
+    <w:lsdException w:name="table of figures" w:semiHidden="1" w:unhideWhenUsed="1"/>
+    <w:lsdException w:name="envelope address" w:semiHidden="1" w:unhideWhenUsed="1"/>
+    <w:lsdException w:name="envelope return" w:semiHidden="1" w:unhideWhenUsed="1"/>
+    <w:lsdException w:name="footnote reference" w:semiHidden="1" w:unhideWhenUsed="1"/>
+    <w:lsdException w:name="annotation reference" w:semiHidden="1" w:unhideWhenUsed="1"/>
+    <w:lsdException w:name="line number" w:semiHidden="1" w:unhideWhenUsed="1"/>
+    <w:lsdException w:name="page number" w:semiHidden="1" w:unhideWhenUsed="1"/>
+    <w:lsdException w:name="endnote reference" w:semiHidden="1" w:unhideWhenUsed="1"/>
+    <w:lsdException w:name="endnote text" w:semiHidden="1" w:unhideWhenUsed="1"/>
+    <w:lsdException w:name="table of authorities" w:semiHidden="1" w:unhideWhenUsed="1"/>
+    <w:lsdException w:name="macro" w:semiHidden="1" w:unhideWhenUsed="1"/>
+    <w:lsdException w:name="toa heading" w:semiHidden="1" w:unhideWhenUsed="1"/>
+    <w:lsdException w:name="List" w:semiHidden="1" w:unhideWhenUsed="1"/>
+    <w:lsdException w:name="List Bullet" w:semiHidden="1" w:unhideWhenUsed="1"/>
+    <w:lsdException w:name="List Number" w:semiHidden="1" w:unhideWhenUsed="1"/>
+    <w:lsdException w:name="List 2" w:semiHidden="1" w:unhideWhenUsed="1"/>
+    <w:lsdException w:name="List 3" w:semiHidden="1" w:unhideWhenUsed="1"/>
+    <w:lsdException w:name="List 4" w:semiHidden="1" w:unhideWhenUsed="1"/>
+    <w:lsdException w:name="List 5" w:semiHidden="1" w:unhideWhenUsed="1"/>
+    <w:lsdException w:name="List Bullet 2" w:semiHidden="1" w:unhideWhenUsed="1"/>
+    <w:lsdException w:name="List Bullet 3" w:semiHidden="1" w:unhideWhenUsed="1"/>
+    <w:lsdException w:name="List Bullet 4" w:semiHidden="1" w:unhideWhenUsed="1"/>
+    <w:lsdException w:name="List Bullet 5" w:semiHidden="1" w:unhideWhenUsed="1"/>
+    <w:lsdException w:name="List Number 2" w:semiHidden="1" w:unhideWhenUsed="1"/>
+    <w:lsdException w:name="List Number 3" w:semiHidden="1" w:unhideWhenUsed="1"/>
+    <w:lsdException w:name="List Number 4" w:semiHidden="1" w:unhideWhenUsed="1"/>
+    <w:lsdException w:name="List Number 5" w:semiHidden="1" w:unhideWhenUsed="1"/>
+    <w:lsdException w:name="Title" w:uiPriority="10" w:qFormat="1"/>
+    <w:lsdException w:name="Closing" w:semiHidden="1" w:unhideWhenUsed="1"/>
+    <w:lsdException w:name="Signature" w:semiHidden="1" w:unhideWhenUsed="1"/>
+    <w:lsdException w:name="Default Paragraph Font" w:semiHidden="1" w:uiPriority="1" w:unhideWhenUsed="1"/>
+    <w:lsdException w:name="Body Text" w:semiHidden="1" w:unhideWhenUsed="1"/>
+    <w:lsdException w:name="Body Text Indent" w:semiHidden="1" w:unhideWhenUsed="1"/>
+    <w:lsdException w:name="List Continue" w:semiHidden="1" w:unhideWhenUsed="1"/>
+    <w:lsdException w:name="List Continue 2" w:semiHidden="1" w:unhideWhenUsed="1"/>
+    <w:lsdException w:name="List Continue 3" w:semiHidden="1" w:unhideWhenUsed="1"/>
+    <w:lsdException w:name="List Continue 4" w:semiHidden="1" w:unhideWhenUsed="1"/>
+    <w:lsdException w:name="List Continue 5" w:semiHidden="1" w:unhideWhenUsed="1"/>
+    <w:lsdException w:name="Message Header" w:semiHidden="1" w:unhideWhenUsed="1"/>
+    <w:lsdException w:name="Subtitle" w:uiPriority="11" w:qFormat="1"/>
+    <w:lsdException w:name="Salutation" w:semiHidden="1" w:unhideWhenUsed="1"/>
+    <w:lsdException w:name="Date" w:semiHidden="1" w:unhideWhenUsed="1"/>
+    <w:lsdException w:name="Body Text First Indent" w:semiHidden="1" w:unhideWhenUsed="1"/>
+    <w:lsdException w:name="Body Text First Indent 2" w:semiHidden="1" w:unhideWhenUsed="1"/>
+    <w:lsdException w:name="Note Heading" w:semiHidden="1" w:unhideWhenUsed="1"/>
+    <w:lsdException w:name="Body Text 2" w:semiHidden="1" w:unhideWhenUsed="1"/>
+    <w:lsdException w:name="Body Text 3" w:semiHidden="1" w:unhideWhenUsed="1"/>
+    <w:lsdException w:name="Body Text Indent 2" w:semiHidden="1" w:unhideWhenUsed="1"/>
+    <w:lsdException w:name="Body Text Indent 3" w:semiHidden="1" w:unhideWhenUsed="1"/>
+    <w:lsdException w:name="Block Text" w:semiHidden="1" w:unhideWhenUsed="1"/>
+    <w:lsdException w:name="Hyperlink" w:semiHidden="1" w:unhideWhenUsed="1"/>
+    <w:lsdException w:name="FollowedHyperlink" w:semiHidden="1" w:unhideWhenUsed="1"/>
+    <w:lsdException w:name="Strong" w:uiPriority="22" w:qFormat="1"/>
+    <w:lsdException w:name="Emphasis" w:uiPriority="20" w:qFormat="1"/>
+    <w:lsdException w:name="Document Map" w:semiHidden="1" w:unhideWhenUsed="1"/>
+    <w:lsdException w:name="Plain Text" w:semiHidden="1" w:unhideWhenUsed="1"/>
+    <w:lsdException w:name="E-mail Signature" w:semiHidden="1" w:unhideWhenUsed="1"/>
+    <w:lsdException w:name="HTML Top of Form" w:semiHidden="1" w:unhideWhenUsed="1"/>
+    <w:lsdException w:name="HTML Bottom of Form" w:semiHidden="1" w:unhideWhenUsed="1"/>
+    <w:lsdException w:name="Normal (Web)" w:semiHidden="1" w:unhideWhenUsed="1"/>
+    <w:lsdException w:name="HTML Acronym" w:semiHidden="1" w:unhideWhenUsed="1"/>
+    <w:lsdException w:name="HTML Address" w:semiHidden="1" w:unhideWhenUsed="1"/>
+    <w:lsdException w:name="HTML Cite" w:semiHidden="1" w:unhideWhenUsed="1"/>
+    <w:lsdException w:name="HTML Code" w:semiHidden="1" w:unhideWhenUsed="1"/>
+    <w:lsdException w:name="HTML Definition" w:semiHidden="1" w:unhideWhenUsed="1"/>
+    <w:lsdException w:name="HTML Keyboard" w:semiHidden="1" w:unhideWhenUsed="1"/>
+    <w:lsdException w:name="HTML Preformatted" w:semiHidden="1" w:unhideWhenUsed="1"/>
+    <w:lsdException w:name="HTML Sample" w:semiHidden="1" w:unhideWhenUsed="1"/>
+    <w:lsdException w:name="HTML Typewriter" w:semiHidden="1" w:unhideWhenUsed="1"/>
+    <w:lsdException w:name="HTML Variable" w:semiHidden="1" w:unhideWhenUsed="1"/>
+    <w:lsdException w:name="Normal Table" w:semiHidden="1" w:unhideWhenUsed="1"/>
+    <w:lsdException w:name="annotation subject" w:semiHidden="1" w:unhideWhenUsed="1"/>
+    <w:lsdException w:name="No List" w:semiHidden="1" w:unhideWhenUsed="1"/>
+    <w:lsdException w:name="Outline List 1" w:semiHidden="1" w:unhideWhenUsed="1"/>
+    <w:lsdException w:name="Outline List 2" w:semiHidden="1" w:unhideWhenUsed="1"/>
+    <w:lsdException w:name="Outline List 3" w:semiHidden="1" w:unhideWhenUsed="1"/>
+    <w:lsdException w:name="Table Simple 1" w:semiHidden="1" w:unhideWhenUsed="1"/>
+    <w:lsdException w:name="Table Simple 2" w:semiHidden="1" w:unhideWhenUsed="1"/>
+    <w:lsdException w:name="Table Simple 3" w:semiHidden="1" w:unhideWhenUsed="1"/>
+    <w:lsdException w:name="Table Classic 1" w:semiHidden="1" w:unhideWhenUsed="1"/>
+    <w:lsdException w:name="Table Classic 2" w:semiHidden="1" w:unhideWhenUsed="1"/>
+    <w:lsdException w:name="Table Classic 3" w:semiHidden="1" w:unhideWhenUsed="1"/>
+    <w:lsdException w:name="Table Classic 4" w:semiHidden="1" w:unhideWhenUsed="1"/>
+    <w:lsdException w:name="Table Colorful 1" w:semiHidden="1" w:unhideWhenUsed="1"/>
+    <w:lsdException w:name="Table Colorful 2" w:semiHidden="1" w:unhideWhenUsed="1"/>
+    <w:lsdException w:name="Table Colorful 3" w:semiHidden="1" w:unhideWhenUsed="1"/>
+    <w:lsdException w:name="Table Columns 1" w:semiHidden="1" w:unhideWhenUsed="1"/>
+    <w:lsdException w:name="Table Columns 2" w:semiHidden="1" w:unhideWhenUsed="1"/>
+    <w:lsdException w:name="Table Columns 3" w:semiHidden="1" w:unhideWhenUsed="1"/>
+    <w:lsdException w:name="Table Columns 4" w:semiHidden="1" w:unhideWhenUsed="1"/>
+    <w:lsdException w:name="Table Columns 5" w:semiHidden="1" w:unhideWhenUsed="1"/>
+    <w:lsdException w:name="Table Grid 1" w:semiHidden="1" w:unhideWhenUsed="1"/>
+    <w:lsdException w:name="Table Grid 2" w:semiHidden="1" w:unhideWhenUsed="1"/>
+    <w:lsdException w:name="Table Grid 3" w:semiHidden="1" w:unhideWhenUsed="1"/>
+    <w:lsdException w:name="Table Grid 4" w:semiHidden="1" w:unhideWhenUsed="1"/>
+    <w:lsdException w:name="Table Grid 5" w:semiHidden="1" w:unhideWhenUsed="1"/>
+    <w:lsdException w:name="Table Grid 6" w:semiHidden="1" w:unhideWhenUsed="1"/>
+    <w:lsdException w:name="Table Grid 7" w:semiHidden="1" w:unhideWhenUsed="1"/>
+    <w:lsdException w:name="Table Grid 8" w:semiHidden="1" w:unhideWhenUsed="1"/>
+    <w:lsdException w:name="Table List 1" w:semiHidden="1" w:unhideWhenUsed="1"/>
+    <w:lsdException w:name="Table List 2" w:semiHidden="1" w:unhideWhenUsed="1"/>
+    <w:lsdException w:name="Table List 3" w:semiHidden="1" w:unhideWhenUsed="1"/>
+    <w:lsdException w:name="Table List 4" w:semiHidden="1" w:unhideWhenUsed="1"/>
+    <w:lsdException w:name="Table List 5" w:semiHidden="1" w:unhideWhenUsed="1"/>
+    <w:lsdException w:name="Table List 6" w:semiHidden="1" w:unhideWhenUsed="1"/>
+    <w:lsdException w:name="Table List 7" w:semiHidden="1" w:unhideWhenUsed="1"/>
+    <w:lsdException w:name="Table List 8" w:semiHidden="1" w:unhideWhenUsed="1"/>
+    <w:lsdException w:name="Table 3D effects 1" w:semiHidden="1" w:unhideWhenUsed="1"/>
+    <w:lsdException w:name="Table 3D effects 2" w:semiHidden="1" w:unhideWhenUsed="1"/>
+    <w:lsdException w:name="Table 3D effects 3" w:semiHidden="1" w:unhideWhenUsed="1"/>
+    <w:lsdException w:name="Table Contemporary" w:semiHidden="1" w:unhideWhenUsed="1"/>
+    <w:lsdException w:name="Table Elegant" w:semiHidden="1" w:unhideWhenUsed="1"/>
+    <w:lsdException w:name="Table Professional" w:semiHidden="1" w:unhideWhenUsed="1"/>
+    <w:lsdException w:name="Table Subtle 1" w:semiHidden="1" w:unhideWhenUsed="1"/>
+    <w:lsdException w:name="Table Subtle 2" w:semiHidden="1" w:unhideWhenUsed="1"/>
+    <w:lsdException w:name="Table Web 1" w:semiHidden="1" w:unhideWhenUsed="1"/>
+    <w:lsdException w:name="Table Web 2" w:semiHidden="1" w:unhideWhenUsed="1"/>
+    <w:lsdException w:name="Table Web 3" w:semiHidden="1" w:unhideWhenUsed="1"/>
+    <w:lsdException w:name="Balloon Text" w:semiHidden="1" w:unhideWhenUsed="1"/>
+    <w:lsdException w:name="Table Grid" w:uiPriority="39"/>
+    <w:lsdException w:name="Table Theme" w:semiHidden="1" w:unhideWhenUsed="1"/>
+    <w:lsdException w:name="Placeholder Text" w:semiHidden="1"/>
+    <w:lsdException w:name="No Spacing" w:uiPriority="1" w:qFormat="1"/>
+    <w:lsdException w:name="Light Shading" w:uiPriority="60"/>
+    <w:lsdException w:name="Light List" w:uiPriority="61"/>
+    <w:lsdException w:name="Light Grid" w:uiPriority="62"/>
+    <w:lsdException w:name="Medium Shading 1" w:uiPriority="63"/>
+    <w:lsdException w:name="Medium Shading 2" w:uiPriority="64"/>
+    <w:lsdException w:name="Medium List 1" w:uiPriority="65"/>
+    <w:lsdException w:name="Medium List 2" w:uiPriority="66"/>
+    <w:lsdException w:name="Medium Grid 1" w:uiPriority="67"/>
+    <w:lsdException w:name="Medium Grid 2" w:uiPriority="68"/>
+    <w:lsdException w:name="Medium Grid 3" w:uiPriority="69"/>
+    <w:lsdException w:name="Dark List" w:uiPriority="70"/>
+    <w:lsdException w:name="Colorful Shading" w:uiPriority="71"/>
+    <w:lsdException w:name="Colorful List" w:uiPriority="72"/>
+    <w:lsdException w:name="Colorful Grid" w:uiPriority="73"/>
+    <w:lsdException w:name="Light Shading Accent 1" w:uiPriority="60"/>
+    <w:lsdException w:name="Light List Accent 1" w:uiPriority="61"/>
+    <w:lsdException w:name="Light Grid Accent 1" w:uiPriority="62"/>
+    <w:lsdException w:name="Medium Shading 1 Accent 1" w:uiPriority="63"/>
+    <w:lsdException w:name="Medium Shading 2 Accent 1" w:uiPriority="64"/>
+    <w:lsdException w:name="Medium List 1 Accent 1" w:uiPriority="65"/>
+    <w:lsdException w:name="Revision" w:semiHidden="1"/>
+    <w:lsdException w:name="List Paragraph" w:uiPriority="34" w:qFormat="1"/>
+    <w:lsdException w:name="Quote" w:uiPriority="29" w:qFormat="1"/>
+    <w:lsdException w:name="Intense Quote" w:uiPriority="30" w:qFormat="1"/>
+    <w:lsdException w:name="Medium List 2 Accent 1" w:uiPriority="66"/>
+    <w:lsdException w:name="Medium Grid 1 Accent 1" w:uiPriority="67"/>
+    <w:lsdException w:name="Medium Grid 2 Accent 1" w:uiPriority="68"/>
+    <w:lsdException w:name="Medium Grid 3 Accent 1" w:uiPriority="69"/>
+    <w:lsdException w:name="Dark List Accent 1" w:uiPriority="70"/>
+    <w:lsdException w:name="Colorful Shading Accent 1" w:uiPriority="71"/>
+    <w:lsdException w:name="Colorful List Accent 1" w:uiPriority="72"/>
+    <w:lsdException w:name="Colorful Grid Accent 1" w:uiPriority="73"/>
+    <w:lsdException w:name="Light Shading Accent 2" w:uiPriority="60"/>
+    <w:lsdException w:name="Light List Accent 2" w:uiPriority="61"/>
+    <w:lsdException w:name="Light Grid Accent 2" w:uiPriority="62"/>
+    <w:lsdException w:name="Medium Shading 1 Accent 2" w:uiPriority="63"/>
+    <w:lsdException w:name="Medium Shading 2 Accent 2" w:uiPriority="64"/>
+    <w:lsdException w:name="Medium List 1 Accent 2" w:uiPriority="65"/>
+    <w:lsdException w:name="Medium List 2 Accent 2" w:uiPriority="66"/>
+    <w:lsdException w:name="Medium Grid 1 Accent 2" w:uiPriority="67"/>
+    <w:lsdException w:name="Medium Grid 2 Accent 2" w:uiPriority="68"/>
+    <w:lsdException w:name="Medium Grid 3 Accent 2" w:uiPriority="69"/>
+    <w:lsdException w:name="Dark List Accent 2" w:uiPriority="70"/>
+    <w:lsdException w:name="Colorful Shading Accent 2" w:uiPriority="71"/>
+    <w:lsdException w:name="Colorful List Accent 2" w:uiPriority="72"/>
+    <w:lsdException w:name="Colorful Grid Accent 2" w:uiPriority="73"/>
+    <w:lsdException w:name="Light Shading Accent 3" w:uiPriority="60"/>
+    <w:lsdException w:name="Light List Accent 3" w:uiPriority="61"/>
+    <w:lsdException w:name="Light Grid Accent 3" w:uiPriority="62"/>
+    <w:lsdException w:name="Medium Shading 1 Accent 3" w:uiPriority="63"/>
+    <w:lsdException w:name="Medium Shading 2 Accent 3" w:uiPriority="64"/>
+    <w:lsdException w:name="Medium List 1 Accent 3" w:uiPriority="65"/>
+    <w:lsdException w:name="Medium List 2 Accent 3" w:uiPriority="66"/>
+    <w:lsdException w:name="Medium Grid 1 Accent 3" w:uiPriority="67"/>
+    <w:lsdException w:name="Medium Grid 2 Accent 3" w:uiPriority="68"/>
+    <w:lsdException w:name="Medium Grid 3 Accent 3" w:uiPriority="69"/>
+    <w:lsdException w:name="Dark List Accent 3" w:uiPriority="70"/>
+    <w:lsdException w:name="Colorful Shading Accent 3" w:uiPriority="71"/>
+    <w:lsdException w:name="Colorful List Accent 3" w:uiPriority="72"/>
+    <w:lsdException w:name="Colorful Grid Accent 3" w:uiPriority="73"/>
+    <w:lsdException w:name="Light Shading Accent 4" w:uiPriority="60"/>
+    <w:lsdException w:name="Light List Accent 4" w:uiPriority="61"/>
+    <w:lsdException w:name="Light Grid Accent 4" w:uiPriority="62"/>
+    <w:lsdException w:name="Medium Shading 1 Accent 4" w:uiPriority="63"/>
+    <w:lsdException w:name="Medium Shading 2 Accent 4" w:uiPriority="64"/>
+    <w:lsdException w:name="Medium List 1 Accent 4" w:uiPriority="65"/>
+    <w:lsdException w:name="Medium List 2 Accent 4" w:uiPriority="66"/>
+    <w:lsdException w:name="Medium Grid 1 Accent 4" w:uiPriority="67"/>
+    <w:lsdException w:name="Medium Grid 2 Accent 4" w:uiPriority="68"/>
+    <w:lsdException w:name="Medium Grid 3 Accent 4" w:uiPriority="69"/>
+    <w:lsdException w:name="Dark List Accent 4" w:uiPriority="70"/>
+    <w:lsdException w:name="Colorful Shading Accent 4" w:uiPriority="71"/>
+    <w:lsdException w:name="Colorful List Accent 4" w:uiPriority="72"/>
+    <w:lsdException w:name="Colorful Grid Accent 4" w:uiPriority="73"/>
+    <w:lsdException w:name="Light Shading Accent 5" w:uiPriority="60"/>
+    <w:lsdException w:name="Light List Accent 5" w:uiPriority="61"/>
+    <w:lsdException w:name="Light Grid Accent 5" w:uiPriority="62"/>
+    <w:lsdException w:name="Medium Shading 1 Accent 5" w:uiPriority="63"/>
+    <w:lsdException w:name="Medium Shading 2 Accent 5" w:uiPriority="64"/>
+    <w:lsdException w:name="Medium List 1 Accent 5" w:uiPriority="65"/>
+    <w:lsdException w:name="Medium List 2 Accent 5" w:uiPriority="66"/>
+    <w:lsdException w:name="Medium Grid 1 Accent 5" w:uiPriority="67"/>
+    <w:lsdException w:name="Medium Grid 2 Accent 5" w:uiPriority="68"/>
+    <w:lsdException w:name="Medium Grid 3 Accent 5" w:uiPriority="69"/>
+    <w:lsdException w:name="Dark List Accent 5" w:uiPriority="70"/>
+    <w:lsdException w:name="Colorful Shading Accent 5" w:uiPriority="71"/>
+    <w:lsdException w:name="Colorful List Accent 5" w:uiPriority="72"/>
+    <w:lsdException w:name="Colorful Grid Accent 5" w:uiPriority="73"/>
+    <w:lsdException w:name="Light Shading Accent 6" w:uiPriority="60"/>
+    <w:lsdException w:name="Light List Accent 6" w:uiPriority="61"/>
+    <w:lsdException w:name="Light Grid Accent 6" w:uiPriority="62"/>
+    <w:lsdException w:name="Medium Shading 1 Accent 6" w:uiPriority="63"/>
+    <w:lsdException w:name="Medium Shading 2 Accent 6" w:uiPriority="64"/>
+    <w:lsdException w:name="Medium List 1 Accent 6" w:uiPriority="65"/>
+    <w:lsdException w:name="Medium List 2 Accent 6" w:uiPriority="66"/>
+    <w:lsdException w:name="Medium Grid 1 Accent 6" w:uiPriority="67"/>
+    <w:lsdException w:name="Medium Grid 2 Accent 6" w:uiPriority="68"/>
+    <w:lsdException w:name="Medium Grid 3 Accent 6" w:uiPriority="69"/>
+    <w:lsdException w:name="Dark List Accent 6" w:uiPriority="70"/>
+    <w:lsdException w:name="Colorful Shading Accent 6" w:uiPriority="71"/>
+    <w:lsdException w:name="Colorful List Accent 6" w:uiPriority="72"/>
+    <w:lsdException w:name="Colorful Grid Accent 6" w:uiPriority="73"/>
+    <w:lsdException w:name="Subtle Emphasis" w:uiPriority="19" w:qFormat="1"/>
+    <w:lsdException w:name="Intense Emphasis" w:uiPriority="21" w:qFormat="1"/>
+    <w:lsdException w:name="Subtle Reference" w:uiPriority="31" w:qFormat="1"/>
+    <w:lsdException w:name="Intense Reference" w:uiPriority="32" w:qFormat="1"/>
+    <w:lsdException w:name="Book Title" w:uiPriority="33" w:qFormat="1"/>
+    <w:lsdException w:name="Bibliography" w:semiHidden="1" w:uiPriority="37" w:unhideWhenUsed="1"/>
+    <w:lsdException w:name="TOC Heading" w:semiHidden="1" w:uiPriority="39" w:unhideWhenUsed="1" w:qFormat="1"/>
+    <w:lsdException w:name="Plain Table 1" w:uiPriority="41"/>
+    <w:lsdException w:name="Plain Table 2" w:uiPriority="42"/>
+    <w:lsdException w:name="Plain Table 3" w:uiPriority="43"/>
+    <w:lsdException w:name="Plain Table 4" w:uiPriority="44"/>
+    <w:lsdException w:name="Plain Table 5" w:uiPriority="45"/>
+    <w:lsdException w:name="Grid Table Light" w:uiPriority="40"/>
+    <w:lsdException w:name="Grid Table 1 Light" w:uiPriority="46"/>
+    <w:lsdException w:name="Grid Table 2" w:uiPriority="47"/>
+    <w:lsdException w:name="Grid Table 3" w:uiPriority="48"/>
+    <w:lsdException w:name="Grid Table 4" w:uiPriority="49"/>
+    <w:lsdException w:name="Grid Table 5 Dark" w:uiPriority="50"/>
+    <w:lsdException w:name="Grid Table 6 Colorful" w:uiPriority="51"/>
+    <w:lsdException w:name="Grid Table 7 Colorful" w:uiPriority="52"/>
+    <w:lsdException w:name="Grid Table 1 Light Accent 1" w:uiPriority="46"/>
+    <w:lsdException w:name="Grid Table 2 Accent 1" w:uiPriority="47"/>
+    <w:lsdException w:name="Grid Table 3 Accent 1" w:uiPriority="48"/>
+    <w:lsdException w:name="Grid Table 4 Accent 1" w:uiPriority="49"/>
+    <w:lsdException w:name="Grid Table 5 Dark Accent 1" w:uiPriority="50"/>
+    <w:lsdException w:name="Grid Table 6 Colorful Accent 1" w:uiPriority="51"/>
+    <w:lsdException w:name="Grid Table 7 Colorful Accent 1" w:uiPriority="52"/>
+    <w:lsdException w:name="Grid Table 1 Light Accent 2" w:uiPriority="46"/>
+    <w:lsdException w:name="Grid Table 2 Accent 2" w:uiPriority="47"/>
+    <w:lsdException w:name="Grid Table 3 Accent 2" w:uiPriority="48"/>
+    <w:lsdException w:name="Grid Table 4 Accent 2" w:uiPriority="49"/>
+    <w:lsdException w:name="Grid Table 5 Dark Accent 2" w:uiPriority="50"/>
+    <w:lsdException w:name="Grid Table 6 Colorful Accent 2" w:uiPriority="51"/>
+    <w:lsdException w:name="Grid Table 7 Colorful Accent 2" w:uiPriority="52"/>
+    <w:lsdException w:name="Grid Table 1 Light Accent 3" w:uiPriority="46"/>
+    <w:lsdException w:name="Grid Table 2 Accent 3" w:uiPriority="47"/>
+    <w:lsdException w:name="Grid Table 3 Accent 3" w:uiPriority="48"/>
+    <w:lsdException w:name="Grid Table 4 Accent 3" w:uiPriority="49"/>
+    <w:lsdException w:name="Grid Table 5 Dark Accent 3" w:uiPriority="50"/>
+    <w:lsdException w:name="Grid Table 6 Colorful Accent 3" w:uiPriority="51"/>
+    <w:lsdException w:name="Grid Table 7 Colorful Accent 3" w:uiPriority="52"/>
+    <w:lsdException w:name="Grid Table 1 Light Accent 4" w:uiPriority="46"/>
+    <w:lsdException w:name="Grid Table 2 Accent 4" w:uiPriority="47"/>
+    <w:lsdException w:name="Grid Table 3 Accent 4" w:uiPriority="48"/>
+    <w:lsdException w:name="Grid Table 4 Accent 4" w:uiPriority="49"/>
+    <w:lsdException w:name="Grid Table 5 Dark Accent 4" w:uiPriority="50"/>
+    <w:lsdException w:name="Grid Table 6 Colorful Accent 4" w:uiPriority="51"/>
+    <w:lsdException w:name="Grid Table 7 Colorful Accent 4" w:uiPriority="52"/>
+    <w:lsdException w:name="Grid Table 1 Light Accent 5" w:uiPriority="46"/>
+    <w:lsdException w:name="Grid Table 2 Accent 5" w:uiPriority="47"/>
+    <w:lsdException w:name="Grid Table 3 Accent 5" w:uiPriority="48"/>
+    <w:lsdException w:name="Grid Table 4 Accent 5" w:uiPriority="49"/>
+    <w:lsdException w:name="Grid Table 5 Dark Accent 5" w:uiPriority="50"/>
+    <w:lsdException w:name="Grid Table 6 Colorful Accent 5" w:uiPriority="51"/>
+    <w:lsdException w:name="Grid Table 7 Colorful Accent 5" w:uiPriority="52"/>
+    <w:lsdException w:name="Grid Table 1 Light Accent 6" w:uiPriority="46"/>
+    <w:lsdException w:name="Grid Table 2 Accent 6" w:uiPriority="47"/>
+    <w:lsdException w:name="Grid Table 3 Accent 6" w:uiPriority="48"/>
+    <w:lsdException w:name="Grid Table 4 Accent 6" w:uiPriority="49"/>
+    <w:lsdException w:name="Grid Table 5 Dark Accent 6" w:uiPriority="50"/>
+    <w:lsdException w:name="Grid Table 6 Colorful Accent 6" w:uiPriority="51"/>
+    <w:lsdException w:name="Grid Table 7 Colorful Accent 6" w:uiPriority="52"/>
+    <w:lsdException w:name="List Table 1 Light" w:uiPriority="46"/>
+    <w:lsdException w:name="List Table 2" w:uiPriority="47"/>
+    <w:lsdException w:name="List Table 3" w:uiPriority="48"/>
+    <w:lsdException w:name="List Table 4" w:uiPriority="49"/>
+    <w:lsdException w:name="List Table 5 Dark" w:uiPriority="50"/>
+    <w:lsdException w:name="List Table 6 Colorful" w:uiPriority="51"/>
+    <w:lsdException w:name="List Table 7 Colorful" w:uiPriority="52"/>
+    <w:lsdException w:name="List Table 1 Light Accent 1" w:uiPriority="46"/>
+    <w:lsdException w:name="List Table 2 Accent 1" w:uiPriority="47"/>
+    <w:lsdException w:name="List Table 3 Accent 1" w:uiPriority="48"/>
+    <w:lsdException w:name="List Table 4 Accent 1" w:uiPriority="49"/>
+    <w:lsdException w:name="List Table 5 Dark Accent 1" w:uiPriority="50"/>
+    <w:lsdException w:name="List Table 6 Colorful Accent 1" w:uiPriority="51"/>
+    <w:lsdException w:name="List Table 7 Colorful Accent 1" w:uiPriority="52"/>
+    <w:lsdException w:name="List Table 1 Light Accent 2" w:uiPriority="46"/>
+    <w:lsdException w:name="List Table 2 Accent 2" w:uiPriority="47"/>
+    <w:lsdException w:name="List Table 3 Accent 2" w:uiPriority="48"/>
+    <w:lsdException w:name="List Table 4 Accent 2" w:uiPriority="49"/>
+    <w:lsdException w:name="List Table 5 Dark Accent 2" w:uiPriority="50"/>
+    <w:lsdException w:name="List Table 6 Colorful Accent 2" w:uiPriority="51"/>
+    <w:lsdException w:name="List Table 7 Colorful Accent 2" w:uiPriority="52"/>
+    <w:lsdException w:name="List Table 1 Light Accent 3" w:uiPriority="46"/>
+    <w:lsdException w:name="List Table 2 Accent 3" w:uiPriority="47"/>
+    <w:lsdException w:name="List Table 3 Accent 3" w:uiPriority="48"/>
+    <w:lsdException w:name="List Table 4 Accent 3" w:uiPriority="49"/>
+    <w:lsdException w:name="List Table 5 Dark Accent 3" w:uiPriority="50"/>
+    <w:lsdException w:name="List Table 6 Colorful Accent 3" w:uiPriority="51"/>
+    <w:lsdException w:name="List Table 7 Colorful Accent 3" w:uiPriority="52"/>
+    <w:lsdException w:name="List Table 1 Light Accent 4" w:uiPriority="46"/>
+    <w:lsdException w:name="List Table 2 Accent 4" w:uiPriority="47"/>
+    <w:lsdException w:name="List Table 3 Accent 4" w:uiPriority="48"/>
+    <w:lsdException w:name="List Table 4 Accent 4" w:uiPriority="49"/>
+    <w:lsdException w:name="List Table 5 Dark Accent 4" w:uiPriority="50"/>
+    <w:lsdException w:name="List Table 6 Colorful Accent 4" w:uiPriority="51"/>
+    <w:lsdException w:name="List Table 7 Colorful Accent 4" w:uiPriority="52"/>
+    <w:lsdException w:name="List Table 1 Light Accent 5" w:uiPriority="46"/>
+    <w:lsdException w:name="List Table 2 Accent 5" w:uiPriority="47"/>
+    <w:lsdException w:name="List Table 3 Accent 5" w:uiPriority="48"/>
+    <w:lsdException w:name="List Table 4 Accent 5" w:uiPriority="49"/>
+    <w:lsdException w:name="List Table 5 Dark Accent 5" w:uiPriority="50"/>
+    <w:lsdException w:name="List Table 6 Colorful Accent 5" w:uiPriority="51"/>
+    <w:lsdException w:name="List Table 7 Colorful Accent 5" w:uiPriority="52"/>
+    <w:lsdException w:name="List Table 1 Light Accent 6" w:uiPriority="46"/>
+    <w:lsdException w:name="List Table 2 Accent 6" w:uiPriority="47"/>
+    <w:lsdException w:name="List Table 3 Accent 6" w:uiPriority="48"/>
+    <w:lsdException w:name="List Table 4 Accent 6" w:uiPriority="49"/>
+    <w:lsdException w:name="List Table 5 Dark Accent 6" w:uiPriority="50"/>
+    <w:lsdException w:name="List Table 6 Colorful Accent 6" w:uiPriority="51"/>
+    <w:lsdException w:name="List Table 7 Colorful Accent 6" w:uiPriority="52"/>
   </w:latentStyles>
   <w:style w:type="paragraph" w:default="1" w:styleId="Normal">
     <w:name w:val="Normal"/>
@@ -5287,7 +9021,7 @@
   <a:extraClrSchemeLst/>
   <a:extLst>
     <a:ext uri="{05A4C25C-085E-4340-85A3-A5531E510DB2}">
-      <thm15:themeFamily xmlns:thm15="http://schemas.microsoft.com/office/thememl/2012/main" xmlns="" name="Office Theme" id="{62F939B6-93AF-4DB8-9C6B-D6C7DFDC589F}" vid="{4A3C46E8-61CC-4603-A589-7422A47A8E4A}"/>
+      <thm15:themeFamily xmlns:thm15="http://schemas.microsoft.com/office/thememl/2012/main" name="Office Theme" id="{62F939B6-93AF-4DB8-9C6B-D6C7DFDC589F}" vid="{4A3C46E8-61CC-4603-A589-7422A47A8E4A}"/>
     </a:ext>
   </a:extLst>
 </a:theme>
@@ -5298,7 +9032,7 @@
 </file>
 
 <file path=customXml/itemProps1.xml><?xml version="1.0" encoding="utf-8"?>
-<ds:datastoreItem xmlns:ds="http://schemas.openxmlformats.org/officeDocument/2006/customXml" ds:itemID="{204B1C46-0632-4FB5-93CA-F0098399619E}">
+<ds:datastoreItem xmlns:ds="http://schemas.openxmlformats.org/officeDocument/2006/customXml" ds:itemID="{49BF6883-1188-4688-AE19-907042C28C69}">
   <ds:schemaRefs>
     <ds:schemaRef ds:uri="http://schemas.openxmlformats.org/officeDocument/2006/bibliography"/>
   </ds:schemaRefs>

</xml_diff>